<commit_message>
made the first few methods. Not all of them completed though
</commit_message>
<xml_diff>
--- a/Puzzle/Project1_0_Specs.docx
+++ b/Puzzle/Project1_0_Specs.docx
@@ -1,6 +1,6 @@
 
 <file path=word/document.xml><?xml version="1.0" encoding="utf-8"?>
-<w:document xmlns:wpc="http://schemas.microsoft.com/office/word/2010/wordprocessingCanvas" xmlns:cx="http://schemas.microsoft.com/office/drawing/2014/chartex" xmlns:cx1="http://schemas.microsoft.com/office/drawing/2015/9/8/chartex" xmlns:mc="http://schemas.openxmlformats.org/markup-compatibility/2006" xmlns:o="urn:schemas-microsoft-com:office:office" xmlns:r="http://schemas.openxmlformats.org/officeDocument/2006/relationships" xmlns:m="http://schemas.openxmlformats.org/officeDocument/2006/math" xmlns:v="urn:schemas-microsoft-com:vml" xmlns:wp14="http://schemas.microsoft.com/office/word/2010/wordprocessingDrawing" xmlns:wp="http://schemas.openxmlformats.org/drawingml/2006/wordprocessingDrawing" xmlns:w10="urn:schemas-microsoft-com:office:word" xmlns:w="http://schemas.openxmlformats.org/wordprocessingml/2006/main" xmlns:w14="http://schemas.microsoft.com/office/word/2010/wordml" xmlns:w15="http://schemas.microsoft.com/office/word/2012/wordml" xmlns:w16se="http://schemas.microsoft.com/office/word/2015/wordml/symex" xmlns:wpg="http://schemas.microsoft.com/office/word/2010/wordprocessingGroup" xmlns:wpi="http://schemas.microsoft.com/office/word/2010/wordprocessingInk" xmlns:wne="http://schemas.microsoft.com/office/word/2006/wordml" xmlns:wps="http://schemas.microsoft.com/office/word/2010/wordprocessingShape" mc:Ignorable="w14 w15 w16se wp14">
+<w:document xmlns:wpc="http://schemas.microsoft.com/office/word/2010/wordprocessingCanvas" xmlns:cx="http://schemas.microsoft.com/office/drawing/2014/chartex" xmlns:cx1="http://schemas.microsoft.com/office/drawing/2015/9/8/chartex" xmlns:cx2="http://schemas.microsoft.com/office/drawing/2015/10/21/chartex" xmlns:cx3="http://schemas.microsoft.com/office/drawing/2016/5/9/chartex" xmlns:cx4="http://schemas.microsoft.com/office/drawing/2016/5/10/chartex" xmlns:cx5="http://schemas.microsoft.com/office/drawing/2016/5/11/chartex" xmlns:cx6="http://schemas.microsoft.com/office/drawing/2016/5/12/chartex" xmlns:cx7="http://schemas.microsoft.com/office/drawing/2016/5/13/chartex" xmlns:cx8="http://schemas.microsoft.com/office/drawing/2016/5/14/chartex" xmlns:mc="http://schemas.openxmlformats.org/markup-compatibility/2006" xmlns:aink="http://schemas.microsoft.com/office/drawing/2016/ink" xmlns:am3d="http://schemas.microsoft.com/office/drawing/2017/model3d" xmlns:o="urn:schemas-microsoft-com:office:office" xmlns:r="http://schemas.openxmlformats.org/officeDocument/2006/relationships" xmlns:m="http://schemas.openxmlformats.org/officeDocument/2006/math" xmlns:v="urn:schemas-microsoft-com:vml" xmlns:wp14="http://schemas.microsoft.com/office/word/2010/wordprocessingDrawing" xmlns:wp="http://schemas.openxmlformats.org/drawingml/2006/wordprocessingDrawing" xmlns:w10="urn:schemas-microsoft-com:office:word" xmlns:w="http://schemas.openxmlformats.org/wordprocessingml/2006/main" xmlns:w14="http://schemas.microsoft.com/office/word/2010/wordml" xmlns:w15="http://schemas.microsoft.com/office/word/2012/wordml" xmlns:w16cid="http://schemas.microsoft.com/office/word/2016/wordml/cid" xmlns:w16se="http://schemas.microsoft.com/office/word/2015/wordml/symex" xmlns:wpg="http://schemas.microsoft.com/office/word/2010/wordprocessingGroup" xmlns:wpi="http://schemas.microsoft.com/office/word/2010/wordprocessingInk" xmlns:wne="http://schemas.microsoft.com/office/word/2006/wordml" xmlns:wps="http://schemas.microsoft.com/office/word/2010/wordprocessingShape" mc:Ignorable="w14 w15 w16se w16cid wp14">
   <w:body>
     <w:p>
       <w:pPr>
@@ -571,7 +571,6 @@
           <w:docPartUnique/>
         </w:docPartObj>
       </w:sdtPr>
-      <w:sdtEndPr/>
       <w:sdtContent>
         <w:p>
           <w:pPr>
@@ -1404,7 +1403,7 @@
                 <w:sz w:val="20"/>
               </w:rPr>
               <w:drawing>
-                <wp:inline distT="0" distB="0" distL="0" distR="0">
+                <wp:inline distT="0" distB="0" distL="0" distR="0" wp14:anchorId="7589590C" wp14:editId="312A1041">
                   <wp:extent cx="1391015" cy="1933575"/>
                   <wp:effectExtent l="0" t="0" r="0" b="0"/>
                   <wp:docPr id="1" name="image1.png"/>
@@ -1479,7 +1478,7 @@
                 <w:sz w:val="20"/>
               </w:rPr>
               <w:drawing>
-                <wp:inline distT="0" distB="0" distL="0" distR="0">
+                <wp:inline distT="0" distB="0" distL="0" distR="0" wp14:anchorId="35BE60DC" wp14:editId="6396AA31">
                   <wp:extent cx="2572154" cy="3228975"/>
                   <wp:effectExtent l="0" t="0" r="0" b="0"/>
                   <wp:docPr id="3" name="image2.png"/>
@@ -1852,7 +1851,7 @@
         </w:rPr>
         <w:lastRenderedPageBreak/>
         <w:drawing>
-          <wp:anchor distT="0" distB="0" distL="0" distR="0" simplePos="0" relativeHeight="251658240" behindDoc="0" locked="0" layoutInCell="1" allowOverlap="1">
+          <wp:anchor distT="0" distB="0" distL="0" distR="0" simplePos="0" relativeHeight="251658240" behindDoc="0" locked="0" layoutInCell="1" allowOverlap="1" wp14:anchorId="260C0493" wp14:editId="36184F06">
             <wp:simplePos x="0" y="0"/>
             <wp:positionH relativeFrom="page">
               <wp:posOffset>914400</wp:posOffset>
@@ -1933,7 +1932,7 @@
           <w:noProof/>
         </w:rPr>
         <w:drawing>
-          <wp:anchor distT="0" distB="0" distL="114300" distR="114300" simplePos="0" relativeHeight="251660288" behindDoc="1" locked="0" layoutInCell="1" allowOverlap="1" wp14:anchorId="5A54E9D7" wp14:editId="069BB17B">
+          <wp:anchor distT="0" distB="0" distL="114300" distR="114300" simplePos="0" relativeHeight="251660288" behindDoc="1" locked="0" layoutInCell="1" allowOverlap="1" wp14:anchorId="5D9C67EE" wp14:editId="544BEBA1">
             <wp:simplePos x="0" y="0"/>
             <wp:positionH relativeFrom="column">
               <wp:posOffset>3786505</wp:posOffset>
@@ -2729,7 +2728,7 @@
         <mc:AlternateContent>
           <mc:Choice Requires="wpg">
             <w:drawing>
-              <wp:anchor distT="0" distB="0" distL="114300" distR="114300" simplePos="0" relativeHeight="15739392" behindDoc="0" locked="0" layoutInCell="1" allowOverlap="1">
+              <wp:anchor distT="0" distB="0" distL="114300" distR="114300" simplePos="0" relativeHeight="15739392" behindDoc="0" locked="0" layoutInCell="1" allowOverlap="1" wp14:anchorId="7F9B54FA" wp14:editId="051804B1">
                 <wp:simplePos x="0" y="0"/>
                 <wp:positionH relativeFrom="page">
                   <wp:posOffset>724205</wp:posOffset>
@@ -9363,23 +9362,7 @@
                                   <w:color w:val="0D0D0D"/>
                                   <w:sz w:val="24"/>
                                 </w:rPr>
-                                <w:t xml:space="preserve"> </w:t>
-                              </w:r>
-                              <w:r>
-                                <w:rPr>
-                                  <w:b/>
-                                  <w:color w:val="0D0D0D"/>
-                                  <w:sz w:val="24"/>
-                                </w:rPr>
-                                <w:t>(winner</w:t>
-                              </w:r>
-                              <w:r>
-                                <w:rPr>
-                                  <w:b/>
-                                  <w:color w:val="0D0D0D"/>
-                                  <w:sz w:val="24"/>
-                                </w:rPr>
-                                <w:t xml:space="preserve"> state)</w:t>
+                                <w:t xml:space="preserve"> (winner state)</w:t>
                               </w:r>
                             </w:p>
                           </w:txbxContent>
@@ -9915,79 +9898,79 @@
           </mc:Choice>
           <mc:Fallback>
             <w:pict>
-              <v:group id="Group 2" o:spid="_x0000_s1026" style="position:absolute;margin-left:57pt;margin-top:286.25pt;width:533.05pt;height:390.85pt;z-index:15739392;mso-position-horizontal-relative:page;mso-position-vertical-relative:page" coordorigin="1140,5719" coordsize="10661,7817" o:gfxdata="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">
-                <v:shape id="Freeform 52" o:spid="_x0000_s1027" style="position:absolute;left:1140;top:5824;width:1157;height:509;visibility:visible;mso-wrap-style:square;v-text-anchor:top" coordsize="1157,509" o:gfxdata="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" path="m1071,l85,,52,7,25,25,7,52,,85,,425r7,33l25,485r27,18l85,509r986,l1105,503r27,-18l1150,458r6,-33l1156,85r-6,-33l1132,25,1105,7,1071,xe" fillcolor="#ececec" stroked="f">
+              <v:group w14:anchorId="7F9B54FA" id="Group 2" o:spid="_x0000_s1026" style="position:absolute;margin-left:57pt;margin-top:286.25pt;width:533.05pt;height:390.85pt;z-index:15739392;mso-position-horizontal-relative:page;mso-position-vertical-relative:page" coordorigin="1140,5719" coordsize="10661,7817" o:gfxdata="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">
+                <v:shape id="Freeform 52" o:spid="_x0000_s1027" style="position:absolute;left:1140;top:5824;width:1157;height:509;visibility:visible;mso-wrap-style:square;v-text-anchor:top" coordsize="1157,509" o:gfxdata="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" path="m1071,l85,,52,7,25,25,7,52,,85,,425r7,33l25,485r27,18l85,509r986,l1105,503r27,-18l1150,458r6,-33l1156,85r-6,-33l1132,25,1105,7,1071,xe" fillcolor="#ececec" stroked="f">
                   <v:path arrowok="t" o:connecttype="custom" o:connectlocs="1071,5824;85,5824;52,5831;25,5849;7,5876;0,5909;0,6249;7,6282;25,6309;52,6327;85,6333;1071,6333;1105,6327;1132,6309;1150,6282;1156,6249;1156,5909;1150,5876;1132,5849;1105,5831;1071,5824" o:connectangles="0,0,0,0,0,0,0,0,0,0,0,0,0,0,0,0,0,0,0,0,0"/>
                 </v:shape>
-                <v:shape id="Freeform 51" o:spid="_x0000_s1028" style="position:absolute;left:1140;top:5824;width:1157;height:509;visibility:visible;mso-wrap-style:square;v-text-anchor:top" coordsize="1157,509" o:gfxdata="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" path="m,85l7,52,25,25,52,7,85,r986,l1105,7r27,18l1150,52r6,33l1156,425r-6,33l1132,485r-27,18l1071,509r-986,l52,503,25,485,7,458,,425,,85xe" filled="f" strokecolor="#2e528f" strokeweight="1pt">
+                <v:shape id="Freeform 51" o:spid="_x0000_s1028" style="position:absolute;left:1140;top:5824;width:1157;height:509;visibility:visible;mso-wrap-style:square;v-text-anchor:top" coordsize="1157,509" o:gfxdata="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" path="m,85l7,52,25,25,52,7,85,r986,l1105,7r27,18l1150,52r6,33l1156,425r-6,33l1132,485r-27,18l1071,509r-986,l52,503,25,485,7,458,,425,,85xe" filled="f" strokecolor="#2e528f" strokeweight="1pt">
                   <v:path arrowok="t" o:connecttype="custom" o:connectlocs="0,5909;7,5876;25,5849;52,5831;85,5824;1071,5824;1105,5831;1132,5849;1150,5876;1156,5909;1156,6249;1150,6282;1132,6309;1105,6327;1071,6333;85,6333;52,6327;25,6309;7,6282;0,6249;0,5909" o:connectangles="0,0,0,0,0,0,0,0,0,0,0,0,0,0,0,0,0,0,0,0,0"/>
                 </v:shape>
-                <v:line id="Line 50" o:spid="_x0000_s1029" style="position:absolute;visibility:visible;mso-wrap-style:square" from="1718,6333" to="1736,13338" o:connectortype="straight" o:gfxdata="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" strokecolor="#4471c4" strokeweight="2.25pt"/>
-                <v:rect id="Rectangle 49" o:spid="_x0000_s1030" style="position:absolute;left:1618;top:7105;width:200;height:510;visibility:visible;mso-wrap-style:square;v-text-anchor:top" o:gfxdata="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" fillcolor="#4471c4" stroked="f"/>
-                <v:rect id="Rectangle 48" o:spid="_x0000_s1031" style="position:absolute;left:1618;top:7105;width:200;height:510;visibility:visible;mso-wrap-style:square;v-text-anchor:top" o:gfxdata="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" filled="f" strokecolor="#2e528f" strokeweight="1pt"/>
-                <v:shape id="Freeform 47" o:spid="_x0000_s1032" style="position:absolute;left:4393;top:5719;width:1467;height:510;visibility:visible;mso-wrap-style:square;v-text-anchor:top" coordsize="1467,510" o:gfxdata="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" path="m1382,l85,,52,7,25,25,7,52,,85,,424r7,33l25,484r27,19l85,509r1297,l1415,503r27,-19l1460,457r7,-33l1467,85r-7,-33l1442,25,1415,7,1382,xe" fillcolor="#ececec" stroked="f">
+                <v:line id="Line 50" o:spid="_x0000_s1029" style="position:absolute;visibility:visible;mso-wrap-style:square" from="1718,6333" to="1736,13338" o:connectortype="straight" o:gfxdata="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" strokecolor="#4471c4" strokeweight="2.25pt"/>
+                <v:rect id="Rectangle 49" o:spid="_x0000_s1030" style="position:absolute;left:1618;top:7105;width:200;height:510;visibility:visible;mso-wrap-style:square;v-text-anchor:top" o:gfxdata="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" fillcolor="#4471c4" stroked="f"/>
+                <v:rect id="Rectangle 48" o:spid="_x0000_s1031" style="position:absolute;left:1618;top:7105;width:200;height:510;visibility:visible;mso-wrap-style:square;v-text-anchor:top" o:gfxdata="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" filled="f" strokecolor="#2e528f" strokeweight="1pt"/>
+                <v:shape id="Freeform 47" o:spid="_x0000_s1032" style="position:absolute;left:4393;top:5719;width:1467;height:510;visibility:visible;mso-wrap-style:square;v-text-anchor:top" coordsize="1467,510" o:gfxdata="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" path="m1382,l85,,52,7,25,25,7,52,,85,,424r7,33l25,484r27,19l85,509r1297,l1415,503r27,-19l1460,457r7,-33l1467,85r-7,-33l1442,25,1415,7,1382,xe" fillcolor="#ececec" stroked="f">
                   <v:path arrowok="t" o:connecttype="custom" o:connectlocs="1382,5719;85,5719;52,5726;25,5744;7,5771;0,5804;0,6143;7,6176;25,6203;52,6222;85,6228;1382,6228;1415,6222;1442,6203;1460,6176;1467,6143;1467,5804;1460,5771;1442,5744;1415,5726;1382,5719" o:connectangles="0,0,0,0,0,0,0,0,0,0,0,0,0,0,0,0,0,0,0,0,0"/>
                 </v:shape>
-                <v:shape id="Freeform 46" o:spid="_x0000_s1033" style="position:absolute;left:4393;top:5719;width:1467;height:510;visibility:visible;mso-wrap-style:square;v-text-anchor:top" coordsize="1467,510" o:gfxdata="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" path="m,85l7,52,25,25,52,7,85,,1382,r33,7l1442,25r18,27l1467,85r,339l1460,457r-18,27l1415,503r-33,6l85,509,52,503,25,484,7,457,,424,,85xe" filled="f" strokecolor="#2e528f" strokeweight="1pt">
+                <v:shape id="Freeform 46" o:spid="_x0000_s1033" style="position:absolute;left:4393;top:5719;width:1467;height:510;visibility:visible;mso-wrap-style:square;v-text-anchor:top" coordsize="1467,510" o:gfxdata="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" path="m,85l7,52,25,25,52,7,85,,1382,r33,7l1442,25r18,27l1467,85r,339l1460,457r-18,27l1415,503r-33,6l85,509,52,503,25,484,7,457,,424,,85xe" filled="f" strokecolor="#2e528f" strokeweight="1pt">
                   <v:path arrowok="t" o:connecttype="custom" o:connectlocs="0,5804;7,5771;25,5744;52,5726;85,5719;1382,5719;1415,5726;1442,5744;1460,5771;1467,5804;1467,6143;1460,6176;1442,6203;1415,6222;1382,6228;85,6228;52,6222;25,6203;7,6176;0,6143;0,5804" o:connectangles="0,0,0,0,0,0,0,0,0,0,0,0,0,0,0,0,0,0,0,0,0"/>
                 </v:shape>
-                <v:line id="Line 45" o:spid="_x0000_s1034" style="position:absolute;visibility:visible;mso-wrap-style:square" from="4917,6246" to="4917,13250" o:connectortype="straight" o:gfxdata="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" strokecolor="#4471c4" strokeweight="2.25pt"/>
-                <v:rect id="Rectangle 44" o:spid="_x0000_s1035" style="position:absolute;left:4790;top:7038;width:200;height:510;visibility:visible;mso-wrap-style:square;v-text-anchor:top" o:gfxdata="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" fillcolor="#4471c4" stroked="f"/>
-                <v:rect id="Rectangle 43" o:spid="_x0000_s1036" style="position:absolute;left:4790;top:7038;width:200;height:510;visibility:visible;mso-wrap-style:square;v-text-anchor:top" o:gfxdata="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" filled="f" strokecolor="#2e528f" strokeweight="1pt"/>
-                <v:shape id="AutoShape 42" o:spid="_x0000_s1037" style="position:absolute;left:1717;top:6973;width:3173;height:155;visibility:visible;mso-wrap-style:square;v-text-anchor:top" coordsize="3173,155" o:gfxdata="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" path="m3037,45l,109r1,45l3038,90r-1,-45xm3130,44r-71,l3060,89r-22,1l3039,135,3172,64,3130,44xm3059,44r-22,1l3038,90r22,-1l3059,44xm3036,r1,45l3059,44r71,l3036,xe" fillcolor="black" stroked="f">
+                <v:line id="Line 45" o:spid="_x0000_s1034" style="position:absolute;visibility:visible;mso-wrap-style:square" from="4917,6246" to="4917,13250" o:connectortype="straight" o:gfxdata="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" strokecolor="#4471c4" strokeweight="2.25pt"/>
+                <v:rect id="Rectangle 44" o:spid="_x0000_s1035" style="position:absolute;left:4790;top:7038;width:200;height:510;visibility:visible;mso-wrap-style:square;v-text-anchor:top" o:gfxdata="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" fillcolor="#4471c4" stroked="f"/>
+                <v:rect id="Rectangle 43" o:spid="_x0000_s1036" style="position:absolute;left:4790;top:7038;width:200;height:510;visibility:visible;mso-wrap-style:square;v-text-anchor:top" o:gfxdata="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" filled="f" strokecolor="#2e528f" strokeweight="1pt"/>
+                <v:shape id="AutoShape 42" o:spid="_x0000_s1037" style="position:absolute;left:1717;top:6973;width:3173;height:155;visibility:visible;mso-wrap-style:square;v-text-anchor:top" coordsize="3173,155" o:gfxdata="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" path="m3037,45l,109r1,45l3038,90r-1,-45xm3130,44r-71,l3060,89r-22,1l3039,135,3172,64,3130,44xm3059,44r-22,1l3038,90r22,-1l3059,44xm3036,r1,45l3059,44r71,l3036,xe" fillcolor="black" stroked="f">
                   <v:path arrowok="t" o:connecttype="custom" o:connectlocs="3037,7019;0,7083;1,7128;3038,7064;3037,7019;3130,7018;3059,7018;3060,7063;3038,7064;3039,7109;3172,7038;3130,7018;3059,7018;3037,7019;3038,7064;3060,7063;3059,7018;3036,6974;3037,7019;3059,7018;3130,7018;3036,6974" o:connectangles="0,0,0,0,0,0,0,0,0,0,0,0,0,0,0,0,0,0,0,0,0,0"/>
                 </v:shape>
-                <v:shape id="Freeform 41" o:spid="_x0000_s1038" style="position:absolute;left:2689;top:5736;width:1157;height:510;visibility:visible;mso-wrap-style:square;v-text-anchor:top" coordsize="1157,510" o:gfxdata="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" path="m1072,l85,,52,6,25,24,7,51,,84,,424r7,33l25,484r27,18l85,509r987,l1105,502r27,-18l1150,457r7,-33l1157,84r-7,-33l1132,24,1105,6,1072,xe" fillcolor="#ececec" stroked="f">
+                <v:shape id="Freeform 41" o:spid="_x0000_s1038" style="position:absolute;left:2689;top:5736;width:1157;height:510;visibility:visible;mso-wrap-style:square;v-text-anchor:top" coordsize="1157,510" o:gfxdata="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" path="m1072,l85,,52,6,25,24,7,51,,84,,424r7,33l25,484r27,18l85,509r987,l1105,502r27,-18l1150,457r7,-33l1157,84r-7,-33l1132,24,1105,6,1072,xe" fillcolor="#ececec" stroked="f">
                   <v:path arrowok="t" o:connecttype="custom" o:connectlocs="1072,5737;85,5737;52,5743;25,5761;7,5788;0,5821;0,6161;7,6194;25,6221;52,6239;85,6246;1072,6246;1105,6239;1132,6221;1150,6194;1157,6161;1157,5821;1150,5788;1132,5761;1105,5743;1072,5737" o:connectangles="0,0,0,0,0,0,0,0,0,0,0,0,0,0,0,0,0,0,0,0,0"/>
                 </v:shape>
-                <v:shape id="Freeform 40" o:spid="_x0000_s1039" style="position:absolute;left:2689;top:5736;width:1157;height:510;visibility:visible;mso-wrap-style:square;v-text-anchor:top" coordsize="1157,510" o:gfxdata="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" path="m,84l7,51,25,24,52,6,85,r987,l1105,6r27,18l1150,51r7,33l1157,424r-7,33l1132,484r-27,18l1072,509r-987,l52,502,25,484,7,457,,424,,84xe" filled="f" strokecolor="#2e528f" strokeweight="1pt">
+                <v:shape id="Freeform 40" o:spid="_x0000_s1039" style="position:absolute;left:2689;top:5736;width:1157;height:510;visibility:visible;mso-wrap-style:square;v-text-anchor:top" coordsize="1157,510" o:gfxdata="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" path="m,84l7,51,25,24,52,6,85,r987,l1105,6r27,18l1150,51r7,33l1157,424r-7,33l1132,484r-27,18l1072,509r-987,l52,502,25,484,7,457,,424,,84xe" filled="f" strokecolor="#2e528f" strokeweight="1pt">
                   <v:path arrowok="t" o:connecttype="custom" o:connectlocs="0,5821;7,5788;25,5761;52,5743;85,5737;1072,5737;1105,5743;1132,5761;1150,5788;1157,5821;1157,6161;1150,6194;1132,6221;1105,6239;1072,6246;85,6246;52,6239;25,6221;7,6194;0,6161;0,5821" o:connectangles="0,0,0,0,0,0,0,0,0,0,0,0,0,0,0,0,0,0,0,0,0"/>
                 </v:shape>
-                <v:line id="Line 39" o:spid="_x0000_s1040" style="position:absolute;visibility:visible;mso-wrap-style:square" from="3812,6246" to="3812,13176" o:connectortype="straight" o:gfxdata="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" strokecolor="#4471c4" strokeweight="2.25pt"/>
-                <v:rect id="Rectangle 38" o:spid="_x0000_s1041" style="position:absolute;left:1654;top:8097;width:200;height:510;visibility:visible;mso-wrap-style:square;v-text-anchor:top" o:gfxdata="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" fillcolor="#4471c4" stroked="f"/>
-                <v:rect id="Rectangle 37" o:spid="_x0000_s1042" style="position:absolute;left:1654;top:8097;width:200;height:510;visibility:visible;mso-wrap-style:square;v-text-anchor:top" o:gfxdata="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" filled="f" strokecolor="#2e528f" strokeweight="1pt"/>
-                <v:rect id="Rectangle 36" o:spid="_x0000_s1043" style="position:absolute;left:4826;top:8030;width:200;height:510;visibility:visible;mso-wrap-style:square;v-text-anchor:top" o:gfxdata="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" fillcolor="#4471c4" stroked="f"/>
-                <v:rect id="Rectangle 35" o:spid="_x0000_s1044" style="position:absolute;left:4826;top:8030;width:200;height:510;visibility:visible;mso-wrap-style:square;v-text-anchor:top" o:gfxdata="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" filled="f" strokecolor="#2e528f" strokeweight="1pt"/>
-                <v:shape id="AutoShape 34" o:spid="_x0000_s1045" style="position:absolute;left:1753;top:7965;width:3173;height:155;visibility:visible;mso-wrap-style:square;v-text-anchor:top" coordsize="3173,155" o:gfxdata="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" path="m3038,44l,109r1,45l3039,89r-1,-45xm3131,44r-71,l3061,89r-22,l3040,135,3173,64,3131,44xm3060,44r-22,l3039,89r22,l3060,44xm3037,r1,44l3060,44r71,l3037,xe" fillcolor="black" stroked="f">
+                <v:line id="Line 39" o:spid="_x0000_s1040" style="position:absolute;visibility:visible;mso-wrap-style:square" from="3812,6246" to="3812,13176" o:connectortype="straight" o:gfxdata="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" strokecolor="#4471c4" strokeweight="2.25pt"/>
+                <v:rect id="Rectangle 38" o:spid="_x0000_s1041" style="position:absolute;left:1654;top:8097;width:200;height:510;visibility:visible;mso-wrap-style:square;v-text-anchor:top" o:gfxdata="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" fillcolor="#4471c4" stroked="f"/>
+                <v:rect id="Rectangle 37" o:spid="_x0000_s1042" style="position:absolute;left:1654;top:8097;width:200;height:510;visibility:visible;mso-wrap-style:square;v-text-anchor:top" o:gfxdata="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" filled="f" strokecolor="#2e528f" strokeweight="1pt"/>
+                <v:rect id="Rectangle 36" o:spid="_x0000_s1043" style="position:absolute;left:4826;top:8030;width:200;height:510;visibility:visible;mso-wrap-style:square;v-text-anchor:top" o:gfxdata="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" fillcolor="#4471c4" stroked="f"/>
+                <v:rect id="Rectangle 35" o:spid="_x0000_s1044" style="position:absolute;left:4826;top:8030;width:200;height:510;visibility:visible;mso-wrap-style:square;v-text-anchor:top" o:gfxdata="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" filled="f" strokecolor="#2e528f" strokeweight="1pt"/>
+                <v:shape id="AutoShape 34" o:spid="_x0000_s1045" style="position:absolute;left:1753;top:7965;width:3173;height:155;visibility:visible;mso-wrap-style:square;v-text-anchor:top" coordsize="3173,155" o:gfxdata="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" path="m3038,44l,109r1,45l3039,89r-1,-45xm3131,44r-71,l3061,89r-22,l3040,135,3173,64,3131,44xm3060,44r-22,l3039,89r22,l3060,44xm3037,r1,44l3060,44r71,l3037,xe" fillcolor="black" stroked="f">
                   <v:path arrowok="t" o:connecttype="custom" o:connectlocs="3038,8010;0,8075;1,8120;3039,8055;3038,8010;3131,8010;3060,8010;3061,8055;3039,8055;3040,8101;3173,8030;3131,8010;3060,8010;3038,8010;3039,8055;3061,8055;3060,8010;3037,7966;3038,8010;3060,8010;3131,8010;3037,7966" o:connectangles="0,0,0,0,0,0,0,0,0,0,0,0,0,0,0,0,0,0,0,0,0,0"/>
                 </v:shape>
-                <v:shape id="Freeform 33" o:spid="_x0000_s1046" style="position:absolute;left:8622;top:5736;width:1157;height:510;visibility:visible;mso-wrap-style:square;v-text-anchor:top" coordsize="1157,510" o:gfxdata="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" path="m1072,l85,,52,6,25,24,7,51,,84,,424r7,33l25,484r27,18l85,509r987,l1105,502r27,-18l1150,457r7,-33l1157,84r-7,-33l1132,24,1105,6,1072,xe" fillcolor="#ececec" stroked="f">
+                <v:shape id="Freeform 33" o:spid="_x0000_s1046" style="position:absolute;left:8622;top:5736;width:1157;height:510;visibility:visible;mso-wrap-style:square;v-text-anchor:top" coordsize="1157,510" o:gfxdata="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" path="m1072,l85,,52,6,25,24,7,51,,84,,424r7,33l25,484r27,18l85,509r987,l1105,502r27,-18l1150,457r7,-33l1157,84r-7,-33l1132,24,1105,6,1072,xe" fillcolor="#ececec" stroked="f">
                   <v:path arrowok="t" o:connecttype="custom" o:connectlocs="1072,5737;85,5737;52,5743;25,5761;7,5788;0,5821;0,6161;7,6194;25,6221;52,6239;85,6246;1072,6246;1105,6239;1132,6221;1150,6194;1157,6161;1157,5821;1150,5788;1132,5761;1105,5743;1072,5737" o:connectangles="0,0,0,0,0,0,0,0,0,0,0,0,0,0,0,0,0,0,0,0,0"/>
                 </v:shape>
-                <v:shape id="Freeform 32" o:spid="_x0000_s1047" style="position:absolute;left:8622;top:5736;width:1157;height:510;visibility:visible;mso-wrap-style:square;v-text-anchor:top" coordsize="1157,510" o:gfxdata="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" path="m,84l7,51,25,24,52,6,85,r987,l1105,6r27,18l1150,51r7,33l1157,424r-7,33l1132,484r-27,18l1072,509r-987,l52,502,25,484,7,457,,424,,84xe" filled="f" strokecolor="#2e528f" strokeweight="1pt">
+                <v:shape id="Freeform 32" o:spid="_x0000_s1047" style="position:absolute;left:8622;top:5736;width:1157;height:510;visibility:visible;mso-wrap-style:square;v-text-anchor:top" coordsize="1157,510" o:gfxdata="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" path="m,84l7,51,25,24,52,6,85,r987,l1105,6r27,18l1150,51r7,33l1157,424r-7,33l1132,484r-27,18l1072,509r-987,l52,502,25,484,7,457,,424,,84xe" filled="f" strokecolor="#2e528f" strokeweight="1pt">
                   <v:path arrowok="t" o:connecttype="custom" o:connectlocs="0,5821;7,5788;25,5761;52,5743;85,5737;1072,5737;1105,5743;1132,5761;1150,5788;1157,5821;1157,6161;1150,6194;1132,6221;1105,6239;1072,6246;85,6246;52,6239;25,6221;7,6194;0,6161;0,5821" o:connectangles="0,0,0,0,0,0,0,0,0,0,0,0,0,0,0,0,0,0,0,0,0"/>
                 </v:shape>
-                <v:line id="Line 31" o:spid="_x0000_s1048" style="position:absolute;visibility:visible;mso-wrap-style:square" from="9152,6246" to="9160,13536" o:connectortype="straight" o:gfxdata="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" strokecolor="#4471c4" strokeweight="2.25pt"/>
-                <v:rect id="Rectangle 30" o:spid="_x0000_s1049" style="position:absolute;left:9051;top:8232;width:200;height:510;visibility:visible;mso-wrap-style:square;v-text-anchor:top" o:gfxdata="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" fillcolor="#4471c4" stroked="f"/>
-                <v:rect id="Rectangle 29" o:spid="_x0000_s1050" style="position:absolute;left:9051;top:8232;width:200;height:510;visibility:visible;mso-wrap-style:square;v-text-anchor:top" o:gfxdata="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" filled="f" strokecolor="#2e528f" strokeweight="1pt"/>
-                <v:shape id="AutoShape 28" o:spid="_x0000_s1051" style="position:absolute;left:1887;top:8420;width:7165;height:1637;visibility:visible;mso-wrap-style:square;v-text-anchor:top" coordsize="7165,1637" o:gfxdata="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" path="m2966,1545r-42,-20l2830,1481r1,45l,1592r1,45l2832,1571r1,45l2966,1545xm2967,925r-1,-45l2040,903r-1,-45l1906,928r136,65l2041,948r926,-23xm7165,66l7121,45,7029,r1,45l3039,96r,45l7030,90r1,45l7165,66xe" fillcolor="black" stroked="f">
+                <v:line id="Line 31" o:spid="_x0000_s1048" style="position:absolute;visibility:visible;mso-wrap-style:square" from="9152,6246" to="9160,13536" o:connectortype="straight" o:gfxdata="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" strokecolor="#4471c4" strokeweight="2.25pt"/>
+                <v:rect id="Rectangle 30" o:spid="_x0000_s1049" style="position:absolute;left:9051;top:8232;width:200;height:510;visibility:visible;mso-wrap-style:square;v-text-anchor:top" o:gfxdata="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" fillcolor="#4471c4" stroked="f"/>
+                <v:rect id="Rectangle 29" o:spid="_x0000_s1050" style="position:absolute;left:9051;top:8232;width:200;height:510;visibility:visible;mso-wrap-style:square;v-text-anchor:top" o:gfxdata="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" filled="f" strokecolor="#2e528f" strokeweight="1pt"/>
+                <v:shape id="AutoShape 28" o:spid="_x0000_s1051" style="position:absolute;left:1887;top:8420;width:7165;height:1637;visibility:visible;mso-wrap-style:square;v-text-anchor:top" coordsize="7165,1637" o:gfxdata="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" path="m2966,1545r-42,-20l2830,1481r1,45l,1592r1,45l2832,1571r1,45l2966,1545xm2967,925r-1,-45l2040,903r-1,-45l1906,928r136,65l2041,948r926,-23xm7165,66l7121,45,7029,r1,45l3039,96r,45l7030,90r1,45l7165,66xe" fillcolor="black" stroked="f">
                   <v:path arrowok="t" o:connecttype="custom" o:connectlocs="2966,9966;2924,9946;2830,9902;2831,9947;0,10013;1,10058;2832,9992;2833,10037;2966,9966;2967,9346;2966,9301;2040,9324;2039,9279;1906,9349;2042,9414;2041,9369;2041,9369;2967,9346;7165,8487;7121,8466;7029,8421;7030,8466;3039,8517;3039,8562;7030,8511;7031,8556;7165,8487" o:connectangles="0,0,0,0,0,0,0,0,0,0,0,0,0,0,0,0,0,0,0,0,0,0,0,0,0,0,0"/>
                 </v:shape>
-                <v:shape id="AutoShape 27" o:spid="_x0000_s1052" style="position:absolute;left:4793;top:9619;width:1691;height:1222;visibility:visible;mso-wrap-style:square;v-text-anchor:top" coordsize="1691,1222" o:gfxdata="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" path="m90,978r-45,l45,1222r1646,l1691,1199r-1601,l67,1177r23,l90,978xm90,1177r-23,l90,1199r,-22xm1646,1177r-1556,l90,1199r1556,l1646,1177xm1646,23r,1176l1668,1177r23,l1691,45r-23,l1646,23xm1691,1177r-23,l1646,1199r45,l1691,1177xm67,866l,1001r45,l45,978r79,l67,866xm124,978r-34,l90,1001r45,l124,978xm1691,l31,r,356l76,356,76,45r-23,l76,23r1615,l1691,xm76,23l53,45r23,l76,23xm1646,23l76,23r,22l1646,45r,-22xm1691,23r-45,l1668,45r23,l1691,23xe" fillcolor="#252525" stroked="f">
+                <v:shape id="AutoShape 27" o:spid="_x0000_s1052" style="position:absolute;left:4793;top:9619;width:1691;height:1222;visibility:visible;mso-wrap-style:square;v-text-anchor:top" coordsize="1691,1222" o:gfxdata="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" path="m90,978r-45,l45,1222r1646,l1691,1199r-1601,l67,1177r23,l90,978xm90,1177r-23,l90,1199r,-22xm1646,1177r-1556,l90,1199r1556,l1646,1177xm1646,23r,1176l1668,1177r23,l1691,45r-23,l1646,23xm1691,1177r-23,l1646,1199r45,l1691,1177xm67,866l,1001r45,l45,978r79,l67,866xm124,978r-34,l90,1001r45,l124,978xm1691,l31,r,356l76,356,76,45r-23,l76,23r1615,l1691,xm76,23l53,45r23,l76,23xm1646,23l76,23r,22l1646,45r,-22xm1691,23r-45,l1668,45r23,l1691,23xe" fillcolor="#252525" stroked="f">
                   <v:path arrowok="t" o:connecttype="custom" o:connectlocs="45,10597;1691,10841;90,10818;90,10796;90,10796;90,10818;1646,10796;90,10818;1646,10796;1646,10818;1691,10796;1668,9664;1691,10796;1646,10818;1691,10796;0,10620;45,10597;67,10485;90,10597;135,10620;1691,9619;31,9975;76,9664;76,9642;1691,9619;53,9664;76,9642;76,9642;1646,9664;1691,9642;1668,9664;1691,9642" o:connectangles="0,0,0,0,0,0,0,0,0,0,0,0,0,0,0,0,0,0,0,0,0,0,0,0,0,0,0,0,0,0,0,0"/>
                 </v:shape>
-                <v:rect id="Rectangle 26" o:spid="_x0000_s1053" style="position:absolute;left:4753;top:9966;width:200;height:510;visibility:visible;mso-wrap-style:square;v-text-anchor:top" o:gfxdata="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" fillcolor="#4471c4" stroked="f"/>
-                <v:rect id="Rectangle 25" o:spid="_x0000_s1054" style="position:absolute;left:4753;top:9966;width:200;height:510;visibility:visible;mso-wrap-style:square;v-text-anchor:top" o:gfxdata="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" filled="f" strokecolor="#2e528f" strokeweight="1pt"/>
-                <v:shape id="AutoShape 24" o:spid="_x0000_s1055" style="position:absolute;left:1817;top:10094;width:7369;height:2605;visibility:visible;mso-wrap-style:square;v-text-anchor:top" coordsize="7369,2605" o:gfxdata="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" path="m3125,2027r-135,-68l2990,2004,,1992r,45l2990,2049r,45l3081,2049r44,-22xm7290,1750r-69,l7198,1750r,45l7290,1750xm7334,1729r-135,-69l7199,1705,3156,1670r-1,45l7198,1750r23,l7290,1750r44,-21xm7342,2537r-135,-67l7207,2515r-4082,-1l3125,2559r4082,1l7207,2605r90,-45l7342,2537xm7342,68l7296,45,7207,r,45l4475,45r,45l7207,90r,45l7297,90r45,-22xm7368,309r-44,-21l7233,243r,45l4657,310r1,45l7233,333r1,45l7368,309xe" fillcolor="black" stroked="f">
+                <v:rect id="Rectangle 26" o:spid="_x0000_s1053" style="position:absolute;left:4753;top:9966;width:200;height:510;visibility:visible;mso-wrap-style:square;v-text-anchor:top" o:gfxdata="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" fillcolor="#4471c4" stroked="f"/>
+                <v:rect id="Rectangle 25" o:spid="_x0000_s1054" style="position:absolute;left:4753;top:9966;width:200;height:510;visibility:visible;mso-wrap-style:square;v-text-anchor:top" o:gfxdata="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" filled="f" strokecolor="#2e528f" strokeweight="1pt"/>
+                <v:shape id="AutoShape 24" o:spid="_x0000_s1055" style="position:absolute;left:1817;top:10094;width:7369;height:2605;visibility:visible;mso-wrap-style:square;v-text-anchor:top" coordsize="7369,2605" o:gfxdata="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" path="m3125,2027r-135,-68l2990,2004,,1992r,45l2990,2049r,45l3081,2049r44,-22xm7290,1750r-69,l7198,1750r,45l7290,1750xm7334,1729r-135,-69l7199,1705,3156,1670r-1,45l7198,1750r23,l7290,1750r44,-21xm7342,2537r-135,-67l7207,2515r-4082,-1l3125,2559r4082,1l7207,2605r90,-45l7342,2537xm7342,68l7296,45,7207,r,45l4475,45r,45l7207,90r,45l7297,90r45,-22xm7368,309r-44,-21l7233,243r,45l4657,310r1,45l7233,333r1,45l7368,309xe" fillcolor="black" stroked="f">
                   <v:path arrowok="t" o:connecttype="custom" o:connectlocs="3125,12121;2990,12053;2990,12098;0,12086;0,12131;2990,12143;2990,12188;3081,12143;3125,12121;7290,11844;7221,11844;7198,11844;7198,11889;7290,11844;7334,11823;7199,11754;7199,11799;3156,11764;3155,11809;7198,11844;7221,11844;7290,11844;7334,11823;7342,12631;7207,12564;7207,12609;3125,12608;3125,12653;7207,12654;7207,12699;7297,12654;7297,12654;7342,12631;7342,10162;7296,10139;7207,10094;7207,10139;4475,10139;4475,10184;7207,10184;7207,10229;7297,10184;7342,10162;7368,10403;7324,10382;7233,10337;7233,10382;4657,10404;4658,10449;7233,10427;7234,10472;7368,10403" o:connectangles="0,0,0,0,0,0,0,0,0,0,0,0,0,0,0,0,0,0,0,0,0,0,0,0,0,0,0,0,0,0,0,0,0,0,0,0,0,0,0,0,0,0,0,0,0,0,0,0,0,0,0,0"/>
                 </v:shape>
-                <v:rect id="Rectangle 23" o:spid="_x0000_s1056" style="position:absolute;left:4843;top:12121;width:200;height:510;visibility:visible;mso-wrap-style:square;v-text-anchor:top" o:gfxdata="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" fillcolor="#4471c4" stroked="f"/>
-                <v:rect id="Rectangle 22" o:spid="_x0000_s1057" style="position:absolute;left:4843;top:12121;width:200;height:510;visibility:visible;mso-wrap-style:square;v-text-anchor:top" o:gfxdata="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" filled="f" strokecolor="#2e528f" strokeweight="1pt"/>
-                <v:shape id="Freeform 21" o:spid="_x0000_s1058" style="position:absolute;left:9860;top:5773;width:1941;height:525;visibility:visible;mso-wrap-style:square;v-text-anchor:top" coordsize="1941,525" o:gfxdata="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" path="m1853,l87,,53,6,25,25,6,53,,87,,436r6,34l25,498r28,19l87,524r1766,l1887,517r27,-19l1933,470r7,-34l1940,87r-7,-34l1914,25,1887,6,1853,xe" fillcolor="#ececec" stroked="f">
+                <v:rect id="Rectangle 23" o:spid="_x0000_s1056" style="position:absolute;left:4843;top:12121;width:200;height:510;visibility:visible;mso-wrap-style:square;v-text-anchor:top" o:gfxdata="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" fillcolor="#4471c4" stroked="f"/>
+                <v:rect id="Rectangle 22" o:spid="_x0000_s1057" style="position:absolute;left:4843;top:12121;width:200;height:510;visibility:visible;mso-wrap-style:square;v-text-anchor:top" o:gfxdata="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" filled="f" strokecolor="#2e528f" strokeweight="1pt"/>
+                <v:shape id="Freeform 21" o:spid="_x0000_s1058" style="position:absolute;left:9860;top:5773;width:1941;height:525;visibility:visible;mso-wrap-style:square;v-text-anchor:top" coordsize="1941,525" o:gfxdata="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" path="m1853,l87,,53,6,25,25,6,53,,87,,436r6,34l25,498r28,19l87,524r1766,l1887,517r27,-19l1933,470r7,-34l1940,87r-7,-34l1914,25,1887,6,1853,xe" fillcolor="#ececec" stroked="f">
                   <v:path arrowok="t" o:connecttype="custom" o:connectlocs="1853,5774;87,5774;53,5780;25,5799;6,5827;0,5861;0,6210;6,6244;25,6272;53,6291;87,6298;1853,6298;1887,6291;1914,6272;1933,6244;1940,6210;1940,5861;1933,5827;1914,5799;1887,5780;1853,5774" o:connectangles="0,0,0,0,0,0,0,0,0,0,0,0,0,0,0,0,0,0,0,0,0"/>
                 </v:shape>
-                <v:shape id="Freeform 20" o:spid="_x0000_s1059" style="position:absolute;left:9860;top:5773;width:1941;height:525;visibility:visible;mso-wrap-style:square;v-text-anchor:top" coordsize="1941,525" o:gfxdata="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" path="m,87l6,53,25,25,53,6,87,,1853,r34,6l1914,25r19,28l1940,87r,349l1933,470r-19,28l1887,517r-34,7l87,524,53,517,25,498,6,470,,436,,87xe" filled="f" strokecolor="#2e528f" strokeweight="1pt">
+                <v:shape id="Freeform 20" o:spid="_x0000_s1059" style="position:absolute;left:9860;top:5773;width:1941;height:525;visibility:visible;mso-wrap-style:square;v-text-anchor:top" coordsize="1941,525" o:gfxdata="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" path="m,87l6,53,25,25,53,6,87,,1853,r34,6l1914,25r19,28l1940,87r,349l1933,470r-19,28l1887,517r-34,7l87,524,53,517,25,498,6,470,,436,,87xe" filled="f" strokecolor="#2e528f" strokeweight="1pt">
                   <v:path arrowok="t" o:connecttype="custom" o:connectlocs="0,5861;6,5827;25,5799;53,5780;87,5774;1853,5774;1887,5780;1914,5799;1933,5827;1940,5861;1940,6210;1933,6244;1914,6272;1887,6291;1853,6298;87,6298;53,6291;25,6272;6,6244;0,6210;0,5861" o:connectangles="0,0,0,0,0,0,0,0,0,0,0,0,0,0,0,0,0,0,0,0,0"/>
                 </v:shape>
-                <v:line id="Line 19" o:spid="_x0000_s1060" style="position:absolute;visibility:visible;mso-wrap-style:square" from="10866,6264" to="10875,13268" o:connectortype="straight" o:gfxdata="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" strokecolor="#4471c4" strokeweight="2.25pt"/>
-                <v:shape id="AutoShape 18" o:spid="_x0000_s1061" style="position:absolute;left:9186;top:11757;width:1696;height:1731;visibility:visible;mso-wrap-style:square;v-text-anchor:top" coordsize="1696,1731" o:gfxdata="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" path="m1645,90r-69,l1553,90r,45l1645,90xm1645,926r-69,l1553,926r,45l1645,926xm1652,1686r-69,l1561,1686r-1,44l1652,1686xm1689,905l1554,836r,45l1,860,,905r1553,21l1576,926r70,l1689,905xm1689,69l1554,r,45l1,24,,69,1553,90r23,l1646,90r43,-21xm1696,1665r-134,-70l1561,1640,8,1619r-1,45l1561,1685r22,l1653,1685r43,-20xe" fillcolor="black" stroked="f">
+                <v:line id="Line 19" o:spid="_x0000_s1060" style="position:absolute;visibility:visible;mso-wrap-style:square" from="10866,6264" to="10875,13268" o:connectortype="straight" o:gfxdata="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" strokecolor="#4471c4" strokeweight="2.25pt"/>
+                <v:shape id="AutoShape 18" o:spid="_x0000_s1061" style="position:absolute;left:9186;top:11757;width:1696;height:1731;visibility:visible;mso-wrap-style:square;v-text-anchor:top" coordsize="1696,1731" o:gfxdata="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" path="m1645,90r-69,l1553,90r,45l1645,90xm1645,926r-69,l1553,926r,45l1645,926xm1652,1686r-69,l1561,1686r-1,44l1652,1686xm1689,905l1554,836r,45l1,860,,905r1553,21l1576,926r70,l1689,905xm1689,69l1554,r,45l1,24,,69,1553,90r23,l1646,90r43,-21xm1696,1665r-134,-70l1561,1640,8,1619r-1,45l1561,1685r22,l1653,1685r43,-20xe" fillcolor="black" stroked="f">
                   <v:path arrowok="t" o:connecttype="custom" o:connectlocs="1645,11848;1576,11848;1553,11848;1553,11893;1645,11848;1645,12684;1576,12684;1553,12684;1553,12729;1645,12684;1652,13444;1583,13444;1561,13444;1560,13488;1652,13444;1689,12663;1554,12594;1554,12639;1,12618;0,12663;1553,12684;1576,12684;1646,12684;1689,12663;1689,11827;1554,11758;1554,11803;1,11782;0,11827;1553,11848;1576,11848;1646,11848;1689,11827;1696,13423;1562,13353;1561,13398;8,13377;7,13422;1561,13443;1583,13443;1653,13443;1696,13423" o:connectangles="0,0,0,0,0,0,0,0,0,0,0,0,0,0,0,0,0,0,0,0,0,0,0,0,0,0,0,0,0,0,0,0,0,0,0,0,0,0,0,0,0,0"/>
                 </v:shape>
                 <v:shapetype id="_x0000_t202" coordsize="21600,21600" o:spt="202" path="m,l,21600r21600,l21600,xe">
                   <v:stroke joinstyle="miter"/>
                   <v:path gradientshapeok="t" o:connecttype="rect"/>
                 </v:shapetype>
-                <v:shape id="Text Box 17" o:spid="_x0000_s1062" type="#_x0000_t202" style="position:absolute;left:1488;top:5981;width:478;height:240;visibility:visible;mso-wrap-style:square;v-text-anchor:top" o:gfxdata="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" filled="f" stroked="f">
+                <v:shape id="Text Box 17" o:spid="_x0000_s1062" type="#_x0000_t202" style="position:absolute;left:1488;top:5981;width:478;height:240;visibility:visible;mso-wrap-style:square;v-text-anchor:top" o:gfxdata="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" filled="f" stroked="f">
                   <v:textbox inset="0,0,0,0">
                     <w:txbxContent>
                       <w:p>
@@ -10010,7 +9993,7 @@
                     </w:txbxContent>
                   </v:textbox>
                 </v:shape>
-                <v:shape id="Text Box 16" o:spid="_x0000_s1063" type="#_x0000_t202" style="position:absolute;left:3089;top:5893;width:381;height:240;visibility:visible;mso-wrap-style:square;v-text-anchor:top" o:gfxdata="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" filled="f" stroked="f">
+                <v:shape id="Text Box 16" o:spid="_x0000_s1063" type="#_x0000_t202" style="position:absolute;left:3089;top:5893;width:381;height:240;visibility:visible;mso-wrap-style:square;v-text-anchor:top" o:gfxdata="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" filled="f" stroked="f">
                   <v:textbox inset="0,0,0,0">
                     <w:txbxContent>
                       <w:p>
@@ -10033,7 +10016,7 @@
                     </w:txbxContent>
                   </v:textbox>
                 </v:shape>
-                <v:shape id="Text Box 15" o:spid="_x0000_s1064" type="#_x0000_t202" style="position:absolute;left:4580;top:5876;width:1115;height:240;visibility:visible;mso-wrap-style:square;v-text-anchor:top" o:gfxdata="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" filled="f" stroked="f">
+                <v:shape id="Text Box 15" o:spid="_x0000_s1064" type="#_x0000_t202" style="position:absolute;left:4580;top:5876;width:1115;height:240;visibility:visible;mso-wrap-style:square;v-text-anchor:top" o:gfxdata="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" filled="f" stroked="f">
                   <v:textbox inset="0,0,0,0">
                     <w:txbxContent>
                       <w:p>
@@ -10056,7 +10039,7 @@
                     </w:txbxContent>
                   </v:textbox>
                 </v:shape>
-                <v:shape id="Text Box 14" o:spid="_x0000_s1065" type="#_x0000_t202" style="position:absolute;left:8893;top:5893;width:635;height:240;visibility:visible;mso-wrap-style:square;v-text-anchor:top" o:gfxdata="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" filled="f" stroked="f">
+                <v:shape id="Text Box 14" o:spid="_x0000_s1065" type="#_x0000_t202" style="position:absolute;left:8893;top:5893;width:635;height:240;visibility:visible;mso-wrap-style:square;v-text-anchor:top" o:gfxdata="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" filled="f" stroked="f">
                   <v:textbox inset="0,0,0,0">
                     <w:txbxContent>
                       <w:p>
@@ -10079,7 +10062,7 @@
                     </w:txbxContent>
                   </v:textbox>
                 </v:shape>
-                <v:shape id="Text Box 13" o:spid="_x0000_s1066" type="#_x0000_t202" style="position:absolute;left:2090;top:6553;width:1469;height:533;visibility:visible;mso-wrap-style:square;v-text-anchor:top" o:gfxdata="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" filled="f" stroked="f">
+                <v:shape id="Text Box 13" o:spid="_x0000_s1066" type="#_x0000_t202" style="position:absolute;left:2090;top:6553;width:1469;height:533;visibility:visible;mso-wrap-style:square;v-text-anchor:top" o:gfxdata="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" filled="f" stroked="f">
                   <v:textbox inset="0,0,0,0">
                     <w:txbxContent>
                       <w:p>
@@ -10119,7 +10102,7 @@
                     </w:txbxContent>
                   </v:textbox>
                 </v:shape>
-                <v:shape id="Text Box 12" o:spid="_x0000_s1067" type="#_x0000_t202" style="position:absolute;left:1920;top:7714;width:9563;height:3752;visibility:visible;mso-wrap-style:square;v-text-anchor:top" o:gfxdata="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" filled="f" stroked="f">
+                <v:shape id="Text Box 12" o:spid="_x0000_s1067" type="#_x0000_t202" style="position:absolute;left:1920;top:7714;width:9563;height:3752;visibility:visible;mso-wrap-style:square;v-text-anchor:top" o:gfxdata="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" filled="f" stroked="f">
                   <v:textbox inset="0,0,0,0">
                     <w:txbxContent>
                       <w:p>
@@ -10560,7 +10543,7 @@
                     </w:txbxContent>
                   </v:textbox>
                 </v:shape>
-                <v:shape id="Text Box 11" o:spid="_x0000_s1068" type="#_x0000_t202" style="position:absolute;left:5404;top:11492;width:753;height:533;visibility:visible;mso-wrap-style:square;v-text-anchor:top" o:gfxdata="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" filled="f" stroked="f">
+                <v:shape id="Text Box 11" o:spid="_x0000_s1068" type="#_x0000_t202" style="position:absolute;left:5404;top:11492;width:753;height:533;visibility:visible;mso-wrap-style:square;v-text-anchor:top" o:gfxdata="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" filled="f" stroked="f">
                   <v:textbox inset="0,0,0,0">
                     <w:txbxContent>
                       <w:p>
@@ -10583,7 +10566,7 @@
                     </w:txbxContent>
                   </v:textbox>
                 </v:shape>
-                <v:shape id="Text Box 10" o:spid="_x0000_s1069" type="#_x0000_t202" style="position:absolute;left:6157;top:11502;width:509;height:240;visibility:visible;mso-wrap-style:square;v-text-anchor:top" o:gfxdata="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" filled="f" stroked="f">
+                <v:shape id="Text Box 10" o:spid="_x0000_s1069" type="#_x0000_t202" style="position:absolute;left:6157;top:11502;width:509;height:240;visibility:visible;mso-wrap-style:square;v-text-anchor:top" o:gfxdata="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" filled="f" stroked="f">
                   <v:textbox inset="0,0,0,0">
                     <w:txbxContent>
                       <w:p>
@@ -10606,7 +10589,7 @@
                     </w:txbxContent>
                   </v:textbox>
                 </v:shape>
-                <v:shape id="Text Box 9" o:spid="_x0000_s1070" type="#_x0000_t202" style="position:absolute;left:6666;top:11510;width:2385;height:544;visibility:visible;mso-wrap-style:square;v-text-anchor:top" o:gfxdata="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" filled="f" stroked="f">
+                <v:shape id="Text Box 9" o:spid="_x0000_s1070" type="#_x0000_t202" style="position:absolute;left:6666;top:11510;width:2385;height:544;visibility:visible;mso-wrap-style:square;v-text-anchor:top" o:gfxdata="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" filled="f" stroked="f">
                   <v:textbox inset="0,0,0,0">
                     <w:txbxContent>
                       <w:p>
@@ -10623,29 +10606,13 @@
                             <w:color w:val="0D0D0D"/>
                             <w:sz w:val="24"/>
                           </w:rPr>
-                          <w:t xml:space="preserve"> </w:t>
-                        </w:r>
-                        <w:r>
-                          <w:rPr>
-                            <w:b/>
-                            <w:color w:val="0D0D0D"/>
-                            <w:sz w:val="24"/>
-                          </w:rPr>
-                          <w:t>(winner</w:t>
-                        </w:r>
-                        <w:r>
-                          <w:rPr>
-                            <w:b/>
-                            <w:color w:val="0D0D0D"/>
-                            <w:sz w:val="24"/>
-                          </w:rPr>
-                          <w:t xml:space="preserve"> state)</w:t>
+                          <w:t xml:space="preserve"> (winner state)</w:t>
                         </w:r>
                       </w:p>
                     </w:txbxContent>
                   </v:textbox>
                 </v:shape>
-                <v:shape id="Text Box 8" o:spid="_x0000_s1071" type="#_x0000_t202" style="position:absolute;left:9287;top:11510;width:1777;height:240;visibility:visible;mso-wrap-style:square;v-text-anchor:top" o:gfxdata="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" filled="f" stroked="f">
+                <v:shape id="Text Box 8" o:spid="_x0000_s1071" type="#_x0000_t202" style="position:absolute;left:9287;top:11510;width:1777;height:240;visibility:visible;mso-wrap-style:square;v-text-anchor:top" o:gfxdata="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" filled="f" stroked="f">
                   <v:textbox inset="0,0,0,0">
                     <w:txbxContent>
                       <w:p>
@@ -10668,7 +10635,7 @@
                     </w:txbxContent>
                   </v:textbox>
                 </v:shape>
-                <v:shape id="Text Box 7" o:spid="_x0000_s1072" type="#_x0000_t202" style="position:absolute;left:2004;top:11793;width:1556;height:240;visibility:visible;mso-wrap-style:square;v-text-anchor:top" o:gfxdata="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" filled="f" stroked="f">
+                <v:shape id="Text Box 7" o:spid="_x0000_s1072" type="#_x0000_t202" style="position:absolute;left:2004;top:11793;width:1556;height:240;visibility:visible;mso-wrap-style:square;v-text-anchor:top" o:gfxdata="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" filled="f" stroked="f">
                   <v:textbox inset="0,0,0,0">
                     <w:txbxContent>
                       <w:p>
@@ -10691,7 +10658,7 @@
                     </w:txbxContent>
                   </v:textbox>
                 </v:shape>
-                <v:shape id="Text Box 6" o:spid="_x0000_s1073" type="#_x0000_t202" style="position:absolute;left:5549;top:12150;width:2669;height:533;visibility:visible;mso-wrap-style:square;v-text-anchor:top" o:gfxdata="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" filled="f" stroked="f">
+                <v:shape id="Text Box 6" o:spid="_x0000_s1073" type="#_x0000_t202" style="position:absolute;left:5549;top:12150;width:2669;height:533;visibility:visible;mso-wrap-style:square;v-text-anchor:top" o:gfxdata="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" filled="f" stroked="f">
                   <v:textbox inset="0,0,0,0">
                     <w:txbxContent>
                       <w:p>
@@ -10740,7 +10707,7 @@
                     </w:txbxContent>
                   </v:textbox>
                 </v:shape>
-                <v:shape id="Text Box 5" o:spid="_x0000_s1074" type="#_x0000_t202" style="position:absolute;left:9287;top:12054;width:2196;height:533;visibility:visible;mso-wrap-style:square;v-text-anchor:top" o:gfxdata="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" filled="f" stroked="f">
+                <v:shape id="Text Box 5" o:spid="_x0000_s1074" type="#_x0000_t202" style="position:absolute;left:9287;top:12054;width:2196;height:533;visibility:visible;mso-wrap-style:square;v-text-anchor:top" o:gfxdata="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" filled="f" stroked="f">
                   <v:textbox inset="0,0,0,0">
                     <w:txbxContent>
                       <w:p>
@@ -10780,7 +10747,7 @@
                     </w:txbxContent>
                   </v:textbox>
                 </v:shape>
-                <v:shape id="Text Box 4" o:spid="_x0000_s1075" type="#_x0000_t202" style="position:absolute;left:1886;top:12789;width:9607;height:557;visibility:visible;mso-wrap-style:square;v-text-anchor:top" o:gfxdata="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" filled="f" stroked="f">
+                <v:shape id="Text Box 4" o:spid="_x0000_s1075" type="#_x0000_t202" style="position:absolute;left:1886;top:12789;width:9607;height:557;visibility:visible;mso-wrap-style:square;v-text-anchor:top" o:gfxdata="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" filled="f" stroked="f">
                   <v:textbox inset="0,0,0,0">
                     <w:txbxContent>
                       <w:p>
@@ -10900,7 +10867,7 @@
                     </w:txbxContent>
                   </v:textbox>
                 </v:shape>
-                <v:shape id="Text Box 3" o:spid="_x0000_s1076" type="#_x0000_t202" style="position:absolute;left:9883;top:5791;width:1895;height:489;visibility:visible;mso-wrap-style:square;v-text-anchor:top" o:gfxdata="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" filled="f" stroked="f">
+                <v:shape id="Text Box 3" o:spid="_x0000_s1076" type="#_x0000_t202" style="position:absolute;left:9883;top:5791;width:1895;height:489;visibility:visible;mso-wrap-style:square;v-text-anchor:top" o:gfxdata="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" filled="f" stroked="f">
                   <v:textbox inset="0,0,0,0">
                     <w:txbxContent>
                       <w:p>
@@ -11215,7 +11182,13 @@
         <w:ind w:hanging="361"/>
       </w:pPr>
       <w:r>
-        <w:t>an event listeners to anything you deem necessary</w:t>
+        <w:t>an</w:t>
+      </w:r>
+      <w:r>
+        <w:t>d</w:t>
+      </w:r>
+      <w:r>
+        <w:t xml:space="preserve"> event listeners to anything you deem necessary</w:t>
       </w:r>
     </w:p>
     <w:p>
@@ -11332,7 +11305,13 @@
         <w:spacing w:before="23"/>
       </w:pPr>
       <w:r>
-        <w:t>Defines the following functions that are used by other objects (mainly the object function PuzleGame)</w:t>
+        <w:t>Defines the following functions that are used by other objects (mainly the object function Pu</w:t>
+      </w:r>
+      <w:r>
+        <w:t>z</w:t>
+      </w:r>
+      <w:r>
+        <w:t>zleGame)</w:t>
       </w:r>
     </w:p>
     <w:p>
@@ -11425,7 +11404,13 @@
         <w:t xml:space="preserve"> </w:t>
       </w:r>
       <w:r>
-        <w:t>minValue and maxValue. Will be used by PuzleGame to create the board initial random</w:t>
+        <w:t>minValue and maxValue. Will be used by Puz</w:t>
+      </w:r>
+      <w:r>
+        <w:t>z</w:t>
+      </w:r>
+      <w:r>
+        <w:t>leGame to create the board initial random</w:t>
       </w:r>
       <w:r>
         <w:rPr>
@@ -11453,6 +11438,7 @@
       <w:r>
         <w:rPr>
           <w:b/>
+          <w:highlight w:val="yellow"/>
         </w:rPr>
         <w:t>playAudio</w:t>
       </w:r>
@@ -11547,16 +11533,56 @@
         <w:t xml:space="preserve">terminateGame </w:t>
       </w:r>
       <w:r>
-        <w:t>(theStatus): receives theStatus (success or cancelled). Stops the chrono using clearInterval and calls</w:t>
+        <w:t xml:space="preserve">(theStatus): receives theStatus (success or cancelled). </w:t>
+      </w:r>
+      <w:r>
+        <w:rPr>
+          <w:highlight w:val="cyan"/>
+        </w:rPr>
+        <w:t>Stops</w:t>
+      </w:r>
+      <w:r>
+        <w:t xml:space="preserve"> the </w:t>
+      </w:r>
+      <w:r>
+        <w:rPr>
+          <w:highlight w:val="cyan"/>
+        </w:rPr>
+        <w:t>chrono</w:t>
+      </w:r>
+      <w:r>
+        <w:t xml:space="preserve"> using </w:t>
+      </w:r>
+      <w:r>
+        <w:rPr>
+          <w:highlight w:val="cyan"/>
+        </w:rPr>
+        <w:t>clearInterval</w:t>
+      </w:r>
+      <w:r>
+        <w:t xml:space="preserve"> and </w:t>
+      </w:r>
+      <w:r>
+        <w:rPr>
+          <w:highlight w:val="cyan"/>
+        </w:rPr>
+        <w:t>calls</w:t>
       </w:r>
       <w:r>
         <w:rPr>
           <w:spacing w:val="-10"/>
+          <w:highlight w:val="cyan"/>
         </w:rPr>
         <w:t xml:space="preserve"> </w:t>
       </w:r>
       <w:r>
-        <w:t>setGameInfo_Stats.</w:t>
+        <w:rPr>
+          <w:highlight w:val="cyan"/>
+        </w:rPr>
+        <w:t>setGameInfo_Stats</w:t>
+      </w:r>
+      <w:r>
+        <w:t>.</w:t>
       </w:r>
     </w:p>
     <w:p>
@@ -11566,7 +11592,15 @@
         <w:ind w:left="820" w:right="1919"/>
       </w:pPr>
       <w:r>
-        <w:t>It then empty the player name and the game level and resets nber of Moves, duration , seconds,minutes,hours to the value 0.</w:t>
+        <w:t>It then empt</w:t>
+      </w:r>
+      <w:r>
+        <w:t>ies</w:t>
+      </w:r>
+      <w:bookmarkStart w:id="14" w:name="_GoBack"/>
+      <w:bookmarkEnd w:id="14"/>
+      <w:r>
+        <w:t xml:space="preserve"> the player name and the game level and resets nber of Moves, duration , seconds,minutes,hours to the value 0.</w:t>
       </w:r>
     </w:p>
     <w:p>
@@ -11758,8 +11792,8 @@
         </w:tabs>
         <w:ind w:hanging="385"/>
       </w:pPr>
-      <w:bookmarkStart w:id="14" w:name="_bookmark12"/>
-      <w:bookmarkEnd w:id="14"/>
+      <w:bookmarkStart w:id="15" w:name="_bookmark12"/>
+      <w:bookmarkEnd w:id="15"/>
       <w:r>
         <w:rPr>
           <w:color w:val="2E5395"/>
@@ -11918,8 +11952,8 @@
         <w:spacing w:before="162"/>
         <w:ind w:hanging="385"/>
       </w:pPr>
-      <w:bookmarkStart w:id="15" w:name="_bookmark13"/>
-      <w:bookmarkEnd w:id="15"/>
+      <w:bookmarkStart w:id="16" w:name="_bookmark13"/>
+      <w:bookmarkEnd w:id="16"/>
       <w:r>
         <w:rPr>
           <w:color w:val="2E5395"/>
@@ -11984,8 +12018,8 @@
         <w:spacing w:before="167"/>
         <w:ind w:hanging="385"/>
       </w:pPr>
-      <w:bookmarkStart w:id="16" w:name="_bookmark14"/>
-      <w:bookmarkEnd w:id="16"/>
+      <w:bookmarkStart w:id="17" w:name="_bookmark14"/>
+      <w:bookmarkEnd w:id="17"/>
       <w:r>
         <w:rPr>
           <w:color w:val="2E5395"/>
@@ -12501,8 +12535,8 @@
         <w:spacing w:before="0"/>
         <w:ind w:left="486" w:hanging="387"/>
       </w:pPr>
-      <w:bookmarkStart w:id="17" w:name="_bookmark15"/>
-      <w:bookmarkEnd w:id="17"/>
+      <w:bookmarkStart w:id="18" w:name="_bookmark15"/>
+      <w:bookmarkEnd w:id="18"/>
       <w:r>
         <w:rPr>
           <w:color w:val="2E5395"/>
@@ -12755,7 +12789,7 @@
         </w:rPr>
         <w:lastRenderedPageBreak/>
         <w:drawing>
-          <wp:anchor distT="0" distB="0" distL="0" distR="0" simplePos="0" relativeHeight="15739904" behindDoc="0" locked="0" layoutInCell="1" allowOverlap="1">
+          <wp:anchor distT="0" distB="0" distL="0" distR="0" simplePos="0" relativeHeight="15739904" behindDoc="0" locked="0" layoutInCell="1" allowOverlap="1" wp14:anchorId="0578B62C" wp14:editId="02F16E7C">
             <wp:simplePos x="0" y="0"/>
             <wp:positionH relativeFrom="page">
               <wp:posOffset>914400</wp:posOffset>
@@ -12798,8 +12832,8 @@
           </wp:anchor>
         </w:drawing>
       </w:r>
-      <w:bookmarkStart w:id="18" w:name="_bookmark16"/>
-      <w:bookmarkEnd w:id="18"/>
+      <w:bookmarkStart w:id="19" w:name="_bookmark16"/>
+      <w:bookmarkEnd w:id="19"/>
       <w:r>
         <w:rPr>
           <w:color w:val="2E5395"/>
@@ -12898,7 +12932,7 @@
                 <w:sz w:val="20"/>
               </w:rPr>
               <w:drawing>
-                <wp:inline distT="0" distB="0" distL="0" distR="0">
+                <wp:inline distT="0" distB="0" distL="0" distR="0" wp14:anchorId="03283CE1" wp14:editId="39B42F33">
                   <wp:extent cx="2275205" cy="2463165"/>
                   <wp:effectExtent l="0" t="0" r="0" b="0"/>
                   <wp:docPr id="9" name="image5.png"/>
@@ -13066,14 +13100,12 @@
           <w:cols w:space="720"/>
         </w:sectPr>
       </w:pPr>
-      <w:bookmarkStart w:id="19" w:name="_GoBack"/>
-      <w:bookmarkEnd w:id="19"/>
       <w:r>
         <w:rPr>
           <w:noProof/>
         </w:rPr>
         <w:drawing>
-          <wp:anchor distT="0" distB="0" distL="114300" distR="114300" simplePos="0" relativeHeight="251661312" behindDoc="1" locked="0" layoutInCell="1" allowOverlap="1">
+          <wp:anchor distT="0" distB="0" distL="114300" distR="114300" simplePos="0" relativeHeight="251661312" behindDoc="1" locked="0" layoutInCell="1" allowOverlap="1" wp14:anchorId="50838F7D" wp14:editId="62248A0C">
             <wp:simplePos x="0" y="0"/>
             <wp:positionH relativeFrom="column">
               <wp:posOffset>74740</wp:posOffset>
@@ -13155,7 +13187,7 @@
           <w:noProof/>
         </w:rPr>
         <w:drawing>
-          <wp:anchor distT="0" distB="0" distL="0" distR="0" simplePos="0" relativeHeight="23" behindDoc="0" locked="0" layoutInCell="1" allowOverlap="1">
+          <wp:anchor distT="0" distB="0" distL="0" distR="0" simplePos="0" relativeHeight="23" behindDoc="0" locked="0" layoutInCell="1" allowOverlap="1" wp14:anchorId="2ED0CDD2" wp14:editId="1B74B481">
             <wp:simplePos x="0" y="0"/>
             <wp:positionH relativeFrom="page">
               <wp:posOffset>914400</wp:posOffset>
@@ -13223,7 +13255,7 @@
           <w:noProof/>
         </w:rPr>
         <w:drawing>
-          <wp:anchor distT="0" distB="0" distL="0" distR="0" simplePos="0" relativeHeight="24" behindDoc="0" locked="0" layoutInCell="1" allowOverlap="1">
+          <wp:anchor distT="0" distB="0" distL="0" distR="0" simplePos="0" relativeHeight="24" behindDoc="0" locked="0" layoutInCell="1" allowOverlap="1" wp14:anchorId="673D69B7" wp14:editId="3A0D7BCE">
             <wp:simplePos x="0" y="0"/>
             <wp:positionH relativeFrom="page">
               <wp:posOffset>914400</wp:posOffset>
@@ -13271,7 +13303,7 @@
           <w:noProof/>
         </w:rPr>
         <w:drawing>
-          <wp:anchor distT="0" distB="0" distL="0" distR="0" simplePos="0" relativeHeight="25" behindDoc="0" locked="0" layoutInCell="1" allowOverlap="1">
+          <wp:anchor distT="0" distB="0" distL="0" distR="0" simplePos="0" relativeHeight="25" behindDoc="0" locked="0" layoutInCell="1" allowOverlap="1" wp14:anchorId="32535E03" wp14:editId="434A5A34">
             <wp:simplePos x="0" y="0"/>
             <wp:positionH relativeFrom="page">
               <wp:posOffset>914400</wp:posOffset>
@@ -13728,7 +13760,7 @@
 </file>
 
 <file path=word/endnotes.xml><?xml version="1.0" encoding="utf-8"?>
-<w:endnotes xmlns:wpc="http://schemas.microsoft.com/office/word/2010/wordprocessingCanvas" xmlns:cx="http://schemas.microsoft.com/office/drawing/2014/chartex" xmlns:cx1="http://schemas.microsoft.com/office/drawing/2015/9/8/chartex" xmlns:mc="http://schemas.openxmlformats.org/markup-compatibility/2006" xmlns:o="urn:schemas-microsoft-com:office:office" xmlns:r="http://schemas.openxmlformats.org/officeDocument/2006/relationships" xmlns:m="http://schemas.openxmlformats.org/officeDocument/2006/math" xmlns:v="urn:schemas-microsoft-com:vml" xmlns:wp14="http://schemas.microsoft.com/office/word/2010/wordprocessingDrawing" xmlns:wp="http://schemas.openxmlformats.org/drawingml/2006/wordprocessingDrawing" xmlns:w10="urn:schemas-microsoft-com:office:word" xmlns:w="http://schemas.openxmlformats.org/wordprocessingml/2006/main" xmlns:w14="http://schemas.microsoft.com/office/word/2010/wordml" xmlns:w15="http://schemas.microsoft.com/office/word/2012/wordml" xmlns:w16se="http://schemas.microsoft.com/office/word/2015/wordml/symex" xmlns:wpg="http://schemas.microsoft.com/office/word/2010/wordprocessingGroup" xmlns:wpi="http://schemas.microsoft.com/office/word/2010/wordprocessingInk" xmlns:wne="http://schemas.microsoft.com/office/word/2006/wordml" xmlns:wps="http://schemas.microsoft.com/office/word/2010/wordprocessingShape" mc:Ignorable="w14 w15 w16se wp14">
+<w:endnotes xmlns:wpc="http://schemas.microsoft.com/office/word/2010/wordprocessingCanvas" xmlns:cx="http://schemas.microsoft.com/office/drawing/2014/chartex" xmlns:cx1="http://schemas.microsoft.com/office/drawing/2015/9/8/chartex" xmlns:cx2="http://schemas.microsoft.com/office/drawing/2015/10/21/chartex" xmlns:cx3="http://schemas.microsoft.com/office/drawing/2016/5/9/chartex" xmlns:cx4="http://schemas.microsoft.com/office/drawing/2016/5/10/chartex" xmlns:cx5="http://schemas.microsoft.com/office/drawing/2016/5/11/chartex" xmlns:cx6="http://schemas.microsoft.com/office/drawing/2016/5/12/chartex" xmlns:cx7="http://schemas.microsoft.com/office/drawing/2016/5/13/chartex" xmlns:cx8="http://schemas.microsoft.com/office/drawing/2016/5/14/chartex" xmlns:mc="http://schemas.openxmlformats.org/markup-compatibility/2006" xmlns:aink="http://schemas.microsoft.com/office/drawing/2016/ink" xmlns:am3d="http://schemas.microsoft.com/office/drawing/2017/model3d" xmlns:o="urn:schemas-microsoft-com:office:office" xmlns:r="http://schemas.openxmlformats.org/officeDocument/2006/relationships" xmlns:m="http://schemas.openxmlformats.org/officeDocument/2006/math" xmlns:v="urn:schemas-microsoft-com:vml" xmlns:wp14="http://schemas.microsoft.com/office/word/2010/wordprocessingDrawing" xmlns:wp="http://schemas.openxmlformats.org/drawingml/2006/wordprocessingDrawing" xmlns:w10="urn:schemas-microsoft-com:office:word" xmlns:w="http://schemas.openxmlformats.org/wordprocessingml/2006/main" xmlns:w14="http://schemas.microsoft.com/office/word/2010/wordml" xmlns:w15="http://schemas.microsoft.com/office/word/2012/wordml" xmlns:w16cid="http://schemas.microsoft.com/office/word/2016/wordml/cid" xmlns:w16se="http://schemas.microsoft.com/office/word/2015/wordml/symex" xmlns:wpg="http://schemas.microsoft.com/office/word/2010/wordprocessingGroup" xmlns:wpi="http://schemas.microsoft.com/office/word/2010/wordprocessingInk" xmlns:wne="http://schemas.microsoft.com/office/word/2006/wordml" xmlns:wps="http://schemas.microsoft.com/office/word/2010/wordprocessingShape" mc:Ignorable="w14 w15 w16se w16cid wp14">
   <w:endnote w:type="separator" w:id="-1">
     <w:p>
       <w:r>
@@ -13747,7 +13779,7 @@
 </file>
 
 <file path=word/footer1.xml><?xml version="1.0" encoding="utf-8"?>
-<w:ftr xmlns:wpc="http://schemas.microsoft.com/office/word/2010/wordprocessingCanvas" xmlns:cx="http://schemas.microsoft.com/office/drawing/2014/chartex" xmlns:cx1="http://schemas.microsoft.com/office/drawing/2015/9/8/chartex" xmlns:mc="http://schemas.openxmlformats.org/markup-compatibility/2006" xmlns:o="urn:schemas-microsoft-com:office:office" xmlns:r="http://schemas.openxmlformats.org/officeDocument/2006/relationships" xmlns:m="http://schemas.openxmlformats.org/officeDocument/2006/math" xmlns:v="urn:schemas-microsoft-com:vml" xmlns:wp14="http://schemas.microsoft.com/office/word/2010/wordprocessingDrawing" xmlns:wp="http://schemas.openxmlformats.org/drawingml/2006/wordprocessingDrawing" xmlns:w10="urn:schemas-microsoft-com:office:word" xmlns:w="http://schemas.openxmlformats.org/wordprocessingml/2006/main" xmlns:w14="http://schemas.microsoft.com/office/word/2010/wordml" xmlns:w15="http://schemas.microsoft.com/office/word/2012/wordml" xmlns:w16se="http://schemas.microsoft.com/office/word/2015/wordml/symex" xmlns:wpg="http://schemas.microsoft.com/office/word/2010/wordprocessingGroup" xmlns:wpi="http://schemas.microsoft.com/office/word/2010/wordprocessingInk" xmlns:wne="http://schemas.microsoft.com/office/word/2006/wordml" xmlns:wps="http://schemas.microsoft.com/office/word/2010/wordprocessingShape" mc:Ignorable="w14 w15 w16se wp14">
+<w:ftr xmlns:wpc="http://schemas.microsoft.com/office/word/2010/wordprocessingCanvas" xmlns:cx="http://schemas.microsoft.com/office/drawing/2014/chartex" xmlns:cx1="http://schemas.microsoft.com/office/drawing/2015/9/8/chartex" xmlns:cx2="http://schemas.microsoft.com/office/drawing/2015/10/21/chartex" xmlns:cx3="http://schemas.microsoft.com/office/drawing/2016/5/9/chartex" xmlns:cx4="http://schemas.microsoft.com/office/drawing/2016/5/10/chartex" xmlns:cx5="http://schemas.microsoft.com/office/drawing/2016/5/11/chartex" xmlns:cx6="http://schemas.microsoft.com/office/drawing/2016/5/12/chartex" xmlns:cx7="http://schemas.microsoft.com/office/drawing/2016/5/13/chartex" xmlns:cx8="http://schemas.microsoft.com/office/drawing/2016/5/14/chartex" xmlns:mc="http://schemas.openxmlformats.org/markup-compatibility/2006" xmlns:aink="http://schemas.microsoft.com/office/drawing/2016/ink" xmlns:am3d="http://schemas.microsoft.com/office/drawing/2017/model3d" xmlns:o="urn:schemas-microsoft-com:office:office" xmlns:r="http://schemas.openxmlformats.org/officeDocument/2006/relationships" xmlns:m="http://schemas.openxmlformats.org/officeDocument/2006/math" xmlns:v="urn:schemas-microsoft-com:vml" xmlns:wp14="http://schemas.microsoft.com/office/word/2010/wordprocessingDrawing" xmlns:wp="http://schemas.openxmlformats.org/drawingml/2006/wordprocessingDrawing" xmlns:w10="urn:schemas-microsoft-com:office:word" xmlns:w="http://schemas.openxmlformats.org/wordprocessingml/2006/main" xmlns:w14="http://schemas.microsoft.com/office/word/2010/wordml" xmlns:w15="http://schemas.microsoft.com/office/word/2012/wordml" xmlns:w16cid="http://schemas.microsoft.com/office/word/2016/wordml/cid" xmlns:w16se="http://schemas.microsoft.com/office/word/2015/wordml/symex" xmlns:wpg="http://schemas.microsoft.com/office/word/2010/wordprocessingGroup" xmlns:wpi="http://schemas.microsoft.com/office/word/2010/wordprocessingInk" xmlns:wne="http://schemas.microsoft.com/office/word/2006/wordml" xmlns:wps="http://schemas.microsoft.com/office/word/2010/wordprocessingShape" mc:Ignorable="w14 w15 w16se w16cid wp14">
   <w:p>
     <w:pPr>
       <w:pStyle w:val="BodyText"/>
@@ -13764,7 +13796,7 @@
       <mc:AlternateContent>
         <mc:Choice Requires="wps">
           <w:drawing>
-            <wp:anchor distT="0" distB="0" distL="114300" distR="114300" simplePos="0" relativeHeight="487305216" behindDoc="1" locked="0" layoutInCell="1" allowOverlap="1">
+            <wp:anchor distT="0" distB="0" distL="114300" distR="114300" simplePos="0" relativeHeight="487305216" behindDoc="1" locked="0" layoutInCell="1" allowOverlap="1" wp14:anchorId="121FD59E" wp14:editId="6A52CD56">
               <wp:simplePos x="0" y="0"/>
               <wp:positionH relativeFrom="page">
                 <wp:posOffset>901700</wp:posOffset>
@@ -13847,10 +13879,7 @@
                             <w:fldChar w:fldCharType="end"/>
                           </w:r>
                           <w:r>
-                            <w:t xml:space="preserve"> of </w:t>
-                          </w:r>
-                          <w:r>
-                            <w:t>10</w:t>
+                            <w:t xml:space="preserve"> of 10</w:t>
                           </w:r>
                         </w:p>
                       </w:txbxContent>
@@ -13872,11 +13901,11 @@
         </mc:Choice>
         <mc:Fallback>
           <w:pict>
-            <v:shapetype id="_x0000_t202" coordsize="21600,21600" o:spt="202" path="m,l,21600r21600,l21600,xe">
+            <v:shapetype w14:anchorId="121FD59E" id="_x0000_t202" coordsize="21600,21600" o:spt="202" path="m,l,21600r21600,l21600,xe">
               <v:stroke joinstyle="miter"/>
               <v:path gradientshapeok="t" o:connecttype="rect"/>
             </v:shapetype>
-            <v:shape id="Text Box 1" o:spid="_x0000_s1078" type="#_x0000_t202" style="position:absolute;margin-left:71pt;margin-top:743.8pt;width:62.5pt;height:13.05pt;z-index:-16011264;visibility:visible;mso-wrap-style:square;mso-width-percent:0;mso-height-percent:0;mso-wrap-distance-left:9pt;mso-wrap-distance-top:0;mso-wrap-distance-right:9pt;mso-wrap-distance-bottom:0;mso-position-horizontal:absolute;mso-position-horizontal-relative:page;mso-position-vertical:absolute;mso-position-vertical-relative:page;mso-width-percent:0;mso-height-percent:0;mso-width-relative:page;mso-height-relative:page;v-text-anchor:top" o:gfxdata="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" filled="f" stroked="f">
+            <v:shape id="Text Box 1" o:spid="_x0000_s1078" type="#_x0000_t202" style="position:absolute;margin-left:71pt;margin-top:743.8pt;width:62.5pt;height:13.05pt;z-index:-16011264;visibility:visible;mso-wrap-style:square;mso-width-percent:0;mso-height-percent:0;mso-wrap-distance-left:9pt;mso-wrap-distance-top:0;mso-wrap-distance-right:9pt;mso-wrap-distance-bottom:0;mso-position-horizontal:absolute;mso-position-horizontal-relative:page;mso-position-vertical:absolute;mso-position-vertical-relative:page;mso-width-percent:0;mso-height-percent:0;mso-width-relative:page;mso-height-relative:page;v-text-anchor:top" o:gfxdata="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" filled="f" stroked="f">
               <v:textbox inset="0,0,0,0">
                 <w:txbxContent>
                   <w:p>
@@ -13907,10 +13936,7 @@
                       <w:fldChar w:fldCharType="end"/>
                     </w:r>
                     <w:r>
-                      <w:t xml:space="preserve"> of </w:t>
-                    </w:r>
-                    <w:r>
-                      <w:t>10</w:t>
+                      <w:t xml:space="preserve"> of 10</w:t>
                     </w:r>
                   </w:p>
                 </w:txbxContent>
@@ -13926,7 +13952,7 @@
 </file>
 
 <file path=word/footnotes.xml><?xml version="1.0" encoding="utf-8"?>
-<w:footnotes xmlns:wpc="http://schemas.microsoft.com/office/word/2010/wordprocessingCanvas" xmlns:cx="http://schemas.microsoft.com/office/drawing/2014/chartex" xmlns:cx1="http://schemas.microsoft.com/office/drawing/2015/9/8/chartex" xmlns:mc="http://schemas.openxmlformats.org/markup-compatibility/2006" xmlns:o="urn:schemas-microsoft-com:office:office" xmlns:r="http://schemas.openxmlformats.org/officeDocument/2006/relationships" xmlns:m="http://schemas.openxmlformats.org/officeDocument/2006/math" xmlns:v="urn:schemas-microsoft-com:vml" xmlns:wp14="http://schemas.microsoft.com/office/word/2010/wordprocessingDrawing" xmlns:wp="http://schemas.openxmlformats.org/drawingml/2006/wordprocessingDrawing" xmlns:w10="urn:schemas-microsoft-com:office:word" xmlns:w="http://schemas.openxmlformats.org/wordprocessingml/2006/main" xmlns:w14="http://schemas.microsoft.com/office/word/2010/wordml" xmlns:w15="http://schemas.microsoft.com/office/word/2012/wordml" xmlns:w16se="http://schemas.microsoft.com/office/word/2015/wordml/symex" xmlns:wpg="http://schemas.microsoft.com/office/word/2010/wordprocessingGroup" xmlns:wpi="http://schemas.microsoft.com/office/word/2010/wordprocessingInk" xmlns:wne="http://schemas.microsoft.com/office/word/2006/wordml" xmlns:wps="http://schemas.microsoft.com/office/word/2010/wordprocessingShape" mc:Ignorable="w14 w15 w16se wp14">
+<w:footnotes xmlns:wpc="http://schemas.microsoft.com/office/word/2010/wordprocessingCanvas" xmlns:cx="http://schemas.microsoft.com/office/drawing/2014/chartex" xmlns:cx1="http://schemas.microsoft.com/office/drawing/2015/9/8/chartex" xmlns:cx2="http://schemas.microsoft.com/office/drawing/2015/10/21/chartex" xmlns:cx3="http://schemas.microsoft.com/office/drawing/2016/5/9/chartex" xmlns:cx4="http://schemas.microsoft.com/office/drawing/2016/5/10/chartex" xmlns:cx5="http://schemas.microsoft.com/office/drawing/2016/5/11/chartex" xmlns:cx6="http://schemas.microsoft.com/office/drawing/2016/5/12/chartex" xmlns:cx7="http://schemas.microsoft.com/office/drawing/2016/5/13/chartex" xmlns:cx8="http://schemas.microsoft.com/office/drawing/2016/5/14/chartex" xmlns:mc="http://schemas.openxmlformats.org/markup-compatibility/2006" xmlns:aink="http://schemas.microsoft.com/office/drawing/2016/ink" xmlns:am3d="http://schemas.microsoft.com/office/drawing/2017/model3d" xmlns:o="urn:schemas-microsoft-com:office:office" xmlns:r="http://schemas.openxmlformats.org/officeDocument/2006/relationships" xmlns:m="http://schemas.openxmlformats.org/officeDocument/2006/math" xmlns:v="urn:schemas-microsoft-com:vml" xmlns:wp14="http://schemas.microsoft.com/office/word/2010/wordprocessingDrawing" xmlns:wp="http://schemas.openxmlformats.org/drawingml/2006/wordprocessingDrawing" xmlns:w10="urn:schemas-microsoft-com:office:word" xmlns:w="http://schemas.openxmlformats.org/wordprocessingml/2006/main" xmlns:w14="http://schemas.microsoft.com/office/word/2010/wordml" xmlns:w15="http://schemas.microsoft.com/office/word/2012/wordml" xmlns:w16cid="http://schemas.microsoft.com/office/word/2016/wordml/cid" xmlns:w16se="http://schemas.microsoft.com/office/word/2015/wordml/symex" xmlns:wpg="http://schemas.microsoft.com/office/word/2010/wordprocessingGroup" xmlns:wpi="http://schemas.microsoft.com/office/word/2010/wordprocessingInk" xmlns:wne="http://schemas.microsoft.com/office/word/2006/wordml" xmlns:wps="http://schemas.microsoft.com/office/word/2010/wordprocessingShape" mc:Ignorable="w14 w15 w16se w16cid wp14">
   <w:footnote w:type="separator" w:id="-1">
     <w:p>
       <w:r>
@@ -13945,7 +13971,7 @@
 </file>
 
 <file path=word/header1.xml><?xml version="1.0" encoding="utf-8"?>
-<w:hdr xmlns:wpc="http://schemas.microsoft.com/office/word/2010/wordprocessingCanvas" xmlns:cx="http://schemas.microsoft.com/office/drawing/2014/chartex" xmlns:cx1="http://schemas.microsoft.com/office/drawing/2015/9/8/chartex" xmlns:mc="http://schemas.openxmlformats.org/markup-compatibility/2006" xmlns:o="urn:schemas-microsoft-com:office:office" xmlns:r="http://schemas.openxmlformats.org/officeDocument/2006/relationships" xmlns:m="http://schemas.openxmlformats.org/officeDocument/2006/math" xmlns:v="urn:schemas-microsoft-com:vml" xmlns:wp14="http://schemas.microsoft.com/office/word/2010/wordprocessingDrawing" xmlns:wp="http://schemas.openxmlformats.org/drawingml/2006/wordprocessingDrawing" xmlns:w10="urn:schemas-microsoft-com:office:word" xmlns:w="http://schemas.openxmlformats.org/wordprocessingml/2006/main" xmlns:w14="http://schemas.microsoft.com/office/word/2010/wordml" xmlns:w15="http://schemas.microsoft.com/office/word/2012/wordml" xmlns:w16se="http://schemas.microsoft.com/office/word/2015/wordml/symex" xmlns:wpg="http://schemas.microsoft.com/office/word/2010/wordprocessingGroup" xmlns:wpi="http://schemas.microsoft.com/office/word/2010/wordprocessingInk" xmlns:wne="http://schemas.microsoft.com/office/word/2006/wordml" xmlns:wps="http://schemas.microsoft.com/office/word/2010/wordprocessingShape" mc:Ignorable="w14 w15 w16se wp14">
+<w:hdr xmlns:wpc="http://schemas.microsoft.com/office/word/2010/wordprocessingCanvas" xmlns:cx="http://schemas.microsoft.com/office/drawing/2014/chartex" xmlns:cx1="http://schemas.microsoft.com/office/drawing/2015/9/8/chartex" xmlns:cx2="http://schemas.microsoft.com/office/drawing/2015/10/21/chartex" xmlns:cx3="http://schemas.microsoft.com/office/drawing/2016/5/9/chartex" xmlns:cx4="http://schemas.microsoft.com/office/drawing/2016/5/10/chartex" xmlns:cx5="http://schemas.microsoft.com/office/drawing/2016/5/11/chartex" xmlns:cx6="http://schemas.microsoft.com/office/drawing/2016/5/12/chartex" xmlns:cx7="http://schemas.microsoft.com/office/drawing/2016/5/13/chartex" xmlns:cx8="http://schemas.microsoft.com/office/drawing/2016/5/14/chartex" xmlns:mc="http://schemas.openxmlformats.org/markup-compatibility/2006" xmlns:aink="http://schemas.microsoft.com/office/drawing/2016/ink" xmlns:am3d="http://schemas.microsoft.com/office/drawing/2017/model3d" xmlns:o="urn:schemas-microsoft-com:office:office" xmlns:r="http://schemas.openxmlformats.org/officeDocument/2006/relationships" xmlns:m="http://schemas.openxmlformats.org/officeDocument/2006/math" xmlns:v="urn:schemas-microsoft-com:vml" xmlns:wp14="http://schemas.microsoft.com/office/word/2010/wordprocessingDrawing" xmlns:wp="http://schemas.openxmlformats.org/drawingml/2006/wordprocessingDrawing" xmlns:w10="urn:schemas-microsoft-com:office:word" xmlns:w="http://schemas.openxmlformats.org/wordprocessingml/2006/main" xmlns:w14="http://schemas.microsoft.com/office/word/2010/wordml" xmlns:w15="http://schemas.microsoft.com/office/word/2012/wordml" xmlns:w16cid="http://schemas.microsoft.com/office/word/2016/wordml/cid" xmlns:w16se="http://schemas.microsoft.com/office/word/2015/wordml/symex" xmlns:wpg="http://schemas.microsoft.com/office/word/2010/wordprocessingGroup" xmlns:wpi="http://schemas.microsoft.com/office/word/2010/wordprocessingInk" xmlns:wne="http://schemas.microsoft.com/office/word/2006/wordml" xmlns:wps="http://schemas.microsoft.com/office/word/2010/wordprocessingShape" mc:Ignorable="w14 w15 w16se w16cid wp14">
   <w:p>
     <w:pPr>
       <w:pStyle w:val="BodyText"/>
@@ -13962,7 +13988,7 @@
       <mc:AlternateContent>
         <mc:Choice Requires="wps">
           <w:drawing>
-            <wp:anchor distT="0" distB="0" distL="114300" distR="114300" simplePos="0" relativeHeight="487304704" behindDoc="1" locked="0" layoutInCell="1" allowOverlap="1">
+            <wp:anchor distT="0" distB="0" distL="114300" distR="114300" simplePos="0" relativeHeight="487304704" behindDoc="1" locked="0" layoutInCell="1" allowOverlap="1" wp14:anchorId="0C9BCF96" wp14:editId="50777712">
               <wp:simplePos x="0" y="0"/>
               <wp:positionH relativeFrom="page">
                 <wp:posOffset>901700</wp:posOffset>
@@ -14031,8 +14057,6 @@
                           </w:r>
                           <w:r>
                             <w:tab/>
-                          </w:r>
-                          <w:r>
                             <w:t>Winter 2020</w:t>
                           </w:r>
                         </w:p>
@@ -14055,11 +14079,11 @@
         </mc:Choice>
         <mc:Fallback>
           <w:pict>
-            <v:shapetype id="_x0000_t202" coordsize="21600,21600" o:spt="202" path="m,l,21600r21600,l21600,xe">
+            <v:shapetype w14:anchorId="0C9BCF96" id="_x0000_t202" coordsize="21600,21600" o:spt="202" path="m,l,21600r21600,l21600,xe">
               <v:stroke joinstyle="miter"/>
               <v:path gradientshapeok="t" o:connecttype="rect"/>
             </v:shapetype>
-            <v:shape id="Text Box 2" o:spid="_x0000_s1077" type="#_x0000_t202" style="position:absolute;margin-left:71pt;margin-top:37.15pt;width:460.75pt;height:13.05pt;z-index:-16011776;visibility:visible;mso-wrap-style:square;mso-width-percent:0;mso-height-percent:0;mso-wrap-distance-left:9pt;mso-wrap-distance-top:0;mso-wrap-distance-right:9pt;mso-wrap-distance-bottom:0;mso-position-horizontal:absolute;mso-position-horizontal-relative:page;mso-position-vertical:absolute;mso-position-vertical-relative:page;mso-width-percent:0;mso-height-percent:0;mso-width-relative:page;mso-height-relative:page;v-text-anchor:top" o:gfxdata="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" filled="f" stroked="f">
+            <v:shape id="Text Box 2" o:spid="_x0000_s1077" type="#_x0000_t202" style="position:absolute;margin-left:71pt;margin-top:37.15pt;width:460.75pt;height:13.05pt;z-index:-16011776;visibility:visible;mso-wrap-style:square;mso-width-percent:0;mso-height-percent:0;mso-wrap-distance-left:9pt;mso-wrap-distance-top:0;mso-wrap-distance-right:9pt;mso-wrap-distance-bottom:0;mso-position-horizontal:absolute;mso-position-horizontal-relative:page;mso-position-vertical:absolute;mso-position-vertical-relative:page;mso-width-percent:0;mso-height-percent:0;mso-width-relative:page;mso-height-relative:page;v-text-anchor:top" o:gfxdata="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" filled="f" stroked="f">
               <v:textbox inset="0,0,0,0">
                 <w:txbxContent>
                   <w:p>
@@ -14076,8 +14100,6 @@
                     </w:r>
                     <w:r>
                       <w:tab/>
-                    </w:r>
-                    <w:r>
                       <w:t>Winter 2020</w:t>
                     </w:r>
                   </w:p>
@@ -14094,7 +14116,7 @@
 </file>
 
 <file path=word/numbering.xml><?xml version="1.0" encoding="utf-8"?>
-<w:numbering xmlns:wpc="http://schemas.microsoft.com/office/word/2010/wordprocessingCanvas" xmlns:cx="http://schemas.microsoft.com/office/drawing/2014/chartex" xmlns:cx1="http://schemas.microsoft.com/office/drawing/2015/9/8/chartex" xmlns:mc="http://schemas.openxmlformats.org/markup-compatibility/2006" xmlns:o="urn:schemas-microsoft-com:office:office" xmlns:r="http://schemas.openxmlformats.org/officeDocument/2006/relationships" xmlns:m="http://schemas.openxmlformats.org/officeDocument/2006/math" xmlns:v="urn:schemas-microsoft-com:vml" xmlns:wp14="http://schemas.microsoft.com/office/word/2010/wordprocessingDrawing" xmlns:wp="http://schemas.openxmlformats.org/drawingml/2006/wordprocessingDrawing" xmlns:w10="urn:schemas-microsoft-com:office:word" xmlns:w="http://schemas.openxmlformats.org/wordprocessingml/2006/main" xmlns:w14="http://schemas.microsoft.com/office/word/2010/wordml" xmlns:w15="http://schemas.microsoft.com/office/word/2012/wordml" xmlns:w16se="http://schemas.microsoft.com/office/word/2015/wordml/symex" xmlns:wpg="http://schemas.microsoft.com/office/word/2010/wordprocessingGroup" xmlns:wpi="http://schemas.microsoft.com/office/word/2010/wordprocessingInk" xmlns:wne="http://schemas.microsoft.com/office/word/2006/wordml" xmlns:wps="http://schemas.microsoft.com/office/word/2010/wordprocessingShape" mc:Ignorable="w14 w15 w16se wp14">
+<w:numbering xmlns:wpc="http://schemas.microsoft.com/office/word/2010/wordprocessingCanvas" xmlns:cx="http://schemas.microsoft.com/office/drawing/2014/chartex" xmlns:cx1="http://schemas.microsoft.com/office/drawing/2015/9/8/chartex" xmlns:cx2="http://schemas.microsoft.com/office/drawing/2015/10/21/chartex" xmlns:cx3="http://schemas.microsoft.com/office/drawing/2016/5/9/chartex" xmlns:cx4="http://schemas.microsoft.com/office/drawing/2016/5/10/chartex" xmlns:cx5="http://schemas.microsoft.com/office/drawing/2016/5/11/chartex" xmlns:cx6="http://schemas.microsoft.com/office/drawing/2016/5/12/chartex" xmlns:cx7="http://schemas.microsoft.com/office/drawing/2016/5/13/chartex" xmlns:cx8="http://schemas.microsoft.com/office/drawing/2016/5/14/chartex" xmlns:mc="http://schemas.openxmlformats.org/markup-compatibility/2006" xmlns:aink="http://schemas.microsoft.com/office/drawing/2016/ink" xmlns:am3d="http://schemas.microsoft.com/office/drawing/2017/model3d" xmlns:o="urn:schemas-microsoft-com:office:office" xmlns:r="http://schemas.openxmlformats.org/officeDocument/2006/relationships" xmlns:m="http://schemas.openxmlformats.org/officeDocument/2006/math" xmlns:v="urn:schemas-microsoft-com:vml" xmlns:wp14="http://schemas.microsoft.com/office/word/2010/wordprocessingDrawing" xmlns:wp="http://schemas.openxmlformats.org/drawingml/2006/wordprocessingDrawing" xmlns:w10="urn:schemas-microsoft-com:office:word" xmlns:w="http://schemas.openxmlformats.org/wordprocessingml/2006/main" xmlns:w14="http://schemas.microsoft.com/office/word/2010/wordml" xmlns:w15="http://schemas.microsoft.com/office/word/2012/wordml" xmlns:w16cid="http://schemas.microsoft.com/office/word/2016/wordml/cid" xmlns:w16se="http://schemas.microsoft.com/office/word/2015/wordml/symex" xmlns:wpg="http://schemas.microsoft.com/office/word/2010/wordprocessingGroup" xmlns:wpi="http://schemas.microsoft.com/office/word/2010/wordprocessingInk" xmlns:wne="http://schemas.microsoft.com/office/word/2006/wordml" xmlns:wps="http://schemas.microsoft.com/office/word/2010/wordprocessingShape" mc:Ignorable="w14 w15 w16se w16cid wp14">
   <w:abstractNum w:abstractNumId="0" w15:restartNumberingAfterBreak="0">
     <w:nsid w:val="00166D04"/>
     <w:multiLevelType w:val="multilevel"/>
@@ -15809,7 +15831,7 @@
 </file>
 
 <file path=word/styles.xml><?xml version="1.0" encoding="utf-8"?>
-<w:styles xmlns:mc="http://schemas.openxmlformats.org/markup-compatibility/2006" xmlns:r="http://schemas.openxmlformats.org/officeDocument/2006/relationships" xmlns:w="http://schemas.openxmlformats.org/wordprocessingml/2006/main" xmlns:w14="http://schemas.microsoft.com/office/word/2010/wordml" xmlns:w15="http://schemas.microsoft.com/office/word/2012/wordml" xmlns:w16se="http://schemas.microsoft.com/office/word/2015/wordml/symex" mc:Ignorable="w14 w15 w16se">
+<w:styles xmlns:mc="http://schemas.openxmlformats.org/markup-compatibility/2006" xmlns:r="http://schemas.openxmlformats.org/officeDocument/2006/relationships" xmlns:w="http://schemas.openxmlformats.org/wordprocessingml/2006/main" xmlns:w14="http://schemas.microsoft.com/office/word/2010/wordml" xmlns:w15="http://schemas.microsoft.com/office/word/2012/wordml" xmlns:w16cid="http://schemas.microsoft.com/office/word/2016/wordml/cid" xmlns:w16se="http://schemas.microsoft.com/office/word/2015/wordml/symex" mc:Ignorable="w14 w15 w16se w16cid">
   <w:docDefaults>
     <w:rPrDefault>
       <w:rPr>
@@ -15827,7 +15849,7 @@
       </w:pPr>
     </w:pPrDefault>
   </w:docDefaults>
-  <w:latentStyles w:defLockedState="0" w:defUIPriority="99" w:defSemiHidden="0" w:defUnhideWhenUsed="0" w:defQFormat="0" w:count="371">
+  <w:latentStyles w:defLockedState="0" w:defUIPriority="99" w:defSemiHidden="0" w:defUnhideWhenUsed="0" w:defQFormat="0" w:count="376">
     <w:lsdException w:name="Normal" w:uiPriority="0" w:qFormat="1"/>
     <w:lsdException w:name="heading 1" w:uiPriority="9" w:qFormat="1"/>
     <w:lsdException w:name="heading 2" w:semiHidden="1" w:uiPriority="9" w:unhideWhenUsed="1" w:qFormat="1"/>
@@ -15933,7 +15955,6 @@
     <w:lsdException w:name="HTML Sample" w:semiHidden="1" w:unhideWhenUsed="1"/>
     <w:lsdException w:name="HTML Typewriter" w:semiHidden="1" w:unhideWhenUsed="1"/>
     <w:lsdException w:name="HTML Variable" w:semiHidden="1" w:unhideWhenUsed="1"/>
-    <w:lsdException w:name="Normal Table" w:semiHidden="1" w:unhideWhenUsed="1"/>
     <w:lsdException w:name="annotation subject" w:semiHidden="1" w:unhideWhenUsed="1"/>
     <w:lsdException w:name="No List" w:semiHidden="1" w:unhideWhenUsed="1"/>
     <w:lsdException w:name="Outline List 1" w:semiHidden="1" w:unhideWhenUsed="1"/>
@@ -15976,11 +15997,8 @@
     <w:lsdException w:name="Table Contemporary" w:semiHidden="1" w:unhideWhenUsed="1"/>
     <w:lsdException w:name="Table Elegant" w:semiHidden="1" w:unhideWhenUsed="1"/>
     <w:lsdException w:name="Table Professional" w:semiHidden="1" w:unhideWhenUsed="1"/>
-    <w:lsdException w:name="Table Subtle 1" w:semiHidden="1" w:unhideWhenUsed="1"/>
     <w:lsdException w:name="Table Subtle 2" w:semiHidden="1" w:unhideWhenUsed="1"/>
     <w:lsdException w:name="Table Web 1" w:semiHidden="1" w:unhideWhenUsed="1"/>
-    <w:lsdException w:name="Table Web 2" w:semiHidden="1" w:unhideWhenUsed="1"/>
-    <w:lsdException w:name="Table Web 3" w:semiHidden="1" w:unhideWhenUsed="1"/>
     <w:lsdException w:name="Balloon Text" w:semiHidden="1" w:unhideWhenUsed="1"/>
     <w:lsdException w:name="Table Grid" w:uiPriority="39"/>
     <w:lsdException w:name="Table Theme" w:semiHidden="1" w:unhideWhenUsed="1"/>
@@ -16199,6 +16217,11 @@
     <w:lsdException w:name="List Table 5 Dark Accent 6" w:uiPriority="50"/>
     <w:lsdException w:name="List Table 6 Colorful Accent 6" w:uiPriority="51"/>
     <w:lsdException w:name="List Table 7 Colorful Accent 6" w:uiPriority="52"/>
+    <w:lsdException w:name="Mention" w:semiHidden="1" w:unhideWhenUsed="1"/>
+    <w:lsdException w:name="Smart Hyperlink" w:semiHidden="1" w:unhideWhenUsed="1"/>
+    <w:lsdException w:name="Hashtag" w:semiHidden="1" w:unhideWhenUsed="1"/>
+    <w:lsdException w:name="Unresolved Mention" w:semiHidden="1" w:unhideWhenUsed="1"/>
+    <w:lsdException w:name="Smart Link" w:semiHidden="1" w:unhideWhenUsed="1"/>
   </w:latentStyles>
   <w:style w:type="paragraph" w:default="1" w:styleId="Normal">
     <w:name w:val="Normal"/>

</xml_diff>

<commit_message>
finished more functions, maybe a couple left, but still need to test all or most of them.
</commit_message>
<xml_diff>
--- a/Puzzle/Project1_0_Specs.docx
+++ b/Puzzle/Project1_0_Specs.docx
@@ -10950,7 +10950,13 @@
         <w:jc w:val="both"/>
       </w:pPr>
       <w:r>
-        <w:t>The main objects are Utility, Player, PlayerManagement, Tile, and PuzzleGame.</w:t>
+        <w:t>The main objects are Utility, Player, PlayerManag</w:t>
+      </w:r>
+      <w:r>
+        <w:t>er</w:t>
+      </w:r>
+      <w:r>
+        <w:t>, Tile, and PuzzleGame.</w:t>
       </w:r>
     </w:p>
     <w:p>
@@ -11276,12 +11282,16 @@
         </w:tabs>
         <w:spacing w:before="73"/>
         <w:ind w:hanging="385"/>
+        <w:rPr>
+          <w:highlight w:val="magenta"/>
+        </w:rPr>
       </w:pPr>
       <w:bookmarkStart w:id="13" w:name="_bookmark11"/>
       <w:bookmarkEnd w:id="13"/>
       <w:r>
         <w:rPr>
           <w:color w:val="2E5395"/>
+          <w:highlight w:val="magenta"/>
         </w:rPr>
         <w:t>The</w:t>
       </w:r>
@@ -11289,12 +11299,14 @@
         <w:rPr>
           <w:color w:val="2E5395"/>
           <w:spacing w:val="-1"/>
+          <w:highlight w:val="magenta"/>
         </w:rPr>
         <w:t xml:space="preserve"> </w:t>
       </w:r>
       <w:r>
         <w:rPr>
           <w:color w:val="2E5395"/>
+          <w:highlight w:val="magenta"/>
         </w:rPr>
         <w:t>Utility</w:t>
       </w:r>
@@ -11529,8 +11541,15 @@
       <w:r>
         <w:rPr>
           <w:b/>
-        </w:rPr>
-        <w:t xml:space="preserve">terminateGame </w:t>
+          <w:highlight w:val="yellow"/>
+        </w:rPr>
+        <w:t>terminateGame</w:t>
+      </w:r>
+      <w:r>
+        <w:rPr>
+          <w:b/>
+        </w:rPr>
+        <w:t xml:space="preserve"> </w:t>
       </w:r>
       <w:r>
         <w:t xml:space="preserve">(theStatus): receives theStatus (success or cancelled). </w:t>
@@ -11597,10 +11616,20 @@
       <w:r>
         <w:t>ies</w:t>
       </w:r>
-      <w:bookmarkStart w:id="14" w:name="_GoBack"/>
-      <w:bookmarkEnd w:id="14"/>
-      <w:r>
-        <w:t xml:space="preserve"> the player name and the game level and resets nber of Moves, duration , seconds,minutes,hours to the value 0.</w:t>
+      <w:r>
+        <w:t xml:space="preserve"> the player name and the game level and resets nber of Moves, duration , seconds,</w:t>
+      </w:r>
+      <w:r>
+        <w:t xml:space="preserve"> </w:t>
+      </w:r>
+      <w:r>
+        <w:t>minutes,</w:t>
+      </w:r>
+      <w:r>
+        <w:t xml:space="preserve"> </w:t>
+      </w:r>
+      <w:r>
+        <w:t>hours to the value 0.</w:t>
       </w:r>
     </w:p>
     <w:p>
@@ -11624,7 +11653,15 @@
         <w:t xml:space="preserve">cancelPuzzlePlay </w:t>
       </w:r>
       <w:r>
-        <w:t>calls terminateGame with theStatus = ":cancelled" and disable button cancelBtnId'.</w:t>
+        <w:t>calls terminateGame with theStatus =</w:t>
+      </w:r>
+      <w:r>
+        <w:t xml:space="preserve"> </w:t>
+      </w:r>
+      <w:bookmarkStart w:id="14" w:name="_GoBack"/>
+      <w:bookmarkEnd w:id="14"/>
+      <w:r>
+        <w:t>"cancelled" and disable button cancelBtnId'.</w:t>
       </w:r>
     </w:p>
     <w:p>
@@ -11797,6 +11834,7 @@
       <w:r>
         <w:rPr>
           <w:color w:val="2E5395"/>
+          <w:highlight w:val="magenta"/>
         </w:rPr>
         <w:lastRenderedPageBreak/>
         <w:t>the PlayerManager</w:t>
@@ -11877,7 +11915,13 @@
         <w:ind w:right="1071"/>
       </w:pPr>
       <w:r>
-        <w:t>Instantiate an object player.</w:t>
+        <w:t xml:space="preserve">Instantiate an object </w:t>
+      </w:r>
+      <w:r>
+        <w:t>P</w:t>
+      </w:r>
+      <w:r>
+        <w:t>layer.</w:t>
       </w:r>
     </w:p>
     <w:p>
@@ -11894,7 +11938,13 @@
         <w:ind w:hanging="361"/>
       </w:pPr>
       <w:r>
-        <w:t>Push the instantiated player into</w:t>
+        <w:t xml:space="preserve">Push the instantiated </w:t>
+      </w:r>
+      <w:r>
+        <w:t>P</w:t>
+      </w:r>
+      <w:r>
+        <w:t>layer into</w:t>
       </w:r>
       <w:r>
         <w:rPr>

</xml_diff>

<commit_message>
finished the timer and form aspects
</commit_message>
<xml_diff>
--- a/Puzzle/Project1_0_Specs.docx
+++ b/Puzzle/Project1_0_Specs.docx
@@ -29,7 +29,21 @@
         <w:rPr>
           <w:color w:val="5A5A5A"/>
         </w:rPr>
-        <w:t>Prepared by Nasreddine Hallam</w:t>
+        <w:t xml:space="preserve">Prepared by </w:t>
+      </w:r>
+      <w:proofErr w:type="spellStart"/>
+      <w:r>
+        <w:rPr>
+          <w:color w:val="5A5A5A"/>
+        </w:rPr>
+        <w:t>Nasreddine</w:t>
+      </w:r>
+      <w:proofErr w:type="spellEnd"/>
+      <w:r>
+        <w:rPr>
+          <w:color w:val="5A5A5A"/>
+        </w:rPr>
+        <w:t xml:space="preserve"> Hallam</w:t>
       </w:r>
     </w:p>
     <w:p>
@@ -520,7 +534,21 @@
         <w:rPr>
           <w:color w:val="5A5A5A"/>
         </w:rPr>
-        <w:t xml:space="preserve">Keywords: html, css, </w:t>
+        <w:t xml:space="preserve">Keywords: html, </w:t>
+      </w:r>
+      <w:proofErr w:type="spellStart"/>
+      <w:r>
+        <w:rPr>
+          <w:color w:val="5A5A5A"/>
+        </w:rPr>
+        <w:t>css</w:t>
+      </w:r>
+      <w:proofErr w:type="spellEnd"/>
+      <w:r>
+        <w:rPr>
+          <w:color w:val="5A5A5A"/>
+        </w:rPr>
+        <w:t xml:space="preserve">, </w:t>
       </w:r>
       <w:r>
         <w:rPr>
@@ -1558,7 +1586,15 @@
         <w:ind w:left="821"/>
       </w:pPr>
       <w:r>
-        <w:t>Inside you create the directories js, sounds, and style as shown in figure above.</w:t>
+        <w:t xml:space="preserve">Inside you create the directories </w:t>
+      </w:r>
+      <w:proofErr w:type="spellStart"/>
+      <w:r>
+        <w:t>js</w:t>
+      </w:r>
+      <w:proofErr w:type="spellEnd"/>
+      <w:r>
+        <w:t>, sounds, and style as shown in figure above.</w:t>
       </w:r>
     </w:p>
     <w:p>
@@ -1589,7 +1625,21 @@
         <w:rPr>
           <w:color w:val="2E5395"/>
         </w:rPr>
-        <w:t>Part 1 HTML, CSS, Javascript for</w:t>
+        <w:t xml:space="preserve">Part 1 HTML, CSS, </w:t>
+      </w:r>
+      <w:proofErr w:type="spellStart"/>
+      <w:r>
+        <w:rPr>
+          <w:color w:val="2E5395"/>
+        </w:rPr>
+        <w:t>Javascript</w:t>
+      </w:r>
+      <w:proofErr w:type="spellEnd"/>
+      <w:r>
+        <w:rPr>
+          <w:color w:val="2E5395"/>
+        </w:rPr>
+        <w:t xml:space="preserve"> for</w:t>
       </w:r>
       <w:r>
         <w:rPr>
@@ -1632,7 +1682,15 @@
         <w:spacing w:before="183"/>
       </w:pPr>
       <w:r>
-        <w:t>The css code styling in the following file</w:t>
+        <w:t xml:space="preserve">The </w:t>
+      </w:r>
+      <w:proofErr w:type="spellStart"/>
+      <w:r>
+        <w:t>css</w:t>
+      </w:r>
+      <w:proofErr w:type="spellEnd"/>
+      <w:r>
+        <w:t xml:space="preserve"> code styling in the following file</w:t>
       </w:r>
     </w:p>
     <w:p>
@@ -1703,7 +1761,15 @@
         <w:t xml:space="preserve">tabs.css </w:t>
       </w:r>
       <w:r>
-        <w:t>contains the styling for the two tabs in the section leftSection, as well the styling of the score table. Refer to</w:t>
+        <w:t xml:space="preserve">contains the styling for the two tabs in the section </w:t>
+      </w:r>
+      <w:proofErr w:type="spellStart"/>
+      <w:r>
+        <w:t>leftSection</w:t>
+      </w:r>
+      <w:proofErr w:type="spellEnd"/>
+      <w:r>
+        <w:t>, as well the styling of the score table. Refer to</w:t>
       </w:r>
       <w:r>
         <w:rPr>
@@ -1806,7 +1872,25 @@
         <w:ind w:hanging="361"/>
       </w:pPr>
       <w:r>
-        <w:t>The two tabs are buttons and under them are two divs with display:none (not</w:t>
+        <w:t xml:space="preserve">The two tabs are buttons and under them are two </w:t>
+      </w:r>
+      <w:proofErr w:type="spellStart"/>
+      <w:r>
+        <w:t>divs</w:t>
+      </w:r>
+      <w:proofErr w:type="spellEnd"/>
+      <w:r>
+        <w:t xml:space="preserve"> with </w:t>
+      </w:r>
+      <w:proofErr w:type="spellStart"/>
+      <w:proofErr w:type="gramStart"/>
+      <w:r>
+        <w:t>display:none</w:t>
+      </w:r>
+      <w:proofErr w:type="spellEnd"/>
+      <w:proofErr w:type="gramEnd"/>
+      <w:r>
+        <w:t xml:space="preserve"> (not</w:t>
       </w:r>
       <w:r>
         <w:rPr>
@@ -1833,7 +1917,15 @@
         <w:ind w:right="1076"/>
       </w:pPr>
       <w:r>
-        <w:t>When one tab button is clicked, one the display of div is set to block, while the rest are set to none.</w:t>
+        <w:t xml:space="preserve">When </w:t>
+      </w:r>
+      <w:proofErr w:type="gramStart"/>
+      <w:r>
+        <w:t>one tab</w:t>
+      </w:r>
+      <w:proofErr w:type="gramEnd"/>
+      <w:r>
+        <w:t xml:space="preserve"> button is clicked, one the display of div is set to block, while the rest are set to none.</w:t>
       </w:r>
     </w:p>
     <w:p>
@@ -2084,7 +2176,21 @@
         <w:rPr>
           <w:color w:val="2E5395"/>
         </w:rPr>
-        <w:t xml:space="preserve"> user name and the</w:t>
+        <w:t xml:space="preserve"> </w:t>
+      </w:r>
+      <w:proofErr w:type="gramStart"/>
+      <w:r>
+        <w:rPr>
+          <w:color w:val="2E5395"/>
+        </w:rPr>
+        <w:t>user name</w:t>
+      </w:r>
+      <w:proofErr w:type="gramEnd"/>
+      <w:r>
+        <w:rPr>
+          <w:color w:val="2E5395"/>
+        </w:rPr>
+        <w:t xml:space="preserve"> and the</w:t>
       </w:r>
       <w:r>
         <w:rPr>
@@ -2295,9 +2401,11 @@
         </w:rPr>
         <w:t xml:space="preserve"> </w:t>
       </w:r>
+      <w:proofErr w:type="gramStart"/>
       <w:r>
         <w:t>remove</w:t>
       </w:r>
+      <w:proofErr w:type="gramEnd"/>
       <w:r>
         <w:rPr>
           <w:spacing w:val="-14"/>
@@ -2435,7 +2543,15 @@
         <w:ind w:hanging="361"/>
       </w:pPr>
       <w:r>
-        <w:t>The puzzleBoard is</w:t>
+        <w:t xml:space="preserve">The </w:t>
+      </w:r>
+      <w:proofErr w:type="spellStart"/>
+      <w:r>
+        <w:t>puzzleBoard</w:t>
+      </w:r>
+      <w:proofErr w:type="spellEnd"/>
+      <w:r>
+        <w:t xml:space="preserve"> is</w:t>
       </w:r>
       <w:r>
         <w:rPr>
@@ -2500,7 +2616,60 @@
     </w:p>
     <w:p>
       <w:r>
-        <w:t xml:space="preserve">The user can click on the cancel button anytime. Once clicked, the user name, board dimension, number of moves and the duration in seconds (chrono) are used as internal information to instantiate a Player.  One of the Player property attribute (called </w:t>
+        <w:t xml:space="preserve">The user can click on the cancel button anytime. Once clicked, the </w:t>
+      </w:r>
+      <w:proofErr w:type="gramStart"/>
+      <w:r>
+        <w:t>user name</w:t>
+      </w:r>
+      <w:proofErr w:type="gramEnd"/>
+      <w:r>
+        <w:t xml:space="preserve">, </w:t>
+      </w:r>
+      <w:r>
+        <w:rPr>
+          <w:highlight w:val="yellow"/>
+        </w:rPr>
+        <w:t>board dimension</w:t>
+      </w:r>
+      <w:r>
+        <w:t xml:space="preserve">, </w:t>
+      </w:r>
+      <w:r>
+        <w:rPr>
+          <w:highlight w:val="yellow"/>
+        </w:rPr>
+        <w:t>number of moves</w:t>
+      </w:r>
+      <w:r>
+        <w:t xml:space="preserve"> and the </w:t>
+      </w:r>
+      <w:r>
+        <w:rPr>
+          <w:highlight w:val="yellow"/>
+        </w:rPr>
+        <w:t>duration</w:t>
+      </w:r>
+      <w:r>
+        <w:t xml:space="preserve"> in seconds (chrono) are used as internal information to instantiate a </w:t>
+      </w:r>
+      <w:r>
+        <w:rPr>
+          <w:highlight w:val="magenta"/>
+        </w:rPr>
+        <w:t>Player</w:t>
+      </w:r>
+      <w:r>
+        <w:t>.  One of the Player property attribute</w:t>
+      </w:r>
+      <w:r>
+        <w:t>s,</w:t>
+      </w:r>
+      <w:r>
+        <w:t xml:space="preserve"> called </w:t>
+      </w:r>
+      <w:r>
+        <w:t>(</w:t>
       </w:r>
       <w:r>
         <w:rPr>
@@ -2515,6 +2684,13 @@
           <w:bCs/>
         </w:rPr>
         <w:t>)</w:t>
+      </w:r>
+      <w:r>
+        <w:rPr>
+          <w:b/>
+          <w:bCs/>
+        </w:rPr>
+        <w:t>,</w:t>
       </w:r>
       <w:r>
         <w:t xml:space="preserve"> must be set with the value “</w:t>
@@ -2534,6 +2710,7 @@
         <w:br/>
         <w:t xml:space="preserve">The player is then pushed in a global array called </w:t>
       </w:r>
+      <w:proofErr w:type="spellStart"/>
       <w:r>
         <w:rPr>
           <w:b/>
@@ -2548,6 +2725,7 @@
         </w:rPr>
         <w:t>Arr</w:t>
       </w:r>
+      <w:proofErr w:type="spellEnd"/>
       <w:r>
         <w:t>.</w:t>
       </w:r>
@@ -2580,7 +2758,12 @@
         <w:t>Utility</w:t>
       </w:r>
       <w:r>
-        <w:t xml:space="preserve"> object plays the firework.mp3 sound. Then, the name, board dimension, number of moves and the duration in seconds (chrono) are used as internal information to instantiate a Player.  The Player property attribute </w:t>
+        <w:t xml:space="preserve"> object plays t</w:t>
+      </w:r>
+      <w:bookmarkStart w:id="7" w:name="_GoBack"/>
+      <w:bookmarkEnd w:id="7"/>
+      <w:r>
+        <w:t xml:space="preserve">he firework.mp3 sound. Then, the name, board dimension, number of moves and the duration in seconds (chrono) are used as internal information to instantiate a Player.  The Player property attribute </w:t>
       </w:r>
       <w:r>
         <w:rPr>
@@ -2607,6 +2790,7 @@
         <w:br/>
         <w:t xml:space="preserve">The player is then pushed in a global array called </w:t>
       </w:r>
+      <w:proofErr w:type="spellStart"/>
       <w:r>
         <w:rPr>
           <w:b/>
@@ -2621,6 +2805,7 @@
         </w:rPr>
         <w:t>Arr</w:t>
       </w:r>
+      <w:proofErr w:type="spellEnd"/>
       <w:r>
         <w:t>.</w:t>
       </w:r>
@@ -2637,10 +2822,10 @@
         </w:tabs>
         <w:spacing w:before="163"/>
       </w:pPr>
-      <w:bookmarkStart w:id="7" w:name="_bookmark5"/>
-      <w:bookmarkStart w:id="8" w:name="_bookmark6"/>
-      <w:bookmarkEnd w:id="7"/>
+      <w:bookmarkStart w:id="8" w:name="_bookmark5"/>
+      <w:bookmarkStart w:id="9" w:name="_bookmark6"/>
       <w:bookmarkEnd w:id="8"/>
+      <w:bookmarkEnd w:id="9"/>
       <w:r>
         <w:rPr>
           <w:color w:val="2E5395"/>
@@ -2698,8 +2883,8 @@
         </w:tabs>
         <w:ind w:hanging="361"/>
       </w:pPr>
-      <w:bookmarkStart w:id="9" w:name="_bookmark7"/>
-      <w:bookmarkEnd w:id="9"/>
+      <w:bookmarkStart w:id="10" w:name="_bookmark7"/>
+      <w:bookmarkEnd w:id="10"/>
       <w:r>
         <w:rPr>
           <w:color w:val="2E5395"/>
@@ -2713,12 +2898,14 @@
         </w:rPr>
         <w:t xml:space="preserve"> </w:t>
       </w:r>
+      <w:proofErr w:type="gramStart"/>
       <w:r>
         <w:rPr>
           <w:color w:val="2E5395"/>
         </w:rPr>
         <w:t>diagram</w:t>
       </w:r>
+      <w:proofErr w:type="gramEnd"/>
     </w:p>
     <w:p>
       <w:r>
@@ -8549,6 +8736,7 @@
                                   <w:sz w:val="24"/>
                                 </w:rPr>
                               </w:pPr>
+                              <w:proofErr w:type="spellStart"/>
                               <w:r>
                                 <w:rPr>
                                   <w:b/>
@@ -8557,6 +8745,7 @@
                                 </w:rPr>
                                 <w:t>PuzzleGam</w:t>
                               </w:r>
+                              <w:proofErr w:type="spellEnd"/>
                             </w:p>
                           </w:txbxContent>
                         </wps:txbx>
@@ -8844,8 +9033,18 @@
                                   <w:color w:val="0D0D0D"/>
                                   <w:sz w:val="24"/>
                                 </w:rPr>
-                                <w:t>Or request sampleEasyBoardTests</w:t>
+                                <w:t xml:space="preserve">Or request </w:t>
                               </w:r>
+                              <w:proofErr w:type="spellStart"/>
+                              <w:r>
+                                <w:rPr>
+                                  <w:b/>
+                                  <w:color w:val="0D0D0D"/>
+                                  <w:sz w:val="24"/>
+                                </w:rPr>
+                                <w:t>sampleEasyBoardTests</w:t>
+                              </w:r>
+                              <w:proofErr w:type="spellEnd"/>
                             </w:p>
                             <w:p>
                               <w:pPr>
@@ -8881,6 +9080,7 @@
                                 </w:rPr>
                                 <w:t xml:space="preserve"> </w:t>
                               </w:r>
+                              <w:proofErr w:type="spellStart"/>
                               <w:r>
                                 <w:rPr>
                                   <w:b/>
@@ -8889,6 +9089,7 @@
                                 </w:rPr>
                                 <w:t>PuzzleBoard</w:t>
                               </w:r>
+                              <w:proofErr w:type="spellEnd"/>
                             </w:p>
                             <w:p>
                               <w:pPr>
@@ -8965,6 +9166,7 @@
                                 </w:rPr>
                                 <w:t xml:space="preserve"> </w:t>
                               </w:r>
+                              <w:proofErr w:type="spellStart"/>
                               <w:r>
                                 <w:rPr>
                                   <w:b/>
@@ -8973,6 +9175,7 @@
                                 </w:rPr>
                                 <w:t>PuzzleBoard</w:t>
                               </w:r>
+                              <w:proofErr w:type="spellEnd"/>
                             </w:p>
                             <w:p>
                               <w:pPr>
@@ -9134,13 +9337,23 @@
                                 </w:rPr>
                                 <w:t xml:space="preserve"> </w:t>
                               </w:r>
+                              <w:proofErr w:type="spellStart"/>
                               <w:r>
                                 <w:rPr>
                                   <w:b/>
                                   <w:color w:val="0D0D0D"/>
                                   <w:sz w:val="24"/>
                                 </w:rPr>
-                                <w:t>terminateGame(win)</w:t>
+                                <w:t>terminateGame</w:t>
+                              </w:r>
+                              <w:proofErr w:type="spellEnd"/>
+                              <w:r>
+                                <w:rPr>
+                                  <w:b/>
+                                  <w:color w:val="0D0D0D"/>
+                                  <w:sz w:val="24"/>
+                                </w:rPr>
+                                <w:t>(win)</w:t>
                               </w:r>
                               <w:r>
                                 <w:rPr>
@@ -9424,8 +9637,18 @@
                                   <w:color w:val="0D0D0D"/>
                                   <w:sz w:val="24"/>
                                 </w:rPr>
-                                <w:t>info to playerLists</w:t>
+                                <w:t xml:space="preserve">info to </w:t>
                               </w:r>
+                              <w:proofErr w:type="spellStart"/>
+                              <w:r>
+                                <w:rPr>
+                                  <w:b/>
+                                  <w:color w:val="0D0D0D"/>
+                                  <w:sz w:val="24"/>
+                                </w:rPr>
+                                <w:t>playerLists</w:t>
+                              </w:r>
+                              <w:proofErr w:type="spellEnd"/>
                             </w:p>
                           </w:txbxContent>
                         </wps:txbx>
@@ -9548,7 +9771,25 @@
                                   <w:color w:val="0D0D0D"/>
                                   <w:sz w:val="24"/>
                                 </w:rPr>
-                                <w:t>8. terminateGame(win)</w:t>
+                                <w:t xml:space="preserve">8. </w:t>
+                              </w:r>
+                              <w:proofErr w:type="spellStart"/>
+                              <w:r>
+                                <w:rPr>
+                                  <w:b/>
+                                  <w:color w:val="0D0D0D"/>
+                                  <w:sz w:val="24"/>
+                                </w:rPr>
+                                <w:t>terminateGame</w:t>
+                              </w:r>
+                              <w:proofErr w:type="spellEnd"/>
+                              <w:r>
+                                <w:rPr>
+                                  <w:b/>
+                                  <w:color w:val="0D0D0D"/>
+                                  <w:sz w:val="24"/>
+                                </w:rPr>
+                                <w:t>(win)</w:t>
                               </w:r>
                             </w:p>
                             <w:p>
@@ -9653,8 +9894,18 @@
                                   <w:color w:val="0D0D0D"/>
                                   <w:sz w:val="24"/>
                                 </w:rPr>
-                                <w:t>info to playerLists</w:t>
+                                <w:t xml:space="preserve">info to </w:t>
                               </w:r>
+                              <w:proofErr w:type="spellStart"/>
+                              <w:r>
+                                <w:rPr>
+                                  <w:b/>
+                                  <w:color w:val="0D0D0D"/>
+                                  <w:sz w:val="24"/>
+                                </w:rPr>
+                                <w:t>playerLists</w:t>
+                              </w:r>
+                              <w:proofErr w:type="spellEnd"/>
                             </w:p>
                           </w:txbxContent>
                         </wps:txbx>
@@ -9806,6 +10057,7 @@
                                   <w:sz w:val="24"/>
                                 </w:rPr>
                               </w:pPr>
+                              <w:proofErr w:type="spellStart"/>
                               <w:r>
                                 <w:rPr>
                                   <w:b/>
@@ -9814,6 +10066,7 @@
                                 </w:rPr>
                                 <w:t>playerLists</w:t>
                               </w:r>
+                              <w:proofErr w:type="spellEnd"/>
                             </w:p>
                           </w:txbxContent>
                         </wps:txbx>
@@ -10027,6 +10280,7 @@
                             <w:sz w:val="24"/>
                           </w:rPr>
                         </w:pPr>
+                        <w:proofErr w:type="spellStart"/>
                         <w:r>
                           <w:rPr>
                             <w:b/>
@@ -10035,6 +10289,7 @@
                           </w:rPr>
                           <w:t>PuzzleGam</w:t>
                         </w:r>
+                        <w:proofErr w:type="spellEnd"/>
                       </w:p>
                     </w:txbxContent>
                   </v:textbox>
@@ -10205,8 +10460,18 @@
                             <w:color w:val="0D0D0D"/>
                             <w:sz w:val="24"/>
                           </w:rPr>
-                          <w:t>Or request sampleEasyBoardTests</w:t>
+                          <w:t xml:space="preserve">Or request </w:t>
                         </w:r>
+                        <w:proofErr w:type="spellStart"/>
+                        <w:r>
+                          <w:rPr>
+                            <w:b/>
+                            <w:color w:val="0D0D0D"/>
+                            <w:sz w:val="24"/>
+                          </w:rPr>
+                          <w:t>sampleEasyBoardTests</w:t>
+                        </w:r>
+                        <w:proofErr w:type="spellEnd"/>
                       </w:p>
                       <w:p>
                         <w:pPr>
@@ -10242,6 +10507,7 @@
                           </w:rPr>
                           <w:t xml:space="preserve"> </w:t>
                         </w:r>
+                        <w:proofErr w:type="spellStart"/>
                         <w:r>
                           <w:rPr>
                             <w:b/>
@@ -10250,6 +10516,7 @@
                           </w:rPr>
                           <w:t>PuzzleBoard</w:t>
                         </w:r>
+                        <w:proofErr w:type="spellEnd"/>
                       </w:p>
                       <w:p>
                         <w:pPr>
@@ -10326,6 +10593,7 @@
                           </w:rPr>
                           <w:t xml:space="preserve"> </w:t>
                         </w:r>
+                        <w:proofErr w:type="spellStart"/>
                         <w:r>
                           <w:rPr>
                             <w:b/>
@@ -10334,6 +10602,7 @@
                           </w:rPr>
                           <w:t>PuzzleBoard</w:t>
                         </w:r>
+                        <w:proofErr w:type="spellEnd"/>
                       </w:p>
                       <w:p>
                         <w:pPr>
@@ -10495,13 +10764,23 @@
                           </w:rPr>
                           <w:t xml:space="preserve"> </w:t>
                         </w:r>
+                        <w:proofErr w:type="spellStart"/>
                         <w:r>
                           <w:rPr>
                             <w:b/>
                             <w:color w:val="0D0D0D"/>
                             <w:sz w:val="24"/>
                           </w:rPr>
-                          <w:t>terminateGame(win)</w:t>
+                          <w:t>terminateGame</w:t>
+                        </w:r>
+                        <w:proofErr w:type="spellEnd"/>
+                        <w:r>
+                          <w:rPr>
+                            <w:b/>
+                            <w:color w:val="0D0D0D"/>
+                            <w:sz w:val="24"/>
+                          </w:rPr>
+                          <w:t>(win)</w:t>
                         </w:r>
                         <w:r>
                           <w:rPr>
@@ -10629,8 +10908,18 @@
                             <w:color w:val="0D0D0D"/>
                             <w:sz w:val="24"/>
                           </w:rPr>
-                          <w:t>info to playerLists</w:t>
+                          <w:t xml:space="preserve">info to </w:t>
                         </w:r>
+                        <w:proofErr w:type="spellStart"/>
+                        <w:r>
+                          <w:rPr>
+                            <w:b/>
+                            <w:color w:val="0D0D0D"/>
+                            <w:sz w:val="24"/>
+                          </w:rPr>
+                          <w:t>playerLists</w:t>
+                        </w:r>
+                        <w:proofErr w:type="spellEnd"/>
                       </w:p>
                     </w:txbxContent>
                   </v:textbox>
@@ -10675,7 +10964,25 @@
                             <w:color w:val="0D0D0D"/>
                             <w:sz w:val="24"/>
                           </w:rPr>
-                          <w:t>8. terminateGame(win)</w:t>
+                          <w:t xml:space="preserve">8. </w:t>
+                        </w:r>
+                        <w:proofErr w:type="spellStart"/>
+                        <w:r>
+                          <w:rPr>
+                            <w:b/>
+                            <w:color w:val="0D0D0D"/>
+                            <w:sz w:val="24"/>
+                          </w:rPr>
+                          <w:t>terminateGame</w:t>
+                        </w:r>
+                        <w:proofErr w:type="spellEnd"/>
+                        <w:r>
+                          <w:rPr>
+                            <w:b/>
+                            <w:color w:val="0D0D0D"/>
+                            <w:sz w:val="24"/>
+                          </w:rPr>
+                          <w:t>(win)</w:t>
                         </w:r>
                       </w:p>
                       <w:p>
@@ -10741,8 +11048,18 @@
                             <w:color w:val="0D0D0D"/>
                             <w:sz w:val="24"/>
                           </w:rPr>
-                          <w:t>info to playerLists</w:t>
+                          <w:t xml:space="preserve">info to </w:t>
                         </w:r>
+                        <w:proofErr w:type="spellStart"/>
+                        <w:r>
+                          <w:rPr>
+                            <w:b/>
+                            <w:color w:val="0D0D0D"/>
+                            <w:sz w:val="24"/>
+                          </w:rPr>
+                          <w:t>playerLists</w:t>
+                        </w:r>
+                        <w:proofErr w:type="spellEnd"/>
                       </w:p>
                     </w:txbxContent>
                   </v:textbox>
@@ -10855,6 +11172,7 @@
                             <w:sz w:val="24"/>
                           </w:rPr>
                         </w:pPr>
+                        <w:proofErr w:type="spellStart"/>
                         <w:r>
                           <w:rPr>
                             <w:b/>
@@ -10863,6 +11181,7 @@
                           </w:rPr>
                           <w:t>playerLists</w:t>
                         </w:r>
+                        <w:proofErr w:type="spellEnd"/>
                       </w:p>
                     </w:txbxContent>
                   </v:textbox>
@@ -10994,8 +11313,8 @@
         <w:spacing w:before="165"/>
         <w:ind w:hanging="385"/>
       </w:pPr>
-      <w:bookmarkStart w:id="10" w:name="_bookmark8"/>
-      <w:bookmarkEnd w:id="10"/>
+      <w:bookmarkStart w:id="11" w:name="_bookmark8"/>
+      <w:bookmarkEnd w:id="11"/>
       <w:r>
         <w:rPr>
           <w:color w:val="2E5395"/>
@@ -11082,11 +11401,16 @@
         <w:ind w:hanging="361"/>
       </w:pPr>
       <w:r>
-        <w:t>attach an event listener</w:t>
+        <w:t xml:space="preserve">attach an event </w:t>
+      </w:r>
+      <w:proofErr w:type="gramStart"/>
+      <w:r>
+        <w:t>listener</w:t>
       </w:r>
       <w:r>
         <w:t>s</w:t>
       </w:r>
+      <w:proofErr w:type="gramEnd"/>
       <w:r>
         <w:t xml:space="preserve"> to </w:t>
       </w:r>
@@ -11105,7 +11429,15 @@
         <w:spacing w:before="20"/>
       </w:pPr>
       <w:r>
-        <w:t xml:space="preserve">the button play </w:t>
+        <w:t xml:space="preserve">the button </w:t>
+      </w:r>
+      <w:proofErr w:type="gramStart"/>
+      <w:r>
+        <w:t>play</w:t>
+      </w:r>
+      <w:proofErr w:type="gramEnd"/>
+      <w:r>
+        <w:t xml:space="preserve"> </w:t>
       </w:r>
       <w:r>
         <w:t xml:space="preserve">-&gt; handler </w:t>
@@ -11167,10 +11499,18 @@
         <w:t>player name</w:t>
       </w:r>
       <w:r>
-        <w:t xml:space="preserve"> and </w:t>
-      </w:r>
-      <w:r>
-        <w:t xml:space="preserve"> game level.</w:t>
+        <w:t xml:space="preserve"> </w:t>
+      </w:r>
+      <w:proofErr w:type="gramStart"/>
+      <w:r>
+        <w:t xml:space="preserve">and </w:t>
+      </w:r>
+      <w:r>
+        <w:t xml:space="preserve"> game</w:t>
+      </w:r>
+      <w:proofErr w:type="gramEnd"/>
+      <w:r>
+        <w:t xml:space="preserve"> level.</w:t>
       </w:r>
     </w:p>
     <w:p>
@@ -11216,8 +11556,8 @@
         <w:spacing w:before="187"/>
         <w:ind w:hanging="385"/>
       </w:pPr>
-      <w:bookmarkStart w:id="11" w:name="_bookmark9"/>
-      <w:bookmarkEnd w:id="11"/>
+      <w:bookmarkStart w:id="12" w:name="_bookmark9"/>
+      <w:bookmarkEnd w:id="12"/>
       <w:r>
         <w:rPr>
           <w:color w:val="2E5395"/>
@@ -11245,7 +11585,15 @@
         <w:ind w:right="2392"/>
       </w:pPr>
       <w:r>
-        <w:t>Write the code/instruction that calls init function when the content of the DOM is loaded. It is not a must but I would like to see init definition and its call at the end of the file.</w:t>
+        <w:t xml:space="preserve">Write the code/instruction that calls init function when the content of the DOM is loaded. It is not a </w:t>
+      </w:r>
+      <w:proofErr w:type="gramStart"/>
+      <w:r>
+        <w:t>must</w:t>
+      </w:r>
+      <w:proofErr w:type="gramEnd"/>
+      <w:r>
+        <w:t xml:space="preserve"> but I would like to see init definition and its call at the end of the file.</w:t>
       </w:r>
     </w:p>
     <w:p>
@@ -11261,8 +11609,8 @@
         <w:spacing w:before="77"/>
         <w:ind w:hanging="361"/>
       </w:pPr>
-      <w:bookmarkStart w:id="12" w:name="_bookmark10"/>
-      <w:bookmarkEnd w:id="12"/>
+      <w:bookmarkStart w:id="13" w:name="_bookmark10"/>
+      <w:bookmarkEnd w:id="13"/>
       <w:r>
         <w:rPr>
           <w:color w:val="2E5395"/>
@@ -11286,8 +11634,8 @@
           <w:highlight w:val="magenta"/>
         </w:rPr>
       </w:pPr>
-      <w:bookmarkStart w:id="13" w:name="_bookmark11"/>
-      <w:bookmarkEnd w:id="13"/>
+      <w:bookmarkStart w:id="14" w:name="_bookmark11"/>
+      <w:bookmarkEnd w:id="14"/>
       <w:r>
         <w:rPr>
           <w:color w:val="2E5395"/>
@@ -11447,6 +11795,7 @@
         <w:spacing w:line="267" w:lineRule="exact"/>
         <w:ind w:hanging="361"/>
       </w:pPr>
+      <w:proofErr w:type="spellStart"/>
       <w:r>
         <w:rPr>
           <w:b/>
@@ -11454,6 +11803,7 @@
         </w:rPr>
         <w:t>playAudio</w:t>
       </w:r>
+      <w:proofErr w:type="spellEnd"/>
       <w:r>
         <w:t xml:space="preserve">: plays the audio file </w:t>
       </w:r>
@@ -11486,14 +11836,27 @@
         <w:spacing w:before="22" w:line="259" w:lineRule="auto"/>
         <w:ind w:right="1128"/>
       </w:pPr>
+      <w:proofErr w:type="spellStart"/>
+      <w:proofErr w:type="gramStart"/>
       <w:r>
         <w:rPr>
           <w:b/>
         </w:rPr>
-        <w:t xml:space="preserve">sampleEasyBoardTests </w:t>
-      </w:r>
-      <w:r>
-        <w:t>: in case we start a game with a very easy state (2 or 3 moves away from the goal state). Used in</w:t>
+        <w:t>sampleEasyBoardTests</w:t>
+      </w:r>
+      <w:proofErr w:type="spellEnd"/>
+      <w:r>
+        <w:rPr>
+          <w:b/>
+        </w:rPr>
+        <w:t xml:space="preserve"> </w:t>
+      </w:r>
+      <w:r>
+        <w:t>:</w:t>
+      </w:r>
+      <w:proofErr w:type="gramEnd"/>
+      <w:r>
+        <w:t xml:space="preserve"> in case we start a game with a very easy state (2 or 3 moves away from the goal state). Used in</w:t>
       </w:r>
       <w:r>
         <w:rPr>
@@ -11512,8 +11875,13 @@
         <w:ind w:left="820"/>
       </w:pPr>
       <w:r>
-        <w:t>If _PUZZLE_WIDTH is 3, then the array to return is :</w:t>
-      </w:r>
+        <w:t xml:space="preserve">If _PUZZLE_WIDTH is 3, then the array to return </w:t>
+      </w:r>
+      <w:proofErr w:type="gramStart"/>
+      <w:r>
+        <w:t>is :</w:t>
+      </w:r>
+      <w:proofErr w:type="gramEnd"/>
     </w:p>
     <w:p>
       <w:pPr>
@@ -11521,8 +11889,13 @@
         <w:spacing w:before="22"/>
         <w:ind w:left="820"/>
       </w:pPr>
-      <w:r>
-        <w:t>puzzleBoardTest = [ [1, 2, 3], [4, 0, 6], [7, 5, 8]]. Remember the empty tile is represented by (0).</w:t>
+      <w:proofErr w:type="spellStart"/>
+      <w:r>
+        <w:t>puzzleBoardTest</w:t>
+      </w:r>
+      <w:proofErr w:type="spellEnd"/>
+      <w:r>
+        <w:t xml:space="preserve"> = [ [1, 2, 3], [4, 0, 6], [7, 5, 8]]. Remember the empty tile is represented by (0).</w:t>
       </w:r>
     </w:p>
     <w:p>
@@ -11538,6 +11911,7 @@
         <w:spacing w:before="22" w:line="259" w:lineRule="auto"/>
         <w:ind w:right="3386"/>
       </w:pPr>
+      <w:proofErr w:type="spellStart"/>
       <w:r>
         <w:rPr>
           <w:b/>
@@ -11545,6 +11919,7 @@
         </w:rPr>
         <w:t>terminateGame</w:t>
       </w:r>
+      <w:proofErr w:type="spellEnd"/>
       <w:r>
         <w:rPr>
           <w:b/>
@@ -11572,12 +11947,14 @@
       <w:r>
         <w:t xml:space="preserve"> using </w:t>
       </w:r>
+      <w:proofErr w:type="spellStart"/>
       <w:r>
         <w:rPr>
           <w:highlight w:val="cyan"/>
         </w:rPr>
         <w:t>clearInterval</w:t>
       </w:r>
+      <w:proofErr w:type="spellEnd"/>
       <w:r>
         <w:t xml:space="preserve"> and </w:t>
       </w:r>
@@ -11598,7 +11975,19 @@
         <w:rPr>
           <w:highlight w:val="cyan"/>
         </w:rPr>
-        <w:t>setGameInfo_Stats</w:t>
+        <w:t>s</w:t>
+      </w:r>
+      <w:r>
+        <w:rPr>
+          <w:highlight w:val="cyan"/>
+        </w:rPr>
+        <w:t>toreGame</w:t>
+      </w:r>
+      <w:r>
+        <w:rPr>
+          <w:highlight w:val="cyan"/>
+        </w:rPr>
+        <w:t>Stats</w:t>
       </w:r>
       <w:r>
         <w:t>.</w:t>
@@ -11617,7 +12006,23 @@
         <w:t>ies</w:t>
       </w:r>
       <w:r>
-        <w:t xml:space="preserve"> the player name and the game level and resets nber of Moves, duration , seconds,</w:t>
+        <w:t xml:space="preserve"> the player name and the game level and resets </w:t>
+      </w:r>
+      <w:proofErr w:type="spellStart"/>
+      <w:r>
+        <w:t>nber</w:t>
+      </w:r>
+      <w:proofErr w:type="spellEnd"/>
+      <w:r>
+        <w:t xml:space="preserve"> of Moves, </w:t>
+      </w:r>
+      <w:proofErr w:type="gramStart"/>
+      <w:r>
+        <w:t>duration ,</w:t>
+      </w:r>
+      <w:proofErr w:type="gramEnd"/>
+      <w:r>
+        <w:t xml:space="preserve"> seconds,</w:t>
       </w:r>
       <w:r>
         <w:t xml:space="preserve"> </w:t>
@@ -11653,15 +12058,29 @@
         <w:t xml:space="preserve">cancelPuzzlePlay </w:t>
       </w:r>
       <w:r>
-        <w:t>calls terminateGame with theStatus =</w:t>
+        <w:t xml:space="preserve">calls </w:t>
+      </w:r>
+      <w:proofErr w:type="spellStart"/>
+      <w:r>
+        <w:t>terminateGame</w:t>
+      </w:r>
+      <w:proofErr w:type="spellEnd"/>
+      <w:r>
+        <w:t xml:space="preserve"> with theStatus =</w:t>
       </w:r>
       <w:r>
         <w:t xml:space="preserve"> </w:t>
       </w:r>
-      <w:bookmarkStart w:id="14" w:name="_GoBack"/>
-      <w:bookmarkEnd w:id="14"/>
-      <w:r>
-        <w:t>"cancelled" and disable button cancelBtnId'.</w:t>
+      <w:r>
+        <w:t xml:space="preserve">"cancelled" and disable button </w:t>
+      </w:r>
+      <w:proofErr w:type="spellStart"/>
+      <w:r>
+        <w:t>cancelBtnId</w:t>
+      </w:r>
+      <w:proofErr w:type="spellEnd"/>
+      <w:r>
+        <w:t>'.</w:t>
       </w:r>
     </w:p>
     <w:p>
@@ -11685,7 +12104,23 @@
         <w:t>checkFormFilled</w:t>
       </w:r>
       <w:r>
-        <w:t>: if both playerName and puzzleLevelId are set then enable Play button (and make it green). Otherwise (at least one is not set) then disable Play button (and make it</w:t>
+        <w:t xml:space="preserve">: if both </w:t>
+      </w:r>
+      <w:proofErr w:type="spellStart"/>
+      <w:r>
+        <w:t>playerName</w:t>
+      </w:r>
+      <w:proofErr w:type="spellEnd"/>
+      <w:r>
+        <w:t xml:space="preserve"> and </w:t>
+      </w:r>
+      <w:proofErr w:type="spellStart"/>
+      <w:r>
+        <w:t>puzzleLevelId</w:t>
+      </w:r>
+      <w:proofErr w:type="spellEnd"/>
+      <w:r>
+        <w:t xml:space="preserve"> are set then enable Play button (and make it green). Otherwise (at least one is not set) then disable Play button (and make it</w:t>
       </w:r>
       <w:r>
         <w:rPr>
@@ -11694,8 +12129,13 @@
         <w:t xml:space="preserve"> </w:t>
       </w:r>
       <w:r>
-        <w:t>gray)..</w:t>
-      </w:r>
+        <w:t>gray</w:t>
+      </w:r>
+      <w:proofErr w:type="gramStart"/>
+      <w:r>
+        <w:t>)..</w:t>
+      </w:r>
+      <w:proofErr w:type="gramEnd"/>
     </w:p>
     <w:p>
       <w:pPr>
@@ -11718,7 +12158,39 @@
         <w:t xml:space="preserve">enableButton </w:t>
       </w:r>
       <w:r>
-        <w:t>(btnId, theStatus, btnClass) : receives three params: the button id, the disable status (true  or  false,  and  the  button  class  (green,  orange,  …).  Called  by  checkFormFilled.  It changes the disabled status of the button and uses setattribute function to set its</w:t>
+        <w:t>(</w:t>
+      </w:r>
+      <w:proofErr w:type="spellStart"/>
+      <w:r>
+        <w:t>btnId</w:t>
+      </w:r>
+      <w:proofErr w:type="spellEnd"/>
+      <w:r>
+        <w:t>, theStatus, btnClass</w:t>
+      </w:r>
+      <w:proofErr w:type="gramStart"/>
+      <w:r>
+        <w:t>) :</w:t>
+      </w:r>
+      <w:proofErr w:type="gramEnd"/>
+      <w:r>
+        <w:t xml:space="preserve"> receives three params: the button id, the disable status (true  or  false,  and  the  button  class  (green,  orange,  …).  </w:t>
+      </w:r>
+      <w:proofErr w:type="gramStart"/>
+      <w:r>
+        <w:t>Called  by</w:t>
+      </w:r>
+      <w:proofErr w:type="gramEnd"/>
+      <w:r>
+        <w:t xml:space="preserve">  checkFormFilled.  It changes the disabled status of the button and uses </w:t>
+      </w:r>
+      <w:proofErr w:type="spellStart"/>
+      <w:r>
+        <w:t>setattribute</w:t>
+      </w:r>
+      <w:proofErr w:type="spellEnd"/>
+      <w:r>
+        <w:t xml:space="preserve"> function to set its</w:t>
       </w:r>
       <w:r>
         <w:rPr>
@@ -11744,12 +12216,14 @@
         <w:ind w:right="1074"/>
         <w:jc w:val="both"/>
       </w:pPr>
+      <w:proofErr w:type="spellStart"/>
       <w:r>
         <w:rPr>
           <w:b/>
         </w:rPr>
         <w:t>showChrono</w:t>
       </w:r>
+      <w:proofErr w:type="spellEnd"/>
       <w:r>
         <w:t>: increment duration, use it to compute hours, minutes, seconds and set the html inputs</w:t>
       </w:r>
@@ -11776,12 +12250,14 @@
         <w:ind w:hanging="361"/>
         <w:jc w:val="both"/>
       </w:pPr>
+      <w:proofErr w:type="spellStart"/>
       <w:r>
         <w:rPr>
           <w:b/>
         </w:rPr>
         <w:t>showStats</w:t>
       </w:r>
+      <w:proofErr w:type="spellEnd"/>
       <w:r>
         <w:t>: (do not do this</w:t>
       </w:r>
@@ -11803,7 +12279,15 @@
         <w:jc w:val="both"/>
       </w:pPr>
       <w:r>
-        <w:t>create a dynamic table (with class "tableSats") and loops through array listPlayers to show each player stat.</w:t>
+        <w:t>create a dynamic table (with class "</w:t>
+      </w:r>
+      <w:proofErr w:type="spellStart"/>
+      <w:r>
+        <w:t>tableSats</w:t>
+      </w:r>
+      <w:proofErr w:type="spellEnd"/>
+      <w:r>
+        <w:t>") and loops through array listPlayers to show each player stat.</w:t>
       </w:r>
     </w:p>
     <w:p>
@@ -11837,7 +12321,15 @@
           <w:highlight w:val="magenta"/>
         </w:rPr>
         <w:lastRenderedPageBreak/>
-        <w:t>the PlayerManager</w:t>
+        <w:t xml:space="preserve">the </w:t>
+      </w:r>
+      <w:proofErr w:type="gramStart"/>
+      <w:r>
+        <w:rPr>
+          <w:color w:val="2E5395"/>
+          <w:highlight w:val="magenta"/>
+        </w:rPr>
+        <w:t>PlayerManager</w:t>
       </w:r>
       <w:r>
         <w:rPr>
@@ -11852,6 +12344,7 @@
         </w:rPr>
         <w:t>:</w:t>
       </w:r>
+      <w:proofErr w:type="gramEnd"/>
     </w:p>
     <w:p>
       <w:pPr>
@@ -11860,13 +12353,42 @@
         <w:ind w:right="1574"/>
       </w:pPr>
       <w:r>
-        <w:t xml:space="preserve">has an array listPlayers , </w:t>
+        <w:t xml:space="preserve">has an array </w:t>
+      </w:r>
+      <w:proofErr w:type="gramStart"/>
+      <w:r>
+        <w:t>listPlayers ,</w:t>
+      </w:r>
+      <w:proofErr w:type="gramEnd"/>
+      <w:r>
+        <w:t xml:space="preserve"> </w:t>
       </w:r>
       <w:r>
         <w:t xml:space="preserve">and initializes </w:t>
       </w:r>
-      <w:r>
-        <w:t xml:space="preserve">gameCounter  , gameDuration  and nberMoves;. </w:t>
+      <w:proofErr w:type="spellStart"/>
+      <w:r>
+        <w:t>gameCounter</w:t>
+      </w:r>
+      <w:proofErr w:type="spellEnd"/>
+      <w:r>
+        <w:t xml:space="preserve">  , </w:t>
+      </w:r>
+      <w:proofErr w:type="spellStart"/>
+      <w:r>
+        <w:t>gameDuration</w:t>
+      </w:r>
+      <w:proofErr w:type="spellEnd"/>
+      <w:r>
+        <w:t xml:space="preserve">  and </w:t>
+      </w:r>
+      <w:proofErr w:type="spellStart"/>
+      <w:r>
+        <w:t>nberMoves</w:t>
+      </w:r>
+      <w:proofErr w:type="spellEnd"/>
+      <w:r>
+        <w:t xml:space="preserve">;. </w:t>
       </w:r>
       <w:r>
         <w:br/>
@@ -11976,8 +12498,23 @@
       <w:r>
         <w:t xml:space="preserve">update </w:t>
       </w:r>
-      <w:r>
-        <w:t xml:space="preserve">gameCounter,  nberMoves </w:t>
+      <w:proofErr w:type="spellStart"/>
+      <w:proofErr w:type="gramStart"/>
+      <w:r>
+        <w:t>gameCounter</w:t>
+      </w:r>
+      <w:proofErr w:type="spellEnd"/>
+      <w:r>
+        <w:t xml:space="preserve">,  </w:t>
+      </w:r>
+      <w:proofErr w:type="spellStart"/>
+      <w:r>
+        <w:t>nberMoves</w:t>
+      </w:r>
+      <w:proofErr w:type="spellEnd"/>
+      <w:proofErr w:type="gramEnd"/>
+      <w:r>
+        <w:t xml:space="preserve"> </w:t>
       </w:r>
       <w:r>
         <w:rPr>
@@ -11985,8 +12522,13 @@
         </w:rPr>
         <w:t xml:space="preserve">, </w:t>
       </w:r>
-      <w:r>
-        <w:t>gameDuration.</w:t>
+      <w:proofErr w:type="spellStart"/>
+      <w:r>
+        <w:t>gameDuration</w:t>
+      </w:r>
+      <w:proofErr w:type="spellEnd"/>
+      <w:r>
+        <w:t>.</w:t>
       </w:r>
     </w:p>
     <w:p>
@@ -12027,13 +12569,45 @@
         <w:ind w:right="1301"/>
       </w:pPr>
       <w:r>
-        <w:t xml:space="preserve">The constructor sets the following data members row, col, tileType, indexNumber. </w:t>
+        <w:t xml:space="preserve">The constructor sets the following data members row, col, </w:t>
+      </w:r>
+      <w:proofErr w:type="spellStart"/>
+      <w:r>
+        <w:t>tileType</w:t>
+      </w:r>
+      <w:proofErr w:type="spellEnd"/>
+      <w:r>
+        <w:t xml:space="preserve">, indexNumber. </w:t>
       </w:r>
       <w:r>
         <w:br/>
       </w:r>
       <w:r>
-        <w:t>The tileType could be emptyTile (for 0) or filledType (for the rest), and indexNumber (0 to (9-1)) 9: is puzzleLevel</w:t>
+        <w:t xml:space="preserve">The </w:t>
+      </w:r>
+      <w:proofErr w:type="spellStart"/>
+      <w:r>
+        <w:t>tileType</w:t>
+      </w:r>
+      <w:proofErr w:type="spellEnd"/>
+      <w:r>
+        <w:t xml:space="preserve"> could be </w:t>
+      </w:r>
+      <w:proofErr w:type="spellStart"/>
+      <w:r>
+        <w:t>emptyTile</w:t>
+      </w:r>
+      <w:proofErr w:type="spellEnd"/>
+      <w:r>
+        <w:t xml:space="preserve"> (for 0) or </w:t>
+      </w:r>
+      <w:proofErr w:type="spellStart"/>
+      <w:r>
+        <w:t>filledType</w:t>
+      </w:r>
+      <w:proofErr w:type="spellEnd"/>
+      <w:r>
+        <w:t xml:space="preserve"> (for the rest), and indexNumber (0 to (9-1)) 9: is puzzleLevel</w:t>
       </w:r>
       <w:r>
         <w:rPr>
@@ -12100,8 +12674,39 @@
         <w:spacing w:before="183"/>
         <w:ind w:hanging="361"/>
       </w:pPr>
-      <w:r>
-        <w:t>this.puzzleWidth; this. puzzleBoard = [] ; this.goalState =</w:t>
+      <w:proofErr w:type="spellStart"/>
+      <w:proofErr w:type="gramStart"/>
+      <w:r>
+        <w:t>this.puzzleWidth</w:t>
+      </w:r>
+      <w:proofErr w:type="spellEnd"/>
+      <w:proofErr w:type="gramEnd"/>
+      <w:r>
+        <w:t xml:space="preserve">; this. </w:t>
+      </w:r>
+      <w:proofErr w:type="spellStart"/>
+      <w:r>
+        <w:t>puzzleBoard</w:t>
+      </w:r>
+      <w:proofErr w:type="spellEnd"/>
+      <w:r>
+        <w:t xml:space="preserve"> = [</w:t>
+      </w:r>
+      <w:proofErr w:type="gramStart"/>
+      <w:r>
+        <w:t>] ;</w:t>
+      </w:r>
+      <w:proofErr w:type="gramEnd"/>
+      <w:r>
+        <w:t xml:space="preserve"> </w:t>
+      </w:r>
+      <w:proofErr w:type="spellStart"/>
+      <w:r>
+        <w:t>this.goalState</w:t>
+      </w:r>
+      <w:proofErr w:type="spellEnd"/>
+      <w:r>
+        <w:t xml:space="preserve"> =</w:t>
       </w:r>
       <w:r>
         <w:rPr>
@@ -12141,11 +12746,19 @@
         <w:ind w:hanging="361"/>
         <w:jc w:val="both"/>
       </w:pPr>
+      <w:proofErr w:type="spellStart"/>
       <w:r>
         <w:rPr>
           <w:b/>
         </w:rPr>
-        <w:t xml:space="preserve">createGoalState </w:t>
+        <w:t>createGoalState</w:t>
+      </w:r>
+      <w:proofErr w:type="spellEnd"/>
+      <w:r>
+        <w:rPr>
+          <w:b/>
+        </w:rPr>
+        <w:t xml:space="preserve"> </w:t>
       </w:r>
       <w:r>
         <w:t>().</w:t>
@@ -12164,9 +12777,11 @@
         <w:ind w:hanging="361"/>
         <w:jc w:val="both"/>
       </w:pPr>
+      <w:proofErr w:type="spellStart"/>
       <w:r>
         <w:t>createBoardStructure</w:t>
       </w:r>
+      <w:proofErr w:type="spellEnd"/>
     </w:p>
     <w:p>
       <w:pPr>
@@ -12176,13 +12791,29 @@
         <w:jc w:val="both"/>
       </w:pPr>
       <w:r>
-        <w:t xml:space="preserve">Uses function generateRandomNumber OR sampleEasyBoardTests (from Utility) to create </w:t>
+        <w:t xml:space="preserve">Uses function generateRandomNumber OR </w:t>
+      </w:r>
+      <w:proofErr w:type="spellStart"/>
+      <w:r>
+        <w:t>sampleEasyBoardTests</w:t>
+      </w:r>
+      <w:proofErr w:type="spellEnd"/>
+      <w:r>
+        <w:t xml:space="preserve"> (from Utility) to create </w:t>
       </w:r>
       <w:r>
         <w:t>the board</w:t>
       </w:r>
       <w:r>
-        <w:t xml:space="preserve">. Each element of puzzleBoard is a Tile object. </w:t>
+        <w:t xml:space="preserve">. Each element of </w:t>
+      </w:r>
+      <w:proofErr w:type="spellStart"/>
+      <w:r>
+        <w:t>puzzleBoard</w:t>
+      </w:r>
+      <w:proofErr w:type="spellEnd"/>
+      <w:r>
+        <w:t xml:space="preserve"> is a Tile object. </w:t>
       </w:r>
     </w:p>
     <w:p>
@@ -12199,9 +12830,11 @@
         <w:ind w:hanging="361"/>
         <w:jc w:val="both"/>
       </w:pPr>
+      <w:proofErr w:type="spellStart"/>
       <w:r>
         <w:t>drawPuzzleBoard</w:t>
       </w:r>
+      <w:proofErr w:type="spellEnd"/>
     </w:p>
     <w:p>
       <w:pPr>
@@ -12211,7 +12844,23 @@
         <w:jc w:val="both"/>
       </w:pPr>
       <w:r>
-        <w:t>append or concatenate each Tile of puzzleBoard to the div (&lt;div class="puzzleBoard"&gt;').</w:t>
+        <w:t xml:space="preserve">append or concatenate each Tile of </w:t>
+      </w:r>
+      <w:proofErr w:type="spellStart"/>
+      <w:r>
+        <w:t>puzzleBoard</w:t>
+      </w:r>
+      <w:proofErr w:type="spellEnd"/>
+      <w:r>
+        <w:t xml:space="preserve"> to the div (&lt;div class="</w:t>
+      </w:r>
+      <w:proofErr w:type="spellStart"/>
+      <w:r>
+        <w:t>puzzleBoard</w:t>
+      </w:r>
+      <w:proofErr w:type="spellEnd"/>
+      <w:r>
+        <w:t>"&gt;').</w:t>
       </w:r>
     </w:p>
     <w:p>
@@ -12232,7 +12881,31 @@
       </w:pPr>
       <w:r>
         <w:lastRenderedPageBreak/>
-        <w:t>The &lt;div class="puzzleBoard"&gt; is then added as innerHTML or a child to element ‘checkBoardId' Optional: you can resize dynamically your tiles (based o</w:t>
+        <w:t>The &lt;div class="</w:t>
+      </w:r>
+      <w:proofErr w:type="spellStart"/>
+      <w:r>
+        <w:t>puzzleBoard</w:t>
+      </w:r>
+      <w:proofErr w:type="spellEnd"/>
+      <w:r>
+        <w:t xml:space="preserve">"&gt; is then added as </w:t>
+      </w:r>
+      <w:proofErr w:type="spellStart"/>
+      <w:r>
+        <w:t>innerHTML</w:t>
+      </w:r>
+      <w:proofErr w:type="spellEnd"/>
+      <w:r>
+        <w:t xml:space="preserve"> or a child to element ‘</w:t>
+      </w:r>
+      <w:proofErr w:type="spellStart"/>
+      <w:r>
+        <w:t>checkBoardId</w:t>
+      </w:r>
+      <w:proofErr w:type="spellEnd"/>
+      <w:r>
+        <w:t>' Optional: you can resize dynamically your tiles (based o</w:t>
       </w:r>
       <w:r>
         <w:t>n</w:t>
@@ -12280,7 +12953,15 @@
         <w:ind w:left="820" w:right="1139"/>
       </w:pPr>
       <w:r>
-        <w:t>swap the two elements (tiles) in puzzleBoard.</w:t>
+        <w:t xml:space="preserve">swap the two elements (tiles) in </w:t>
+      </w:r>
+      <w:proofErr w:type="spellStart"/>
+      <w:r>
+        <w:t>puzzleBoard</w:t>
+      </w:r>
+      <w:proofErr w:type="spellEnd"/>
+      <w:r>
+        <w:t>.</w:t>
       </w:r>
     </w:p>
     <w:p>
@@ -12351,12 +13032,14 @@
         <w:spacing w:before="22"/>
         <w:ind w:hanging="361"/>
       </w:pPr>
+      <w:proofErr w:type="spellStart"/>
       <w:r>
         <w:rPr>
           <w:b/>
         </w:rPr>
         <w:t>getNeighboursIndicesArr</w:t>
       </w:r>
+      <w:proofErr w:type="spellEnd"/>
       <w:r>
         <w:rPr>
           <w:b/>
@@ -12365,7 +13048,15 @@
         <w:t xml:space="preserve"> </w:t>
       </w:r>
       <w:r>
-        <w:t>(arrayIndex)</w:t>
+        <w:t>(</w:t>
+      </w:r>
+      <w:proofErr w:type="spellStart"/>
+      <w:r>
+        <w:t>arrayIndex</w:t>
+      </w:r>
+      <w:proofErr w:type="spellEnd"/>
+      <w:r>
+        <w:t>)</w:t>
       </w:r>
     </w:p>
     <w:p>
@@ -12375,13 +13066,26 @@
         <w:ind w:left="820" w:right="1822"/>
       </w:pPr>
       <w:r>
-        <w:t xml:space="preserve">return an array of four integers (indexNumbers) that are neighbor of the tile </w:t>
+        <w:t>return an array of four integers (</w:t>
+      </w:r>
+      <w:proofErr w:type="spellStart"/>
+      <w:r>
+        <w:t>indexNumbers</w:t>
+      </w:r>
+      <w:proofErr w:type="spellEnd"/>
+      <w:r>
+        <w:t xml:space="preserve">) that are neighbor of the tile </w:t>
       </w:r>
       <w:r>
         <w:t xml:space="preserve">identified by </w:t>
       </w:r>
-      <w:r>
-        <w:t>arrayIndex.</w:t>
+      <w:proofErr w:type="spellStart"/>
+      <w:r>
+        <w:t>arrayIndex</w:t>
+      </w:r>
+      <w:proofErr w:type="spellEnd"/>
+      <w:r>
+        <w:t>.</w:t>
       </w:r>
     </w:p>
     <w:p>
@@ -12394,7 +13098,15 @@
         <w:t xml:space="preserve">/* </w:t>
       </w:r>
       <w:r>
-        <w:t xml:space="preserve">if a neighbour is off the grid, </w:t>
+        <w:t xml:space="preserve">if a </w:t>
+      </w:r>
+      <w:proofErr w:type="spellStart"/>
+      <w:r>
+        <w:t>neighbour</w:t>
+      </w:r>
+      <w:proofErr w:type="spellEnd"/>
+      <w:r>
+        <w:t xml:space="preserve"> is off the grid, </w:t>
       </w:r>
       <w:r>
         <w:t xml:space="preserve">you may </w:t>
@@ -12419,14 +13131,30 @@
         <w:spacing w:before="23"/>
         <w:ind w:hanging="361"/>
       </w:pPr>
+      <w:proofErr w:type="spellStart"/>
       <w:r>
         <w:rPr>
           <w:b/>
         </w:rPr>
-        <w:t xml:space="preserve">processClickTile </w:t>
-      </w:r>
-      <w:r>
-        <w:t>(arrayIndex)</w:t>
+        <w:t>processClickTile</w:t>
+      </w:r>
+      <w:proofErr w:type="spellEnd"/>
+      <w:r>
+        <w:rPr>
+          <w:b/>
+        </w:rPr>
+        <w:t xml:space="preserve"> </w:t>
+      </w:r>
+      <w:r>
+        <w:t>(</w:t>
+      </w:r>
+      <w:proofErr w:type="spellStart"/>
+      <w:r>
+        <w:t>arrayIndex</w:t>
+      </w:r>
+      <w:proofErr w:type="spellEnd"/>
+      <w:r>
+        <w:t>)</w:t>
       </w:r>
     </w:p>
     <w:p>
@@ -12436,7 +13164,23 @@
         <w:ind w:left="820"/>
       </w:pPr>
       <w:r>
-        <w:t>get the neighbours of the tile in question (with param arrayIndex).</w:t>
+        <w:t xml:space="preserve">get the </w:t>
+      </w:r>
+      <w:proofErr w:type="spellStart"/>
+      <w:r>
+        <w:t>neighbours</w:t>
+      </w:r>
+      <w:proofErr w:type="spellEnd"/>
+      <w:r>
+        <w:t xml:space="preserve"> of the tile in question (with param </w:t>
+      </w:r>
+      <w:proofErr w:type="spellStart"/>
+      <w:r>
+        <w:t>arrayIndex</w:t>
+      </w:r>
+      <w:proofErr w:type="spellEnd"/>
+      <w:r>
+        <w:t>).</w:t>
       </w:r>
     </w:p>
     <w:p>
@@ -12446,7 +13190,15 @@
         <w:ind w:left="820"/>
       </w:pPr>
       <w:r>
-        <w:t>If one of the neighbours is the empty tile (its indexNumber is 0) then</w:t>
+        <w:t xml:space="preserve">If one of the </w:t>
+      </w:r>
+      <w:proofErr w:type="spellStart"/>
+      <w:r>
+        <w:t>neighbours</w:t>
+      </w:r>
+      <w:proofErr w:type="spellEnd"/>
+      <w:r>
+        <w:t xml:space="preserve"> is the empty tile (its indexNumber is 0) then</w:t>
       </w:r>
     </w:p>
     <w:p>
@@ -12473,13 +13225,29 @@
         <w:ind w:right="1073"/>
       </w:pPr>
       <w:r>
-        <w:t xml:space="preserve">swap2Tiles, nberMoves should be increased and </w:t>
+        <w:t xml:space="preserve">swap2Tiles, </w:t>
+      </w:r>
+      <w:proofErr w:type="spellStart"/>
+      <w:r>
+        <w:t>nberMoves</w:t>
+      </w:r>
+      <w:proofErr w:type="spellEnd"/>
+      <w:r>
+        <w:t xml:space="preserve"> should be increased and </w:t>
       </w:r>
       <w:r>
         <w:t>re</w:t>
       </w:r>
       <w:r>
-        <w:t>draw the board (drawPuzzleBoard). compute the heuristic (or match2States) and terminate the game if</w:t>
+        <w:t>draw the board (</w:t>
+      </w:r>
+      <w:proofErr w:type="spellStart"/>
+      <w:r>
+        <w:t>drawPuzzleBoard</w:t>
+      </w:r>
+      <w:proofErr w:type="spellEnd"/>
+      <w:r>
+        <w:t>). compute the heuristic (or match2States) and terminate the game if</w:t>
       </w:r>
       <w:r>
         <w:rPr>
@@ -12535,9 +13303,11 @@
         </w:tabs>
         <w:ind w:hanging="361"/>
       </w:pPr>
+      <w:proofErr w:type="spellStart"/>
       <w:r>
         <w:t>computeNumberMisplaced</w:t>
       </w:r>
+      <w:proofErr w:type="spellEnd"/>
     </w:p>
     <w:p>
       <w:pPr>
@@ -12546,7 +13316,15 @@
         <w:ind w:left="820" w:right="1013"/>
       </w:pPr>
       <w:r>
-        <w:t xml:space="preserve">this could be used as heuristic function that counts how many tiles are not in their correct place. If the number is zero then it is a win. This </w:t>
+        <w:t xml:space="preserve">this could be used as heuristic function that counts how many tiles are not in their correct place. If the number is </w:t>
+      </w:r>
+      <w:proofErr w:type="gramStart"/>
+      <w:r>
+        <w:t>zero</w:t>
+      </w:r>
+      <w:proofErr w:type="gramEnd"/>
+      <w:r>
+        <w:t xml:space="preserve"> then it is a win. This </w:t>
       </w:r>
       <w:r>
         <w:t xml:space="preserve">is an alternative to function </w:t>
@@ -12690,9 +13468,11 @@
         </w:rPr>
         <w:t xml:space="preserve"> </w:t>
       </w:r>
+      <w:proofErr w:type="spellStart"/>
       <w:r>
         <w:t>PuzzlGame</w:t>
       </w:r>
+      <w:proofErr w:type="spellEnd"/>
       <w:r>
         <w:rPr>
           <w:spacing w:val="-11"/>
@@ -12717,9 +13497,11 @@
         </w:rPr>
         <w:t xml:space="preserve"> </w:t>
       </w:r>
+      <w:proofErr w:type="spellStart"/>
       <w:r>
         <w:t>puzzleLevel</w:t>
       </w:r>
+      <w:proofErr w:type="spellEnd"/>
       <w:r>
         <w:rPr>
           <w:spacing w:val="-9"/>
@@ -12780,8 +13562,18 @@
         </w:rPr>
         <w:t xml:space="preserve"> </w:t>
       </w:r>
-      <w:r>
-        <w:t>createBoardStructure();</w:t>
+      <w:proofErr w:type="spellStart"/>
+      <w:proofErr w:type="gramStart"/>
+      <w:r>
+        <w:t>createBoardStructure</w:t>
+      </w:r>
+      <w:proofErr w:type="spellEnd"/>
+      <w:r>
+        <w:t>(</w:t>
+      </w:r>
+      <w:proofErr w:type="gramEnd"/>
+      <w:r>
+        <w:t>);</w:t>
       </w:r>
     </w:p>
     <w:p>
@@ -12799,7 +13591,15 @@
         <w:ind w:hanging="361"/>
       </w:pPr>
       <w:r>
-        <w:t>Start the chrono by calling showChrono from Utility object every</w:t>
+        <w:t xml:space="preserve">Start the chrono by calling </w:t>
+      </w:r>
+      <w:proofErr w:type="spellStart"/>
+      <w:r>
+        <w:t>showChrono</w:t>
+      </w:r>
+      <w:proofErr w:type="spellEnd"/>
+      <w:r>
+        <w:t xml:space="preserve"> from Utility object every</w:t>
       </w:r>
       <w:r>
         <w:rPr>
@@ -13483,8 +14283,13 @@
           <w:p>
             <w:r>
               <w:tab/>
-              <w:t>height:15%;</w:t>
-            </w:r>
+              <w:t>height:15</w:t>
+            </w:r>
+            <w:proofErr w:type="gramStart"/>
+            <w:r>
+              <w:t>%;</w:t>
+            </w:r>
+            <w:proofErr w:type="gramEnd"/>
           </w:p>
           <w:p>
             <w:r>
@@ -13495,8 +14300,26 @@
           <w:p/>
           <w:p>
             <w:r>
-              <w:t>common for leftSection  and middleSection</w:t>
-            </w:r>
+              <w:t xml:space="preserve">common for </w:t>
+            </w:r>
+            <w:proofErr w:type="spellStart"/>
+            <w:proofErr w:type="gramStart"/>
+            <w:r>
+              <w:t>leftSection</w:t>
+            </w:r>
+            <w:proofErr w:type="spellEnd"/>
+            <w:r>
+              <w:t xml:space="preserve">  and</w:t>
+            </w:r>
+            <w:proofErr w:type="gramEnd"/>
+            <w:r>
+              <w:t xml:space="preserve"> </w:t>
+            </w:r>
+            <w:proofErr w:type="spellStart"/>
+            <w:r>
+              <w:t>middleSection</w:t>
+            </w:r>
+            <w:proofErr w:type="spellEnd"/>
           </w:p>
           <w:p>
             <w:r>
@@ -13507,13 +14330,28 @@
           <w:p>
             <w:r>
               <w:tab/>
-              <w:t xml:space="preserve"> border: 2px solid darkcyan;</w:t>
-            </w:r>
+              <w:t xml:space="preserve"> border: 2px solid </w:t>
+            </w:r>
+            <w:proofErr w:type="spellStart"/>
+            <w:proofErr w:type="gramStart"/>
+            <w:r>
+              <w:t>darkcyan</w:t>
+            </w:r>
+            <w:proofErr w:type="spellEnd"/>
+            <w:r>
+              <w:t>;</w:t>
+            </w:r>
+            <w:proofErr w:type="gramEnd"/>
           </w:p>
           <w:p>
             <w:r>
-              <w:t>use proper styling for spacing, height, floating or positioning,. . .</w:t>
-            </w:r>
+              <w:t xml:space="preserve">use proper styling for spacing, height, floating or </w:t>
+            </w:r>
+            <w:proofErr w:type="gramStart"/>
+            <w:r>
+              <w:t>positioning,. . .</w:t>
+            </w:r>
+            <w:proofErr w:type="gramEnd"/>
           </w:p>
           <w:p/>
           <w:p/>
@@ -13523,8 +14361,13 @@
             </w:r>
             <w:r>
               <w:tab/>
-              <w:t>font-size: 1.2em;</w:t>
-            </w:r>
+              <w:t>font-size: 1.</w:t>
+            </w:r>
+            <w:proofErr w:type="gramStart"/>
+            <w:r>
+              <w:t>2em;</w:t>
+            </w:r>
+            <w:proofErr w:type="gramEnd"/>
           </w:p>
           <w:p>
             <w:r>
@@ -13532,8 +14375,13 @@
             </w:r>
             <w:r>
               <w:tab/>
-              <w:t>color: #09384e;</w:t>
-            </w:r>
+              <w:t>color: #</w:t>
+            </w:r>
+            <w:proofErr w:type="gramStart"/>
+            <w:r>
+              <w:t>09384e;</w:t>
+            </w:r>
+            <w:proofErr w:type="gramEnd"/>
           </w:p>
           <w:p>
             <w:r>
@@ -13541,26 +14389,75 @@
             </w:r>
             <w:r>
               <w:tab/>
-              <w:t>font-weight: bold;</w:t>
-            </w:r>
+              <w:t xml:space="preserve">font-weight: </w:t>
+            </w:r>
+            <w:proofErr w:type="gramStart"/>
+            <w:r>
+              <w:t>bold;</w:t>
+            </w:r>
+            <w:proofErr w:type="gramEnd"/>
           </w:p>
           <w:p/>
           <w:p>
             <w:r>
-              <w:t>label width: 40%;</w:t>
-            </w:r>
+              <w:t xml:space="preserve">label width: </w:t>
+            </w:r>
+            <w:proofErr w:type="gramStart"/>
+            <w:r>
+              <w:t>40%;</w:t>
+            </w:r>
+            <w:proofErr w:type="gramEnd"/>
           </w:p>
           <w:p>
             <w:r>
               <w:tab/>
-              <w:t>margin: 2px;</w:t>
-            </w:r>
+              <w:t xml:space="preserve">margin: </w:t>
+            </w:r>
+            <w:proofErr w:type="gramStart"/>
+            <w:r>
+              <w:t>2px;</w:t>
+            </w:r>
+            <w:proofErr w:type="gramEnd"/>
           </w:p>
           <w:p/>
           <w:p/>
           <w:p>
-            <w:r>
-              <w:t>greenButton, blueButton, redButton , disabledButton{</w:t>
+            <w:proofErr w:type="spellStart"/>
+            <w:r>
+              <w:t>greenButton</w:t>
+            </w:r>
+            <w:proofErr w:type="spellEnd"/>
+            <w:r>
+              <w:t xml:space="preserve">, </w:t>
+            </w:r>
+            <w:proofErr w:type="spellStart"/>
+            <w:r>
+              <w:t>blueButton</w:t>
+            </w:r>
+            <w:proofErr w:type="spellEnd"/>
+            <w:r>
+              <w:t xml:space="preserve">, </w:t>
+            </w:r>
+            <w:proofErr w:type="spellStart"/>
+            <w:proofErr w:type="gramStart"/>
+            <w:r>
+              <w:t>redButton</w:t>
+            </w:r>
+            <w:proofErr w:type="spellEnd"/>
+            <w:r>
+              <w:t xml:space="preserve"> ,</w:t>
+            </w:r>
+            <w:proofErr w:type="gramEnd"/>
+            <w:r>
+              <w:t xml:space="preserve"> </w:t>
+            </w:r>
+            <w:proofErr w:type="spellStart"/>
+            <w:r>
+              <w:t>disabledButton</w:t>
+            </w:r>
+            <w:proofErr w:type="spellEnd"/>
+            <w:r>
+              <w:t>{</w:t>
             </w:r>
           </w:p>
           <w:p>
@@ -13585,40 +14482,102 @@
           </w:tcPr>
           <w:p>
             <w:r>
-              <w:t>#checkBoardId  float: left;</w:t>
+              <w:t>#</w:t>
+            </w:r>
+            <w:proofErr w:type="spellStart"/>
+            <w:proofErr w:type="gramStart"/>
+            <w:r>
+              <w:t>checkBoardId</w:t>
+            </w:r>
+            <w:proofErr w:type="spellEnd"/>
+            <w:r>
+              <w:t xml:space="preserve">  float</w:t>
+            </w:r>
+            <w:proofErr w:type="gramEnd"/>
+            <w:r>
+              <w:t>: left;</w:t>
             </w:r>
           </w:p>
           <w:p>
             <w:r>
               <w:tab/>
-              <w:t>width: 100%;height: 100%;</w:t>
+              <w:t>width: 100</w:t>
+            </w:r>
+            <w:proofErr w:type="gramStart"/>
+            <w:r>
+              <w:t>%;height</w:t>
+            </w:r>
+            <w:proofErr w:type="gramEnd"/>
+            <w:r>
+              <w:t>: 100%;</w:t>
             </w:r>
           </w:p>
           <w:p/>
           <w:p>
-            <w:r>
-              <w:t xml:space="preserve">.puzzleBoard { </w:t>
+            <w:proofErr w:type="gramStart"/>
+            <w:r>
+              <w:t>.</w:t>
+            </w:r>
+            <w:proofErr w:type="spellStart"/>
+            <w:r>
+              <w:t>puzzleBoard</w:t>
+            </w:r>
+            <w:proofErr w:type="spellEnd"/>
+            <w:proofErr w:type="gramEnd"/>
+            <w:r>
+              <w:t xml:space="preserve"> { </w:t>
             </w:r>
           </w:p>
           <w:p>
             <w:r>
-              <w:t>/* to be assigned to the inner tml of div#checkBoardId*/</w:t>
+              <w:t xml:space="preserve">/* to be assigned to the inner </w:t>
+            </w:r>
+            <w:proofErr w:type="spellStart"/>
+            <w:r>
+              <w:t>tml</w:t>
+            </w:r>
+            <w:proofErr w:type="spellEnd"/>
+            <w:r>
+              <w:t xml:space="preserve"> of </w:t>
+            </w:r>
+            <w:proofErr w:type="spellStart"/>
+            <w:r>
+              <w:t>div#checkBoardId</w:t>
+            </w:r>
+            <w:proofErr w:type="spellEnd"/>
+            <w:r>
+              <w:t>*/</w:t>
             </w:r>
           </w:p>
           <w:p>
             <w:r>
-              <w:t>margin: 1px;</w:t>
-            </w:r>
+              <w:t xml:space="preserve">margin: </w:t>
+            </w:r>
+            <w:proofErr w:type="gramStart"/>
+            <w:r>
+              <w:t>1px;</w:t>
+            </w:r>
+            <w:proofErr w:type="gramEnd"/>
           </w:p>
           <w:p>
             <w:r>
-              <w:t>border: 3px solid black;</w:t>
-            </w:r>
+              <w:t xml:space="preserve">border: 3px solid </w:t>
+            </w:r>
+            <w:proofErr w:type="gramStart"/>
+            <w:r>
+              <w:t>black;</w:t>
+            </w:r>
+            <w:proofErr w:type="gramEnd"/>
           </w:p>
           <w:p>
             <w:r>
-              <w:t>padding: 2px;</w:t>
-            </w:r>
+              <w:t xml:space="preserve">padding: </w:t>
+            </w:r>
+            <w:proofErr w:type="gramStart"/>
+            <w:r>
+              <w:t>2px;</w:t>
+            </w:r>
+            <w:proofErr w:type="gramEnd"/>
           </w:p>
           <w:p>
             <w:r>
@@ -13633,63 +14592,130 @@
           <w:p/>
           <w:p/>
           <w:p>
-            <w:r>
-              <w:t>.filledTile, .emptyTile {</w:t>
+            <w:proofErr w:type="gramStart"/>
+            <w:r>
+              <w:t>.</w:t>
+            </w:r>
+            <w:proofErr w:type="spellStart"/>
+            <w:r>
+              <w:t>filledTile</w:t>
+            </w:r>
+            <w:proofErr w:type="spellEnd"/>
+            <w:proofErr w:type="gramEnd"/>
+            <w:r>
+              <w:t>, .</w:t>
+            </w:r>
+            <w:proofErr w:type="spellStart"/>
+            <w:r>
+              <w:t>emptyTile</w:t>
+            </w:r>
+            <w:proofErr w:type="spellEnd"/>
+            <w:r>
+              <w:t xml:space="preserve"> {</w:t>
             </w:r>
           </w:p>
           <w:p>
             <w:r>
               <w:tab/>
-              <w:t>width: ???;</w:t>
-            </w:r>
+              <w:t>width: ??</w:t>
+            </w:r>
+            <w:proofErr w:type="gramStart"/>
+            <w:r>
+              <w:t>?;</w:t>
+            </w:r>
+            <w:proofErr w:type="gramEnd"/>
           </w:p>
           <w:p>
             <w:r>
               <w:tab/>
-              <w:t>height: ???</w:t>
-            </w:r>
+              <w:t>height</w:t>
+            </w:r>
+            <w:proofErr w:type="gramStart"/>
+            <w:r>
+              <w:t>: ???</w:t>
+            </w:r>
+            <w:proofErr w:type="gramEnd"/>
           </w:p>
           <w:p>
             <w:r>
               <w:tab/>
-              <w:t>text-align: center;</w:t>
-            </w:r>
+              <w:t xml:space="preserve">text-align: </w:t>
+            </w:r>
+            <w:proofErr w:type="gramStart"/>
+            <w:r>
+              <w:t>center;</w:t>
+            </w:r>
+            <w:proofErr w:type="gramEnd"/>
           </w:p>
           <w:p>
             <w:r>
               <w:tab/>
-              <w:t>display: table-cell;</w:t>
-            </w:r>
+              <w:t>display: table-</w:t>
+            </w:r>
+            <w:proofErr w:type="gramStart"/>
+            <w:r>
+              <w:t>cell;</w:t>
+            </w:r>
+            <w:proofErr w:type="gramEnd"/>
           </w:p>
           <w:p>
             <w:r>
               <w:tab/>
-              <w:t>vertical-align: middle;</w:t>
-            </w:r>
+              <w:t xml:space="preserve">vertical-align: </w:t>
+            </w:r>
+            <w:proofErr w:type="gramStart"/>
+            <w:r>
+              <w:t>middle;</w:t>
+            </w:r>
+            <w:proofErr w:type="gramEnd"/>
           </w:p>
           <w:p>
             <w:r>
               <w:tab/>
-              <w:t>background-color: #77B3ED;</w:t>
-            </w:r>
+              <w:t>background-color: #</w:t>
+            </w:r>
+            <w:proofErr w:type="gramStart"/>
+            <w:r>
+              <w:t>77B3ED;</w:t>
+            </w:r>
+            <w:proofErr w:type="gramEnd"/>
           </w:p>
           <w:p>
             <w:r>
               <w:tab/>
-              <w:t>border: 2px solid #404c50;</w:t>
-            </w:r>
+              <w:t>border: 2px solid #</w:t>
+            </w:r>
+            <w:proofErr w:type="gramStart"/>
+            <w:r>
+              <w:t>404c50;</w:t>
+            </w:r>
+            <w:proofErr w:type="gramEnd"/>
           </w:p>
           <w:p>
             <w:r>
               <w:tab/>
-              <w:t>color:white;</w:t>
+            </w:r>
+            <w:proofErr w:type="spellStart"/>
+            <w:proofErr w:type="gramStart"/>
+            <w:r>
+              <w:t>color:white</w:t>
+            </w:r>
+            <w:proofErr w:type="spellEnd"/>
+            <w:proofErr w:type="gramEnd"/>
+            <w:r>
+              <w:t>;</w:t>
             </w:r>
           </w:p>
           <w:p>
             <w:r>
               <w:tab/>
-              <w:t>font-weight: bold;</w:t>
-            </w:r>
+              <w:t xml:space="preserve">font-weight: </w:t>
+            </w:r>
+            <w:proofErr w:type="gramStart"/>
+            <w:r>
+              <w:t>bold;</w:t>
+            </w:r>
+            <w:proofErr w:type="gramEnd"/>
           </w:p>
           <w:p>
             <w:r>
@@ -13703,20 +14729,40 @@
           </w:p>
           <w:p/>
           <w:p>
-            <w:r>
-              <w:t>.emptyTile {</w:t>
+            <w:proofErr w:type="gramStart"/>
+            <w:r>
+              <w:t>.</w:t>
+            </w:r>
+            <w:proofErr w:type="spellStart"/>
+            <w:r>
+              <w:t>emptyTile</w:t>
+            </w:r>
+            <w:proofErr w:type="spellEnd"/>
+            <w:proofErr w:type="gramEnd"/>
+            <w:r>
+              <w:t xml:space="preserve"> {</w:t>
             </w:r>
           </w:p>
           <w:p>
             <w:r>
-              <w:t xml:space="preserve">  background-color: #afd9ec;</w:t>
-            </w:r>
+              <w:t xml:space="preserve">  background-color: #</w:t>
+            </w:r>
+            <w:proofErr w:type="gramStart"/>
+            <w:r>
+              <w:t>afd9ec;</w:t>
+            </w:r>
+            <w:proofErr w:type="gramEnd"/>
           </w:p>
           <w:p>
             <w:r>
               <w:tab/>
-              <w:t>color:  #afd9ec;</w:t>
-            </w:r>
+              <w:t>color:  #</w:t>
+            </w:r>
+            <w:proofErr w:type="gramStart"/>
+            <w:r>
+              <w:t>afd9ec;</w:t>
+            </w:r>
+            <w:proofErr w:type="gramEnd"/>
           </w:p>
           <w:p>
             <w:r>
@@ -13746,7 +14792,15 @@
     </w:p>
     <w:p>
       <w:r>
-        <w:t>/*****  tabs structure ****/</w:t>
+        <w:t>/****</w:t>
+      </w:r>
+      <w:proofErr w:type="gramStart"/>
+      <w:r>
+        <w:t>*  tabs</w:t>
+      </w:r>
+      <w:proofErr w:type="gramEnd"/>
+      <w:r>
+        <w:t xml:space="preserve"> structure ****/</w:t>
       </w:r>
       <w:r>
         <w:tab/>
@@ -13759,24 +14813,46 @@
       </w:r>
     </w:p>
     <w:p>
-      <w:r>
-        <w:t>table.tableSats {</w:t>
+      <w:proofErr w:type="spellStart"/>
+      <w:proofErr w:type="gramStart"/>
+      <w:r>
+        <w:t>table.tableSats</w:t>
+      </w:r>
+      <w:proofErr w:type="spellEnd"/>
+      <w:proofErr w:type="gramEnd"/>
+      <w:r>
+        <w:t xml:space="preserve"> {</w:t>
       </w:r>
     </w:p>
     <w:p>
       <w:r>
-        <w:t xml:space="preserve">  font-family: "Trebuchet MS", Arial, Helvetica, sans-serif;</w:t>
-      </w:r>
+        <w:t xml:space="preserve">  font-family: "Trebuchet MS", Arial, Helvetica, sans-</w:t>
+      </w:r>
+      <w:proofErr w:type="gramStart"/>
+      <w:r>
+        <w:t>serif;</w:t>
+      </w:r>
+      <w:proofErr w:type="gramEnd"/>
     </w:p>
     <w:p>
       <w:r>
-        <w:t xml:space="preserve">  border-collapse: collapse;</w:t>
-      </w:r>
+        <w:t xml:space="preserve">  border-collapse: </w:t>
+      </w:r>
+      <w:proofErr w:type="gramStart"/>
+      <w:r>
+        <w:t>collapse;</w:t>
+      </w:r>
+      <w:proofErr w:type="gramEnd"/>
     </w:p>
     <w:p>
       <w:r>
-        <w:t xml:space="preserve">  width: 100%;</w:t>
-      </w:r>
+        <w:t xml:space="preserve">  width: </w:t>
+      </w:r>
+      <w:proofErr w:type="gramStart"/>
+      <w:r>
+        <w:t>100%;</w:t>
+      </w:r>
+      <w:proofErr w:type="gramEnd"/>
     </w:p>
     <w:p>
       <w:r>
@@ -13785,12 +14861,35 @@
     </w:p>
     <w:p>
       <w:r>
-        <w:t>use proper styling for td, th</w:t>
-      </w:r>
+        <w:t xml:space="preserve">use proper styling for td, </w:t>
+      </w:r>
+      <w:proofErr w:type="spellStart"/>
+      <w:r>
+        <w:t>th</w:t>
+      </w:r>
+      <w:proofErr w:type="spellEnd"/>
     </w:p>
     <w:p>
       <w:r>
-        <w:t>use proper styling for table.tableSats tr:nth-child(XYZ), hover</w:t>
+        <w:t xml:space="preserve">use proper styling for </w:t>
+      </w:r>
+      <w:proofErr w:type="spellStart"/>
+      <w:proofErr w:type="gramStart"/>
+      <w:r>
+        <w:t>table.tableSats</w:t>
+      </w:r>
+      <w:proofErr w:type="spellEnd"/>
+      <w:proofErr w:type="gramEnd"/>
+      <w:r>
+        <w:t xml:space="preserve"> </w:t>
+      </w:r>
+      <w:proofErr w:type="spellStart"/>
+      <w:r>
+        <w:t>tr:nth-child</w:t>
+      </w:r>
+      <w:proofErr w:type="spellEnd"/>
+      <w:r>
+        <w:t>(XYZ), hover</w:t>
       </w:r>
     </w:p>
     <w:p>

</xml_diff>

<commit_message>
added audio tag. disabled inputs when pressing play during the game
</commit_message>
<xml_diff>
--- a/Puzzle/Project1_0_Specs.docx
+++ b/Puzzle/Project1_0_Specs.docx
@@ -29,21 +29,7 @@
         <w:rPr>
           <w:color w:val="5A5A5A"/>
         </w:rPr>
-        <w:t xml:space="preserve">Prepared by </w:t>
-      </w:r>
-      <w:proofErr w:type="spellStart"/>
-      <w:r>
-        <w:rPr>
-          <w:color w:val="5A5A5A"/>
-        </w:rPr>
-        <w:t>Nasreddine</w:t>
-      </w:r>
-      <w:proofErr w:type="spellEnd"/>
-      <w:r>
-        <w:rPr>
-          <w:color w:val="5A5A5A"/>
-        </w:rPr>
-        <w:t xml:space="preserve"> Hallam</w:t>
+        <w:t>Prepared by Nasreddine Hallam</w:t>
       </w:r>
     </w:p>
     <w:p>
@@ -534,21 +520,7 @@
         <w:rPr>
           <w:color w:val="5A5A5A"/>
         </w:rPr>
-        <w:t xml:space="preserve">Keywords: html, </w:t>
-      </w:r>
-      <w:proofErr w:type="spellStart"/>
-      <w:r>
-        <w:rPr>
-          <w:color w:val="5A5A5A"/>
-        </w:rPr>
-        <w:t>css</w:t>
-      </w:r>
-      <w:proofErr w:type="spellEnd"/>
-      <w:r>
-        <w:rPr>
-          <w:color w:val="5A5A5A"/>
-        </w:rPr>
-        <w:t xml:space="preserve">, </w:t>
+        <w:t xml:space="preserve">Keywords: html, css, </w:t>
       </w:r>
       <w:r>
         <w:rPr>
@@ -1586,15 +1558,7 @@
         <w:ind w:left="821"/>
       </w:pPr>
       <w:r>
-        <w:t xml:space="preserve">Inside you create the directories </w:t>
-      </w:r>
-      <w:proofErr w:type="spellStart"/>
-      <w:r>
-        <w:t>js</w:t>
-      </w:r>
-      <w:proofErr w:type="spellEnd"/>
-      <w:r>
-        <w:t>, sounds, and style as shown in figure above.</w:t>
+        <w:t>Inside you create the directories js, sounds, and style as shown in figure above.</w:t>
       </w:r>
     </w:p>
     <w:p>
@@ -1625,21 +1589,7 @@
         <w:rPr>
           <w:color w:val="2E5395"/>
         </w:rPr>
-        <w:t xml:space="preserve">Part 1 HTML, CSS, </w:t>
-      </w:r>
-      <w:proofErr w:type="spellStart"/>
-      <w:r>
-        <w:rPr>
-          <w:color w:val="2E5395"/>
-        </w:rPr>
-        <w:t>Javascript</w:t>
-      </w:r>
-      <w:proofErr w:type="spellEnd"/>
-      <w:r>
-        <w:rPr>
-          <w:color w:val="2E5395"/>
-        </w:rPr>
-        <w:t xml:space="preserve"> for</w:t>
+        <w:t>Part 1 HTML, CSS, Javascript for</w:t>
       </w:r>
       <w:r>
         <w:rPr>
@@ -1682,15 +1632,7 @@
         <w:spacing w:before="183"/>
       </w:pPr>
       <w:r>
-        <w:t xml:space="preserve">The </w:t>
-      </w:r>
-      <w:proofErr w:type="spellStart"/>
-      <w:r>
-        <w:t>css</w:t>
-      </w:r>
-      <w:proofErr w:type="spellEnd"/>
-      <w:r>
-        <w:t xml:space="preserve"> code styling in the following file</w:t>
+        <w:t>The css code styling in the following file</w:t>
       </w:r>
     </w:p>
     <w:p>
@@ -1761,15 +1703,7 @@
         <w:t xml:space="preserve">tabs.css </w:t>
       </w:r>
       <w:r>
-        <w:t xml:space="preserve">contains the styling for the two tabs in the section </w:t>
-      </w:r>
-      <w:proofErr w:type="spellStart"/>
-      <w:r>
-        <w:t>leftSection</w:t>
-      </w:r>
-      <w:proofErr w:type="spellEnd"/>
-      <w:r>
-        <w:t>, as well the styling of the score table. Refer to</w:t>
+        <w:t>contains the styling for the two tabs in the section leftSection, as well the styling of the score table. Refer to</w:t>
       </w:r>
       <w:r>
         <w:rPr>
@@ -1872,25 +1806,7 @@
         <w:ind w:hanging="361"/>
       </w:pPr>
       <w:r>
-        <w:t xml:space="preserve">The two tabs are buttons and under them are two </w:t>
-      </w:r>
-      <w:proofErr w:type="spellStart"/>
-      <w:r>
-        <w:t>divs</w:t>
-      </w:r>
-      <w:proofErr w:type="spellEnd"/>
-      <w:r>
-        <w:t xml:space="preserve"> with </w:t>
-      </w:r>
-      <w:proofErr w:type="spellStart"/>
-      <w:proofErr w:type="gramStart"/>
-      <w:r>
-        <w:t>display:none</w:t>
-      </w:r>
-      <w:proofErr w:type="spellEnd"/>
-      <w:proofErr w:type="gramEnd"/>
-      <w:r>
-        <w:t xml:space="preserve"> (not</w:t>
+        <w:t>The two tabs are buttons and under them are two divs with display:none (not</w:t>
       </w:r>
       <w:r>
         <w:rPr>
@@ -1917,15 +1833,7 @@
         <w:ind w:right="1076"/>
       </w:pPr>
       <w:r>
-        <w:t xml:space="preserve">When </w:t>
-      </w:r>
-      <w:proofErr w:type="gramStart"/>
-      <w:r>
-        <w:t>one tab</w:t>
-      </w:r>
-      <w:proofErr w:type="gramEnd"/>
-      <w:r>
-        <w:t xml:space="preserve"> button is clicked, one the display of div is set to block, while the rest are set to none.</w:t>
+        <w:t>When one tab button is clicked, one the display of div is set to block, while the rest are set to none.</w:t>
       </w:r>
     </w:p>
     <w:p>
@@ -2176,21 +2084,7 @@
         <w:rPr>
           <w:color w:val="2E5395"/>
         </w:rPr>
-        <w:t xml:space="preserve"> </w:t>
-      </w:r>
-      <w:proofErr w:type="gramStart"/>
-      <w:r>
-        <w:rPr>
-          <w:color w:val="2E5395"/>
-        </w:rPr>
-        <w:t>user name</w:t>
-      </w:r>
-      <w:proofErr w:type="gramEnd"/>
-      <w:r>
-        <w:rPr>
-          <w:color w:val="2E5395"/>
-        </w:rPr>
-        <w:t xml:space="preserve"> and the</w:t>
+        <w:t xml:space="preserve"> user name and the</w:t>
       </w:r>
       <w:r>
         <w:rPr>
@@ -2401,11 +2295,9 @@
         </w:rPr>
         <w:t xml:space="preserve"> </w:t>
       </w:r>
-      <w:proofErr w:type="gramStart"/>
       <w:r>
         <w:t>remove</w:t>
       </w:r>
-      <w:proofErr w:type="gramEnd"/>
       <w:r>
         <w:rPr>
           <w:spacing w:val="-14"/>
@@ -2543,15 +2435,7 @@
         <w:ind w:hanging="361"/>
       </w:pPr>
       <w:r>
-        <w:t xml:space="preserve">The </w:t>
-      </w:r>
-      <w:proofErr w:type="spellStart"/>
-      <w:r>
-        <w:t>puzzleBoard</w:t>
-      </w:r>
-      <w:proofErr w:type="spellEnd"/>
-      <w:r>
-        <w:t xml:space="preserve"> is</w:t>
+        <w:t>The puzzleBoard is</w:t>
       </w:r>
       <w:r>
         <w:rPr>
@@ -2616,15 +2500,7 @@
     </w:p>
     <w:p>
       <w:r>
-        <w:t xml:space="preserve">The user can click on the cancel button anytime. Once clicked, the </w:t>
-      </w:r>
-      <w:proofErr w:type="gramStart"/>
-      <w:r>
-        <w:t>user name</w:t>
-      </w:r>
-      <w:proofErr w:type="gramEnd"/>
-      <w:r>
-        <w:t xml:space="preserve">, </w:t>
+        <w:t xml:space="preserve">The user can click on the cancel button anytime. Once clicked, the user name, </w:t>
       </w:r>
       <w:r>
         <w:rPr>
@@ -2710,7 +2586,6 @@
         <w:br/>
         <w:t xml:space="preserve">The player is then pushed in a global array called </w:t>
       </w:r>
-      <w:proofErr w:type="spellStart"/>
       <w:r>
         <w:rPr>
           <w:b/>
@@ -2725,7 +2600,6 @@
         </w:rPr>
         <w:t>Arr</w:t>
       </w:r>
-      <w:proofErr w:type="spellEnd"/>
       <w:r>
         <w:t>.</w:t>
       </w:r>
@@ -2758,12 +2632,7 @@
         <w:t>Utility</w:t>
       </w:r>
       <w:r>
-        <w:t xml:space="preserve"> object plays t</w:t>
-      </w:r>
-      <w:bookmarkStart w:id="7" w:name="_GoBack"/>
-      <w:bookmarkEnd w:id="7"/>
-      <w:r>
-        <w:t xml:space="preserve">he firework.mp3 sound. Then, the name, board dimension, number of moves and the duration in seconds (chrono) are used as internal information to instantiate a Player.  The Player property attribute </w:t>
+        <w:t xml:space="preserve"> object plays the firework.mp3 sound. Then, the name, board dimension, number of moves and the duration in seconds (chrono) are used as internal information to instantiate a Player.  The Player property attribute </w:t>
       </w:r>
       <w:r>
         <w:rPr>
@@ -2790,7 +2659,6 @@
         <w:br/>
         <w:t xml:space="preserve">The player is then pushed in a global array called </w:t>
       </w:r>
-      <w:proofErr w:type="spellStart"/>
       <w:r>
         <w:rPr>
           <w:b/>
@@ -2805,7 +2673,6 @@
         </w:rPr>
         <w:t>Arr</w:t>
       </w:r>
-      <w:proofErr w:type="spellEnd"/>
       <w:r>
         <w:t>.</w:t>
       </w:r>
@@ -2822,10 +2689,10 @@
         </w:tabs>
         <w:spacing w:before="163"/>
       </w:pPr>
-      <w:bookmarkStart w:id="8" w:name="_bookmark5"/>
-      <w:bookmarkStart w:id="9" w:name="_bookmark6"/>
+      <w:bookmarkStart w:id="7" w:name="_bookmark5"/>
+      <w:bookmarkStart w:id="8" w:name="_bookmark6"/>
+      <w:bookmarkEnd w:id="7"/>
       <w:bookmarkEnd w:id="8"/>
-      <w:bookmarkEnd w:id="9"/>
       <w:r>
         <w:rPr>
           <w:color w:val="2E5395"/>
@@ -2848,6 +2715,11 @@
       </w:r>
     </w:p>
     <w:p>
+      <w:r>
+        <w:t>T</w:t>
+      </w:r>
+      <w:bookmarkStart w:id="9" w:name="_GoBack"/>
+      <w:bookmarkEnd w:id="9"/>
       <w:r>
         <w:t xml:space="preserve">he second tab must be functional. </w:t>
       </w:r>
@@ -2898,14 +2770,12 @@
         </w:rPr>
         <w:t xml:space="preserve"> </w:t>
       </w:r>
-      <w:proofErr w:type="gramStart"/>
       <w:r>
         <w:rPr>
           <w:color w:val="2E5395"/>
         </w:rPr>
         <w:t>diagram</w:t>
       </w:r>
-      <w:proofErr w:type="gramEnd"/>
     </w:p>
     <w:p>
       <w:r>
@@ -8736,7 +8606,6 @@
                                   <w:sz w:val="24"/>
                                 </w:rPr>
                               </w:pPr>
-                              <w:proofErr w:type="spellStart"/>
                               <w:r>
                                 <w:rPr>
                                   <w:b/>
@@ -8745,7 +8614,6 @@
                                 </w:rPr>
                                 <w:t>PuzzleGam</w:t>
                               </w:r>
-                              <w:proofErr w:type="spellEnd"/>
                             </w:p>
                           </w:txbxContent>
                         </wps:txbx>
@@ -9033,18 +8901,8 @@
                                   <w:color w:val="0D0D0D"/>
                                   <w:sz w:val="24"/>
                                 </w:rPr>
-                                <w:t xml:space="preserve">Or request </w:t>
+                                <w:t>Or request sampleEasyBoardTests</w:t>
                               </w:r>
-                              <w:proofErr w:type="spellStart"/>
-                              <w:r>
-                                <w:rPr>
-                                  <w:b/>
-                                  <w:color w:val="0D0D0D"/>
-                                  <w:sz w:val="24"/>
-                                </w:rPr>
-                                <w:t>sampleEasyBoardTests</w:t>
-                              </w:r>
-                              <w:proofErr w:type="spellEnd"/>
                             </w:p>
                             <w:p>
                               <w:pPr>
@@ -9080,7 +8938,6 @@
                                 </w:rPr>
                                 <w:t xml:space="preserve"> </w:t>
                               </w:r>
-                              <w:proofErr w:type="spellStart"/>
                               <w:r>
                                 <w:rPr>
                                   <w:b/>
@@ -9089,7 +8946,6 @@
                                 </w:rPr>
                                 <w:t>PuzzleBoard</w:t>
                               </w:r>
-                              <w:proofErr w:type="spellEnd"/>
                             </w:p>
                             <w:p>
                               <w:pPr>
@@ -9166,7 +9022,6 @@
                                 </w:rPr>
                                 <w:t xml:space="preserve"> </w:t>
                               </w:r>
-                              <w:proofErr w:type="spellStart"/>
                               <w:r>
                                 <w:rPr>
                                   <w:b/>
@@ -9175,7 +9030,6 @@
                                 </w:rPr>
                                 <w:t>PuzzleBoard</w:t>
                               </w:r>
-                              <w:proofErr w:type="spellEnd"/>
                             </w:p>
                             <w:p>
                               <w:pPr>
@@ -9337,23 +9191,13 @@
                                 </w:rPr>
                                 <w:t xml:space="preserve"> </w:t>
                               </w:r>
-                              <w:proofErr w:type="spellStart"/>
                               <w:r>
                                 <w:rPr>
                                   <w:b/>
                                   <w:color w:val="0D0D0D"/>
                                   <w:sz w:val="24"/>
                                 </w:rPr>
-                                <w:t>terminateGame</w:t>
-                              </w:r>
-                              <w:proofErr w:type="spellEnd"/>
-                              <w:r>
-                                <w:rPr>
-                                  <w:b/>
-                                  <w:color w:val="0D0D0D"/>
-                                  <w:sz w:val="24"/>
-                                </w:rPr>
-                                <w:t>(win)</w:t>
+                                <w:t>terminateGame(win)</w:t>
                               </w:r>
                               <w:r>
                                 <w:rPr>
@@ -9637,18 +9481,8 @@
                                   <w:color w:val="0D0D0D"/>
                                   <w:sz w:val="24"/>
                                 </w:rPr>
-                                <w:t xml:space="preserve">info to </w:t>
+                                <w:t>info to playerLists</w:t>
                               </w:r>
-                              <w:proofErr w:type="spellStart"/>
-                              <w:r>
-                                <w:rPr>
-                                  <w:b/>
-                                  <w:color w:val="0D0D0D"/>
-                                  <w:sz w:val="24"/>
-                                </w:rPr>
-                                <w:t>playerLists</w:t>
-                              </w:r>
-                              <w:proofErr w:type="spellEnd"/>
                             </w:p>
                           </w:txbxContent>
                         </wps:txbx>
@@ -9771,25 +9605,7 @@
                                   <w:color w:val="0D0D0D"/>
                                   <w:sz w:val="24"/>
                                 </w:rPr>
-                                <w:t xml:space="preserve">8. </w:t>
-                              </w:r>
-                              <w:proofErr w:type="spellStart"/>
-                              <w:r>
-                                <w:rPr>
-                                  <w:b/>
-                                  <w:color w:val="0D0D0D"/>
-                                  <w:sz w:val="24"/>
-                                </w:rPr>
-                                <w:t>terminateGame</w:t>
-                              </w:r>
-                              <w:proofErr w:type="spellEnd"/>
-                              <w:r>
-                                <w:rPr>
-                                  <w:b/>
-                                  <w:color w:val="0D0D0D"/>
-                                  <w:sz w:val="24"/>
-                                </w:rPr>
-                                <w:t>(win)</w:t>
+                                <w:t>8. terminateGame(win)</w:t>
                               </w:r>
                             </w:p>
                             <w:p>
@@ -9894,18 +9710,8 @@
                                   <w:color w:val="0D0D0D"/>
                                   <w:sz w:val="24"/>
                                 </w:rPr>
-                                <w:t xml:space="preserve">info to </w:t>
+                                <w:t>info to playerLists</w:t>
                               </w:r>
-                              <w:proofErr w:type="spellStart"/>
-                              <w:r>
-                                <w:rPr>
-                                  <w:b/>
-                                  <w:color w:val="0D0D0D"/>
-                                  <w:sz w:val="24"/>
-                                </w:rPr>
-                                <w:t>playerLists</w:t>
-                              </w:r>
-                              <w:proofErr w:type="spellEnd"/>
                             </w:p>
                           </w:txbxContent>
                         </wps:txbx>
@@ -10057,7 +9863,6 @@
                                   <w:sz w:val="24"/>
                                 </w:rPr>
                               </w:pPr>
-                              <w:proofErr w:type="spellStart"/>
                               <w:r>
                                 <w:rPr>
                                   <w:b/>
@@ -10066,7 +9871,6 @@
                                 </w:rPr>
                                 <w:t>playerLists</w:t>
                               </w:r>
-                              <w:proofErr w:type="spellEnd"/>
                             </w:p>
                           </w:txbxContent>
                         </wps:txbx>
@@ -10280,7 +10084,6 @@
                             <w:sz w:val="24"/>
                           </w:rPr>
                         </w:pPr>
-                        <w:proofErr w:type="spellStart"/>
                         <w:r>
                           <w:rPr>
                             <w:b/>
@@ -10289,7 +10092,6 @@
                           </w:rPr>
                           <w:t>PuzzleGam</w:t>
                         </w:r>
-                        <w:proofErr w:type="spellEnd"/>
                       </w:p>
                     </w:txbxContent>
                   </v:textbox>
@@ -10460,18 +10262,8 @@
                             <w:color w:val="0D0D0D"/>
                             <w:sz w:val="24"/>
                           </w:rPr>
-                          <w:t xml:space="preserve">Or request </w:t>
+                          <w:t>Or request sampleEasyBoardTests</w:t>
                         </w:r>
-                        <w:proofErr w:type="spellStart"/>
-                        <w:r>
-                          <w:rPr>
-                            <w:b/>
-                            <w:color w:val="0D0D0D"/>
-                            <w:sz w:val="24"/>
-                          </w:rPr>
-                          <w:t>sampleEasyBoardTests</w:t>
-                        </w:r>
-                        <w:proofErr w:type="spellEnd"/>
                       </w:p>
                       <w:p>
                         <w:pPr>
@@ -10507,7 +10299,6 @@
                           </w:rPr>
                           <w:t xml:space="preserve"> </w:t>
                         </w:r>
-                        <w:proofErr w:type="spellStart"/>
                         <w:r>
                           <w:rPr>
                             <w:b/>
@@ -10516,7 +10307,6 @@
                           </w:rPr>
                           <w:t>PuzzleBoard</w:t>
                         </w:r>
-                        <w:proofErr w:type="spellEnd"/>
                       </w:p>
                       <w:p>
                         <w:pPr>
@@ -10593,7 +10383,6 @@
                           </w:rPr>
                           <w:t xml:space="preserve"> </w:t>
                         </w:r>
-                        <w:proofErr w:type="spellStart"/>
                         <w:r>
                           <w:rPr>
                             <w:b/>
@@ -10602,7 +10391,6 @@
                           </w:rPr>
                           <w:t>PuzzleBoard</w:t>
                         </w:r>
-                        <w:proofErr w:type="spellEnd"/>
                       </w:p>
                       <w:p>
                         <w:pPr>
@@ -10764,23 +10552,13 @@
                           </w:rPr>
                           <w:t xml:space="preserve"> </w:t>
                         </w:r>
-                        <w:proofErr w:type="spellStart"/>
                         <w:r>
                           <w:rPr>
                             <w:b/>
                             <w:color w:val="0D0D0D"/>
                             <w:sz w:val="24"/>
                           </w:rPr>
-                          <w:t>terminateGame</w:t>
-                        </w:r>
-                        <w:proofErr w:type="spellEnd"/>
-                        <w:r>
-                          <w:rPr>
-                            <w:b/>
-                            <w:color w:val="0D0D0D"/>
-                            <w:sz w:val="24"/>
-                          </w:rPr>
-                          <w:t>(win)</w:t>
+                          <w:t>terminateGame(win)</w:t>
                         </w:r>
                         <w:r>
                           <w:rPr>
@@ -10908,18 +10686,8 @@
                             <w:color w:val="0D0D0D"/>
                             <w:sz w:val="24"/>
                           </w:rPr>
-                          <w:t xml:space="preserve">info to </w:t>
+                          <w:t>info to playerLists</w:t>
                         </w:r>
-                        <w:proofErr w:type="spellStart"/>
-                        <w:r>
-                          <w:rPr>
-                            <w:b/>
-                            <w:color w:val="0D0D0D"/>
-                            <w:sz w:val="24"/>
-                          </w:rPr>
-                          <w:t>playerLists</w:t>
-                        </w:r>
-                        <w:proofErr w:type="spellEnd"/>
                       </w:p>
                     </w:txbxContent>
                   </v:textbox>
@@ -10964,25 +10732,7 @@
                             <w:color w:val="0D0D0D"/>
                             <w:sz w:val="24"/>
                           </w:rPr>
-                          <w:t xml:space="preserve">8. </w:t>
-                        </w:r>
-                        <w:proofErr w:type="spellStart"/>
-                        <w:r>
-                          <w:rPr>
-                            <w:b/>
-                            <w:color w:val="0D0D0D"/>
-                            <w:sz w:val="24"/>
-                          </w:rPr>
-                          <w:t>terminateGame</w:t>
-                        </w:r>
-                        <w:proofErr w:type="spellEnd"/>
-                        <w:r>
-                          <w:rPr>
-                            <w:b/>
-                            <w:color w:val="0D0D0D"/>
-                            <w:sz w:val="24"/>
-                          </w:rPr>
-                          <w:t>(win)</w:t>
+                          <w:t>8. terminateGame(win)</w:t>
                         </w:r>
                       </w:p>
                       <w:p>
@@ -11048,18 +10798,8 @@
                             <w:color w:val="0D0D0D"/>
                             <w:sz w:val="24"/>
                           </w:rPr>
-                          <w:t xml:space="preserve">info to </w:t>
+                          <w:t>info to playerLists</w:t>
                         </w:r>
-                        <w:proofErr w:type="spellStart"/>
-                        <w:r>
-                          <w:rPr>
-                            <w:b/>
-                            <w:color w:val="0D0D0D"/>
-                            <w:sz w:val="24"/>
-                          </w:rPr>
-                          <w:t>playerLists</w:t>
-                        </w:r>
-                        <w:proofErr w:type="spellEnd"/>
                       </w:p>
                     </w:txbxContent>
                   </v:textbox>
@@ -11172,7 +10912,6 @@
                             <w:sz w:val="24"/>
                           </w:rPr>
                         </w:pPr>
-                        <w:proofErr w:type="spellStart"/>
                         <w:r>
                           <w:rPr>
                             <w:b/>
@@ -11181,7 +10920,6 @@
                           </w:rPr>
                           <w:t>playerLists</w:t>
                         </w:r>
-                        <w:proofErr w:type="spellEnd"/>
                       </w:p>
                     </w:txbxContent>
                   </v:textbox>
@@ -11401,16 +11139,11 @@
         <w:ind w:hanging="361"/>
       </w:pPr>
       <w:r>
-        <w:t xml:space="preserve">attach an event </w:t>
-      </w:r>
-      <w:proofErr w:type="gramStart"/>
-      <w:r>
-        <w:t>listener</w:t>
+        <w:t>attach an event listener</w:t>
       </w:r>
       <w:r>
         <w:t>s</w:t>
       </w:r>
-      <w:proofErr w:type="gramEnd"/>
       <w:r>
         <w:t xml:space="preserve"> to </w:t>
       </w:r>
@@ -11429,15 +11162,7 @@
         <w:spacing w:before="20"/>
       </w:pPr>
       <w:r>
-        <w:t xml:space="preserve">the button </w:t>
-      </w:r>
-      <w:proofErr w:type="gramStart"/>
-      <w:r>
-        <w:t>play</w:t>
-      </w:r>
-      <w:proofErr w:type="gramEnd"/>
-      <w:r>
-        <w:t xml:space="preserve"> </w:t>
+        <w:t xml:space="preserve">the button play </w:t>
       </w:r>
       <w:r>
         <w:t xml:space="preserve">-&gt; handler </w:t>
@@ -11499,18 +11224,10 @@
         <w:t>player name</w:t>
       </w:r>
       <w:r>
-        <w:t xml:space="preserve"> </w:t>
-      </w:r>
-      <w:proofErr w:type="gramStart"/>
-      <w:r>
-        <w:t xml:space="preserve">and </w:t>
-      </w:r>
-      <w:r>
-        <w:t xml:space="preserve"> game</w:t>
-      </w:r>
-      <w:proofErr w:type="gramEnd"/>
-      <w:r>
-        <w:t xml:space="preserve"> level.</w:t>
+        <w:t xml:space="preserve"> and </w:t>
+      </w:r>
+      <w:r>
+        <w:t xml:space="preserve"> game level.</w:t>
       </w:r>
     </w:p>
     <w:p>
@@ -11585,15 +11302,7 @@
         <w:ind w:right="2392"/>
       </w:pPr>
       <w:r>
-        <w:t xml:space="preserve">Write the code/instruction that calls init function when the content of the DOM is loaded. It is not a </w:t>
-      </w:r>
-      <w:proofErr w:type="gramStart"/>
-      <w:r>
-        <w:t>must</w:t>
-      </w:r>
-      <w:proofErr w:type="gramEnd"/>
-      <w:r>
-        <w:t xml:space="preserve"> but I would like to see init definition and its call at the end of the file.</w:t>
+        <w:t>Write the code/instruction that calls init function when the content of the DOM is loaded. It is not a must but I would like to see init definition and its call at the end of the file.</w:t>
       </w:r>
     </w:p>
     <w:p>
@@ -11795,7 +11504,6 @@
         <w:spacing w:line="267" w:lineRule="exact"/>
         <w:ind w:hanging="361"/>
       </w:pPr>
-      <w:proofErr w:type="spellStart"/>
       <w:r>
         <w:rPr>
           <w:b/>
@@ -11803,7 +11511,6 @@
         </w:rPr>
         <w:t>playAudio</w:t>
       </w:r>
-      <w:proofErr w:type="spellEnd"/>
       <w:r>
         <w:t xml:space="preserve">: plays the audio file </w:t>
       </w:r>
@@ -11836,27 +11543,14 @@
         <w:spacing w:before="22" w:line="259" w:lineRule="auto"/>
         <w:ind w:right="1128"/>
       </w:pPr>
-      <w:proofErr w:type="spellStart"/>
-      <w:proofErr w:type="gramStart"/>
       <w:r>
         <w:rPr>
           <w:b/>
         </w:rPr>
-        <w:t>sampleEasyBoardTests</w:t>
-      </w:r>
-      <w:proofErr w:type="spellEnd"/>
-      <w:r>
-        <w:rPr>
-          <w:b/>
-        </w:rPr>
-        <w:t xml:space="preserve"> </w:t>
-      </w:r>
-      <w:r>
-        <w:t>:</w:t>
-      </w:r>
-      <w:proofErr w:type="gramEnd"/>
-      <w:r>
-        <w:t xml:space="preserve"> in case we start a game with a very easy state (2 or 3 moves away from the goal state). Used in</w:t>
+        <w:t xml:space="preserve">sampleEasyBoardTests </w:t>
+      </w:r>
+      <w:r>
+        <w:t>: in case we start a game with a very easy state (2 or 3 moves away from the goal state). Used in</w:t>
       </w:r>
       <w:r>
         <w:rPr>
@@ -11875,13 +11569,8 @@
         <w:ind w:left="820"/>
       </w:pPr>
       <w:r>
-        <w:t xml:space="preserve">If _PUZZLE_WIDTH is 3, then the array to return </w:t>
-      </w:r>
-      <w:proofErr w:type="gramStart"/>
-      <w:r>
-        <w:t>is :</w:t>
-      </w:r>
-      <w:proofErr w:type="gramEnd"/>
+        <w:t>If _PUZZLE_WIDTH is 3, then the array to return is :</w:t>
+      </w:r>
     </w:p>
     <w:p>
       <w:pPr>
@@ -11889,13 +11578,8 @@
         <w:spacing w:before="22"/>
         <w:ind w:left="820"/>
       </w:pPr>
-      <w:proofErr w:type="spellStart"/>
-      <w:r>
-        <w:t>puzzleBoardTest</w:t>
-      </w:r>
-      <w:proofErr w:type="spellEnd"/>
-      <w:r>
-        <w:t xml:space="preserve"> = [ [1, 2, 3], [4, 0, 6], [7, 5, 8]]. Remember the empty tile is represented by (0).</w:t>
+      <w:r>
+        <w:t>puzzleBoardTest = [ [1, 2, 3], [4, 0, 6], [7, 5, 8]]. Remember the empty tile is represented by (0).</w:t>
       </w:r>
     </w:p>
     <w:p>
@@ -11911,7 +11595,6 @@
         <w:spacing w:before="22" w:line="259" w:lineRule="auto"/>
         <w:ind w:right="3386"/>
       </w:pPr>
-      <w:proofErr w:type="spellStart"/>
       <w:r>
         <w:rPr>
           <w:b/>
@@ -11919,7 +11602,6 @@
         </w:rPr>
         <w:t>terminateGame</w:t>
       </w:r>
-      <w:proofErr w:type="spellEnd"/>
       <w:r>
         <w:rPr>
           <w:b/>
@@ -11947,14 +11629,12 @@
       <w:r>
         <w:t xml:space="preserve"> using </w:t>
       </w:r>
-      <w:proofErr w:type="spellStart"/>
       <w:r>
         <w:rPr>
           <w:highlight w:val="cyan"/>
         </w:rPr>
         <w:t>clearInterval</w:t>
       </w:r>
-      <w:proofErr w:type="spellEnd"/>
       <w:r>
         <w:t xml:space="preserve"> and </w:t>
       </w:r>
@@ -12006,23 +11686,7 @@
         <w:t>ies</w:t>
       </w:r>
       <w:r>
-        <w:t xml:space="preserve"> the player name and the game level and resets </w:t>
-      </w:r>
-      <w:proofErr w:type="spellStart"/>
-      <w:r>
-        <w:t>nber</w:t>
-      </w:r>
-      <w:proofErr w:type="spellEnd"/>
-      <w:r>
-        <w:t xml:space="preserve"> of Moves, </w:t>
-      </w:r>
-      <w:proofErr w:type="gramStart"/>
-      <w:r>
-        <w:t>duration ,</w:t>
-      </w:r>
-      <w:proofErr w:type="gramEnd"/>
-      <w:r>
-        <w:t xml:space="preserve"> seconds,</w:t>
+        <w:t xml:space="preserve"> the player name and the game level and resets nber of Moves, duration , seconds,</w:t>
       </w:r>
       <w:r>
         <w:t xml:space="preserve"> </w:t>
@@ -12058,29 +11722,13 @@
         <w:t xml:space="preserve">cancelPuzzlePlay </w:t>
       </w:r>
       <w:r>
-        <w:t xml:space="preserve">calls </w:t>
-      </w:r>
-      <w:proofErr w:type="spellStart"/>
-      <w:r>
-        <w:t>terminateGame</w:t>
-      </w:r>
-      <w:proofErr w:type="spellEnd"/>
-      <w:r>
-        <w:t xml:space="preserve"> with theStatus =</w:t>
+        <w:t>calls terminateGame with theStatus =</w:t>
       </w:r>
       <w:r>
         <w:t xml:space="preserve"> </w:t>
       </w:r>
       <w:r>
-        <w:t xml:space="preserve">"cancelled" and disable button </w:t>
-      </w:r>
-      <w:proofErr w:type="spellStart"/>
-      <w:r>
-        <w:t>cancelBtnId</w:t>
-      </w:r>
-      <w:proofErr w:type="spellEnd"/>
-      <w:r>
-        <w:t>'.</w:t>
+        <w:t>"cancelled" and disable button cancelBtnId'.</w:t>
       </w:r>
     </w:p>
     <w:p>
@@ -12104,23 +11752,7 @@
         <w:t>checkFormFilled</w:t>
       </w:r>
       <w:r>
-        <w:t xml:space="preserve">: if both </w:t>
-      </w:r>
-      <w:proofErr w:type="spellStart"/>
-      <w:r>
-        <w:t>playerName</w:t>
-      </w:r>
-      <w:proofErr w:type="spellEnd"/>
-      <w:r>
-        <w:t xml:space="preserve"> and </w:t>
-      </w:r>
-      <w:proofErr w:type="spellStart"/>
-      <w:r>
-        <w:t>puzzleLevelId</w:t>
-      </w:r>
-      <w:proofErr w:type="spellEnd"/>
-      <w:r>
-        <w:t xml:space="preserve"> are set then enable Play button (and make it green). Otherwise (at least one is not set) then disable Play button (and make it</w:t>
+        <w:t>: if both playerName and puzzleLevelId are set then enable Play button (and make it green). Otherwise (at least one is not set) then disable Play button (and make it</w:t>
       </w:r>
       <w:r>
         <w:rPr>
@@ -12129,13 +11761,8 @@
         <w:t xml:space="preserve"> </w:t>
       </w:r>
       <w:r>
-        <w:t>gray</w:t>
-      </w:r>
-      <w:proofErr w:type="gramStart"/>
-      <w:r>
-        <w:t>)..</w:t>
-      </w:r>
-      <w:proofErr w:type="gramEnd"/>
+        <w:t>gray)..</w:t>
+      </w:r>
     </w:p>
     <w:p>
       <w:pPr>
@@ -12158,39 +11785,7 @@
         <w:t xml:space="preserve">enableButton </w:t>
       </w:r>
       <w:r>
-        <w:t>(</w:t>
-      </w:r>
-      <w:proofErr w:type="spellStart"/>
-      <w:r>
-        <w:t>btnId</w:t>
-      </w:r>
-      <w:proofErr w:type="spellEnd"/>
-      <w:r>
-        <w:t>, theStatus, btnClass</w:t>
-      </w:r>
-      <w:proofErr w:type="gramStart"/>
-      <w:r>
-        <w:t>) :</w:t>
-      </w:r>
-      <w:proofErr w:type="gramEnd"/>
-      <w:r>
-        <w:t xml:space="preserve"> receives three params: the button id, the disable status (true  or  false,  and  the  button  class  (green,  orange,  …).  </w:t>
-      </w:r>
-      <w:proofErr w:type="gramStart"/>
-      <w:r>
-        <w:t>Called  by</w:t>
-      </w:r>
-      <w:proofErr w:type="gramEnd"/>
-      <w:r>
-        <w:t xml:space="preserve">  checkFormFilled.  It changes the disabled status of the button and uses </w:t>
-      </w:r>
-      <w:proofErr w:type="spellStart"/>
-      <w:r>
-        <w:t>setattribute</w:t>
-      </w:r>
-      <w:proofErr w:type="spellEnd"/>
-      <w:r>
-        <w:t xml:space="preserve"> function to set its</w:t>
+        <w:t>(btnId, theStatus, btnClass) : receives three params: the button id, the disable status (true  or  false,  and  the  button  class  (green,  orange,  …).  Called  by  checkFormFilled.  It changes the disabled status of the button and uses setattribute function to set its</w:t>
       </w:r>
       <w:r>
         <w:rPr>
@@ -12216,14 +11811,12 @@
         <w:ind w:right="1074"/>
         <w:jc w:val="both"/>
       </w:pPr>
-      <w:proofErr w:type="spellStart"/>
       <w:r>
         <w:rPr>
           <w:b/>
         </w:rPr>
         <w:t>showChrono</w:t>
       </w:r>
-      <w:proofErr w:type="spellEnd"/>
       <w:r>
         <w:t>: increment duration, use it to compute hours, minutes, seconds and set the html inputs</w:t>
       </w:r>
@@ -12250,14 +11843,12 @@
         <w:ind w:hanging="361"/>
         <w:jc w:val="both"/>
       </w:pPr>
-      <w:proofErr w:type="spellStart"/>
       <w:r>
         <w:rPr>
           <w:b/>
         </w:rPr>
         <w:t>showStats</w:t>
       </w:r>
-      <w:proofErr w:type="spellEnd"/>
       <w:r>
         <w:t>: (do not do this</w:t>
       </w:r>
@@ -12279,15 +11870,7 @@
         <w:jc w:val="both"/>
       </w:pPr>
       <w:r>
-        <w:t>create a dynamic table (with class "</w:t>
-      </w:r>
-      <w:proofErr w:type="spellStart"/>
-      <w:r>
-        <w:t>tableSats</w:t>
-      </w:r>
-      <w:proofErr w:type="spellEnd"/>
-      <w:r>
-        <w:t>") and loops through array listPlayers to show each player stat.</w:t>
+        <w:t>create a dynamic table (with class "tableSats") and loops through array listPlayers to show each player stat.</w:t>
       </w:r>
     </w:p>
     <w:p>
@@ -12321,15 +11904,7 @@
           <w:highlight w:val="magenta"/>
         </w:rPr>
         <w:lastRenderedPageBreak/>
-        <w:t xml:space="preserve">the </w:t>
-      </w:r>
-      <w:proofErr w:type="gramStart"/>
-      <w:r>
-        <w:rPr>
-          <w:color w:val="2E5395"/>
-          <w:highlight w:val="magenta"/>
-        </w:rPr>
-        <w:t>PlayerManager</w:t>
+        <w:t>the PlayerManager</w:t>
       </w:r>
       <w:r>
         <w:rPr>
@@ -12344,7 +11919,6 @@
         </w:rPr>
         <w:t>:</w:t>
       </w:r>
-      <w:proofErr w:type="gramEnd"/>
     </w:p>
     <w:p>
       <w:pPr>
@@ -12353,42 +11927,13 @@
         <w:ind w:right="1574"/>
       </w:pPr>
       <w:r>
-        <w:t xml:space="preserve">has an array </w:t>
-      </w:r>
-      <w:proofErr w:type="gramStart"/>
-      <w:r>
-        <w:t>listPlayers ,</w:t>
-      </w:r>
-      <w:proofErr w:type="gramEnd"/>
-      <w:r>
-        <w:t xml:space="preserve"> </w:t>
+        <w:t xml:space="preserve">has an array listPlayers , </w:t>
       </w:r>
       <w:r>
         <w:t xml:space="preserve">and initializes </w:t>
       </w:r>
-      <w:proofErr w:type="spellStart"/>
-      <w:r>
-        <w:t>gameCounter</w:t>
-      </w:r>
-      <w:proofErr w:type="spellEnd"/>
-      <w:r>
-        <w:t xml:space="preserve">  , </w:t>
-      </w:r>
-      <w:proofErr w:type="spellStart"/>
-      <w:r>
-        <w:t>gameDuration</w:t>
-      </w:r>
-      <w:proofErr w:type="spellEnd"/>
-      <w:r>
-        <w:t xml:space="preserve">  and </w:t>
-      </w:r>
-      <w:proofErr w:type="spellStart"/>
-      <w:r>
-        <w:t>nberMoves</w:t>
-      </w:r>
-      <w:proofErr w:type="spellEnd"/>
-      <w:r>
-        <w:t xml:space="preserve">;. </w:t>
+      <w:r>
+        <w:t xml:space="preserve">gameCounter  , gameDuration  and nberMoves;. </w:t>
       </w:r>
       <w:r>
         <w:br/>
@@ -12498,23 +12043,8 @@
       <w:r>
         <w:t xml:space="preserve">update </w:t>
       </w:r>
-      <w:proofErr w:type="spellStart"/>
-      <w:proofErr w:type="gramStart"/>
-      <w:r>
-        <w:t>gameCounter</w:t>
-      </w:r>
-      <w:proofErr w:type="spellEnd"/>
-      <w:r>
-        <w:t xml:space="preserve">,  </w:t>
-      </w:r>
-      <w:proofErr w:type="spellStart"/>
-      <w:r>
-        <w:t>nberMoves</w:t>
-      </w:r>
-      <w:proofErr w:type="spellEnd"/>
-      <w:proofErr w:type="gramEnd"/>
-      <w:r>
-        <w:t xml:space="preserve"> </w:t>
+      <w:r>
+        <w:t xml:space="preserve">gameCounter,  nberMoves </w:t>
       </w:r>
       <w:r>
         <w:rPr>
@@ -12522,13 +12052,8 @@
         </w:rPr>
         <w:t xml:space="preserve">, </w:t>
       </w:r>
-      <w:proofErr w:type="spellStart"/>
-      <w:r>
-        <w:t>gameDuration</w:t>
-      </w:r>
-      <w:proofErr w:type="spellEnd"/>
-      <w:r>
-        <w:t>.</w:t>
+      <w:r>
+        <w:t>gameDuration.</w:t>
       </w:r>
     </w:p>
     <w:p>
@@ -12569,45 +12094,13 @@
         <w:ind w:right="1301"/>
       </w:pPr>
       <w:r>
-        <w:t xml:space="preserve">The constructor sets the following data members row, col, </w:t>
-      </w:r>
-      <w:proofErr w:type="spellStart"/>
-      <w:r>
-        <w:t>tileType</w:t>
-      </w:r>
-      <w:proofErr w:type="spellEnd"/>
-      <w:r>
-        <w:t xml:space="preserve">, indexNumber. </w:t>
+        <w:t xml:space="preserve">The constructor sets the following data members row, col, tileType, indexNumber. </w:t>
       </w:r>
       <w:r>
         <w:br/>
       </w:r>
       <w:r>
-        <w:t xml:space="preserve">The </w:t>
-      </w:r>
-      <w:proofErr w:type="spellStart"/>
-      <w:r>
-        <w:t>tileType</w:t>
-      </w:r>
-      <w:proofErr w:type="spellEnd"/>
-      <w:r>
-        <w:t xml:space="preserve"> could be </w:t>
-      </w:r>
-      <w:proofErr w:type="spellStart"/>
-      <w:r>
-        <w:t>emptyTile</w:t>
-      </w:r>
-      <w:proofErr w:type="spellEnd"/>
-      <w:r>
-        <w:t xml:space="preserve"> (for 0) or </w:t>
-      </w:r>
-      <w:proofErr w:type="spellStart"/>
-      <w:r>
-        <w:t>filledType</w:t>
-      </w:r>
-      <w:proofErr w:type="spellEnd"/>
-      <w:r>
-        <w:t xml:space="preserve"> (for the rest), and indexNumber (0 to (9-1)) 9: is puzzleLevel</w:t>
+        <w:t>The tileType could be emptyTile (for 0) or filledType (for the rest), and indexNumber (0 to (9-1)) 9: is puzzleLevel</w:t>
       </w:r>
       <w:r>
         <w:rPr>
@@ -12674,39 +12167,8 @@
         <w:spacing w:before="183"/>
         <w:ind w:hanging="361"/>
       </w:pPr>
-      <w:proofErr w:type="spellStart"/>
-      <w:proofErr w:type="gramStart"/>
-      <w:r>
-        <w:t>this.puzzleWidth</w:t>
-      </w:r>
-      <w:proofErr w:type="spellEnd"/>
-      <w:proofErr w:type="gramEnd"/>
-      <w:r>
-        <w:t xml:space="preserve">; this. </w:t>
-      </w:r>
-      <w:proofErr w:type="spellStart"/>
-      <w:r>
-        <w:t>puzzleBoard</w:t>
-      </w:r>
-      <w:proofErr w:type="spellEnd"/>
-      <w:r>
-        <w:t xml:space="preserve"> = [</w:t>
-      </w:r>
-      <w:proofErr w:type="gramStart"/>
-      <w:r>
-        <w:t>] ;</w:t>
-      </w:r>
-      <w:proofErr w:type="gramEnd"/>
-      <w:r>
-        <w:t xml:space="preserve"> </w:t>
-      </w:r>
-      <w:proofErr w:type="spellStart"/>
-      <w:r>
-        <w:t>this.goalState</w:t>
-      </w:r>
-      <w:proofErr w:type="spellEnd"/>
-      <w:r>
-        <w:t xml:space="preserve"> =</w:t>
+      <w:r>
+        <w:t>this.puzzleWidth; this. puzzleBoard = [] ; this.goalState =</w:t>
       </w:r>
       <w:r>
         <w:rPr>
@@ -12746,19 +12208,11 @@
         <w:ind w:hanging="361"/>
         <w:jc w:val="both"/>
       </w:pPr>
-      <w:proofErr w:type="spellStart"/>
       <w:r>
         <w:rPr>
           <w:b/>
         </w:rPr>
-        <w:t>createGoalState</w:t>
-      </w:r>
-      <w:proofErr w:type="spellEnd"/>
-      <w:r>
-        <w:rPr>
-          <w:b/>
-        </w:rPr>
-        <w:t xml:space="preserve"> </w:t>
+        <w:t xml:space="preserve">createGoalState </w:t>
       </w:r>
       <w:r>
         <w:t>().</w:t>
@@ -12777,11 +12231,9 @@
         <w:ind w:hanging="361"/>
         <w:jc w:val="both"/>
       </w:pPr>
-      <w:proofErr w:type="spellStart"/>
       <w:r>
         <w:t>createBoardStructure</w:t>
       </w:r>
-      <w:proofErr w:type="spellEnd"/>
     </w:p>
     <w:p>
       <w:pPr>
@@ -12791,29 +12243,13 @@
         <w:jc w:val="both"/>
       </w:pPr>
       <w:r>
-        <w:t xml:space="preserve">Uses function generateRandomNumber OR </w:t>
-      </w:r>
-      <w:proofErr w:type="spellStart"/>
-      <w:r>
-        <w:t>sampleEasyBoardTests</w:t>
-      </w:r>
-      <w:proofErr w:type="spellEnd"/>
-      <w:r>
-        <w:t xml:space="preserve"> (from Utility) to create </w:t>
+        <w:t xml:space="preserve">Uses function generateRandomNumber OR sampleEasyBoardTests (from Utility) to create </w:t>
       </w:r>
       <w:r>
         <w:t>the board</w:t>
       </w:r>
       <w:r>
-        <w:t xml:space="preserve">. Each element of </w:t>
-      </w:r>
-      <w:proofErr w:type="spellStart"/>
-      <w:r>
-        <w:t>puzzleBoard</w:t>
-      </w:r>
-      <w:proofErr w:type="spellEnd"/>
-      <w:r>
-        <w:t xml:space="preserve"> is a Tile object. </w:t>
+        <w:t xml:space="preserve">. Each element of puzzleBoard is a Tile object. </w:t>
       </w:r>
     </w:p>
     <w:p>
@@ -12830,11 +12266,9 @@
         <w:ind w:hanging="361"/>
         <w:jc w:val="both"/>
       </w:pPr>
-      <w:proofErr w:type="spellStart"/>
       <w:r>
         <w:t>drawPuzzleBoard</w:t>
       </w:r>
-      <w:proofErr w:type="spellEnd"/>
     </w:p>
     <w:p>
       <w:pPr>
@@ -12844,23 +12278,7 @@
         <w:jc w:val="both"/>
       </w:pPr>
       <w:r>
-        <w:t xml:space="preserve">append or concatenate each Tile of </w:t>
-      </w:r>
-      <w:proofErr w:type="spellStart"/>
-      <w:r>
-        <w:t>puzzleBoard</w:t>
-      </w:r>
-      <w:proofErr w:type="spellEnd"/>
-      <w:r>
-        <w:t xml:space="preserve"> to the div (&lt;div class="</w:t>
-      </w:r>
-      <w:proofErr w:type="spellStart"/>
-      <w:r>
-        <w:t>puzzleBoard</w:t>
-      </w:r>
-      <w:proofErr w:type="spellEnd"/>
-      <w:r>
-        <w:t>"&gt;').</w:t>
+        <w:t>append or concatenate each Tile of puzzleBoard to the div (&lt;div class="puzzleBoard"&gt;').</w:t>
       </w:r>
     </w:p>
     <w:p>
@@ -12881,31 +12299,7 @@
       </w:pPr>
       <w:r>
         <w:lastRenderedPageBreak/>
-        <w:t>The &lt;div class="</w:t>
-      </w:r>
-      <w:proofErr w:type="spellStart"/>
-      <w:r>
-        <w:t>puzzleBoard</w:t>
-      </w:r>
-      <w:proofErr w:type="spellEnd"/>
-      <w:r>
-        <w:t xml:space="preserve">"&gt; is then added as </w:t>
-      </w:r>
-      <w:proofErr w:type="spellStart"/>
-      <w:r>
-        <w:t>innerHTML</w:t>
-      </w:r>
-      <w:proofErr w:type="spellEnd"/>
-      <w:r>
-        <w:t xml:space="preserve"> or a child to element ‘</w:t>
-      </w:r>
-      <w:proofErr w:type="spellStart"/>
-      <w:r>
-        <w:t>checkBoardId</w:t>
-      </w:r>
-      <w:proofErr w:type="spellEnd"/>
-      <w:r>
-        <w:t>' Optional: you can resize dynamically your tiles (based o</w:t>
+        <w:t>The &lt;div class="puzzleBoard"&gt; is then added as innerHTML or a child to element ‘checkBoardId' Optional: you can resize dynamically your tiles (based o</w:t>
       </w:r>
       <w:r>
         <w:t>n</w:t>
@@ -12953,15 +12347,7 @@
         <w:ind w:left="820" w:right="1139"/>
       </w:pPr>
       <w:r>
-        <w:t xml:space="preserve">swap the two elements (tiles) in </w:t>
-      </w:r>
-      <w:proofErr w:type="spellStart"/>
-      <w:r>
-        <w:t>puzzleBoard</w:t>
-      </w:r>
-      <w:proofErr w:type="spellEnd"/>
-      <w:r>
-        <w:t>.</w:t>
+        <w:t>swap the two elements (tiles) in puzzleBoard.</w:t>
       </w:r>
     </w:p>
     <w:p>
@@ -13032,14 +12418,12 @@
         <w:spacing w:before="22"/>
         <w:ind w:hanging="361"/>
       </w:pPr>
-      <w:proofErr w:type="spellStart"/>
       <w:r>
         <w:rPr>
           <w:b/>
         </w:rPr>
         <w:t>getNeighboursIndicesArr</w:t>
       </w:r>
-      <w:proofErr w:type="spellEnd"/>
       <w:r>
         <w:rPr>
           <w:b/>
@@ -13048,15 +12432,7 @@
         <w:t xml:space="preserve"> </w:t>
       </w:r>
       <w:r>
-        <w:t>(</w:t>
-      </w:r>
-      <w:proofErr w:type="spellStart"/>
-      <w:r>
-        <w:t>arrayIndex</w:t>
-      </w:r>
-      <w:proofErr w:type="spellEnd"/>
-      <w:r>
-        <w:t>)</w:t>
+        <w:t>(arrayIndex)</w:t>
       </w:r>
     </w:p>
     <w:p>
@@ -13066,26 +12442,13 @@
         <w:ind w:left="820" w:right="1822"/>
       </w:pPr>
       <w:r>
-        <w:t>return an array of four integers (</w:t>
-      </w:r>
-      <w:proofErr w:type="spellStart"/>
-      <w:r>
-        <w:t>indexNumbers</w:t>
-      </w:r>
-      <w:proofErr w:type="spellEnd"/>
-      <w:r>
-        <w:t xml:space="preserve">) that are neighbor of the tile </w:t>
+        <w:t xml:space="preserve">return an array of four integers (indexNumbers) that are neighbor of the tile </w:t>
       </w:r>
       <w:r>
         <w:t xml:space="preserve">identified by </w:t>
       </w:r>
-      <w:proofErr w:type="spellStart"/>
-      <w:r>
-        <w:t>arrayIndex</w:t>
-      </w:r>
-      <w:proofErr w:type="spellEnd"/>
-      <w:r>
-        <w:t>.</w:t>
+      <w:r>
+        <w:t>arrayIndex.</w:t>
       </w:r>
     </w:p>
     <w:p>
@@ -13098,15 +12461,7 @@
         <w:t xml:space="preserve">/* </w:t>
       </w:r>
       <w:r>
-        <w:t xml:space="preserve">if a </w:t>
-      </w:r>
-      <w:proofErr w:type="spellStart"/>
-      <w:r>
-        <w:t>neighbour</w:t>
-      </w:r>
-      <w:proofErr w:type="spellEnd"/>
-      <w:r>
-        <w:t xml:space="preserve"> is off the grid, </w:t>
+        <w:t xml:space="preserve">if a neighbour is off the grid, </w:t>
       </w:r>
       <w:r>
         <w:t xml:space="preserve">you may </w:t>
@@ -13131,30 +12486,14 @@
         <w:spacing w:before="23"/>
         <w:ind w:hanging="361"/>
       </w:pPr>
-      <w:proofErr w:type="spellStart"/>
       <w:r>
         <w:rPr>
           <w:b/>
         </w:rPr>
-        <w:t>processClickTile</w:t>
-      </w:r>
-      <w:proofErr w:type="spellEnd"/>
-      <w:r>
-        <w:rPr>
-          <w:b/>
-        </w:rPr>
-        <w:t xml:space="preserve"> </w:t>
-      </w:r>
-      <w:r>
-        <w:t>(</w:t>
-      </w:r>
-      <w:proofErr w:type="spellStart"/>
-      <w:r>
-        <w:t>arrayIndex</w:t>
-      </w:r>
-      <w:proofErr w:type="spellEnd"/>
-      <w:r>
-        <w:t>)</w:t>
+        <w:t xml:space="preserve">processClickTile </w:t>
+      </w:r>
+      <w:r>
+        <w:t>(arrayIndex)</w:t>
       </w:r>
     </w:p>
     <w:p>
@@ -13164,23 +12503,7 @@
         <w:ind w:left="820"/>
       </w:pPr>
       <w:r>
-        <w:t xml:space="preserve">get the </w:t>
-      </w:r>
-      <w:proofErr w:type="spellStart"/>
-      <w:r>
-        <w:t>neighbours</w:t>
-      </w:r>
-      <w:proofErr w:type="spellEnd"/>
-      <w:r>
-        <w:t xml:space="preserve"> of the tile in question (with param </w:t>
-      </w:r>
-      <w:proofErr w:type="spellStart"/>
-      <w:r>
-        <w:t>arrayIndex</w:t>
-      </w:r>
-      <w:proofErr w:type="spellEnd"/>
-      <w:r>
-        <w:t>).</w:t>
+        <w:t>get the neighbours of the tile in question (with param arrayIndex).</w:t>
       </w:r>
     </w:p>
     <w:p>
@@ -13190,15 +12513,7 @@
         <w:ind w:left="820"/>
       </w:pPr>
       <w:r>
-        <w:t xml:space="preserve">If one of the </w:t>
-      </w:r>
-      <w:proofErr w:type="spellStart"/>
-      <w:r>
-        <w:t>neighbours</w:t>
-      </w:r>
-      <w:proofErr w:type="spellEnd"/>
-      <w:r>
-        <w:t xml:space="preserve"> is the empty tile (its indexNumber is 0) then</w:t>
+        <w:t>If one of the neighbours is the empty tile (its indexNumber is 0) then</w:t>
       </w:r>
     </w:p>
     <w:p>
@@ -13225,29 +12540,13 @@
         <w:ind w:right="1073"/>
       </w:pPr>
       <w:r>
-        <w:t xml:space="preserve">swap2Tiles, </w:t>
-      </w:r>
-      <w:proofErr w:type="spellStart"/>
-      <w:r>
-        <w:t>nberMoves</w:t>
-      </w:r>
-      <w:proofErr w:type="spellEnd"/>
-      <w:r>
-        <w:t xml:space="preserve"> should be increased and </w:t>
+        <w:t xml:space="preserve">swap2Tiles, nberMoves should be increased and </w:t>
       </w:r>
       <w:r>
         <w:t>re</w:t>
       </w:r>
       <w:r>
-        <w:t>draw the board (</w:t>
-      </w:r>
-      <w:proofErr w:type="spellStart"/>
-      <w:r>
-        <w:t>drawPuzzleBoard</w:t>
-      </w:r>
-      <w:proofErr w:type="spellEnd"/>
-      <w:r>
-        <w:t>). compute the heuristic (or match2States) and terminate the game if</w:t>
+        <w:t>draw the board (drawPuzzleBoard). compute the heuristic (or match2States) and terminate the game if</w:t>
       </w:r>
       <w:r>
         <w:rPr>
@@ -13303,11 +12602,9 @@
         </w:tabs>
         <w:ind w:hanging="361"/>
       </w:pPr>
-      <w:proofErr w:type="spellStart"/>
       <w:r>
         <w:t>computeNumberMisplaced</w:t>
       </w:r>
-      <w:proofErr w:type="spellEnd"/>
     </w:p>
     <w:p>
       <w:pPr>
@@ -13316,15 +12613,7 @@
         <w:ind w:left="820" w:right="1013"/>
       </w:pPr>
       <w:r>
-        <w:t xml:space="preserve">this could be used as heuristic function that counts how many tiles are not in their correct place. If the number is </w:t>
-      </w:r>
-      <w:proofErr w:type="gramStart"/>
-      <w:r>
-        <w:t>zero</w:t>
-      </w:r>
-      <w:proofErr w:type="gramEnd"/>
-      <w:r>
-        <w:t xml:space="preserve"> then it is a win. This </w:t>
+        <w:t xml:space="preserve">this could be used as heuristic function that counts how many tiles are not in their correct place. If the number is zero then it is a win. This </w:t>
       </w:r>
       <w:r>
         <w:t xml:space="preserve">is an alternative to function </w:t>
@@ -13468,11 +12757,9 @@
         </w:rPr>
         <w:t xml:space="preserve"> </w:t>
       </w:r>
-      <w:proofErr w:type="spellStart"/>
       <w:r>
         <w:t>PuzzlGame</w:t>
       </w:r>
-      <w:proofErr w:type="spellEnd"/>
       <w:r>
         <w:rPr>
           <w:spacing w:val="-11"/>
@@ -13497,11 +12784,9 @@
         </w:rPr>
         <w:t xml:space="preserve"> </w:t>
       </w:r>
-      <w:proofErr w:type="spellStart"/>
       <w:r>
         <w:t>puzzleLevel</w:t>
       </w:r>
-      <w:proofErr w:type="spellEnd"/>
       <w:r>
         <w:rPr>
           <w:spacing w:val="-9"/>
@@ -13562,18 +12847,8 @@
         </w:rPr>
         <w:t xml:space="preserve"> </w:t>
       </w:r>
-      <w:proofErr w:type="spellStart"/>
-      <w:proofErr w:type="gramStart"/>
-      <w:r>
-        <w:t>createBoardStructure</w:t>
-      </w:r>
-      <w:proofErr w:type="spellEnd"/>
-      <w:r>
-        <w:t>(</w:t>
-      </w:r>
-      <w:proofErr w:type="gramEnd"/>
-      <w:r>
-        <w:t>);</w:t>
+      <w:r>
+        <w:t>createBoardStructure();</w:t>
       </w:r>
     </w:p>
     <w:p>
@@ -13591,15 +12866,7 @@
         <w:ind w:hanging="361"/>
       </w:pPr>
       <w:r>
-        <w:t xml:space="preserve">Start the chrono by calling </w:t>
-      </w:r>
-      <w:proofErr w:type="spellStart"/>
-      <w:r>
-        <w:t>showChrono</w:t>
-      </w:r>
-      <w:proofErr w:type="spellEnd"/>
-      <w:r>
-        <w:t xml:space="preserve"> from Utility object every</w:t>
+        <w:t>Start the chrono by calling showChrono from Utility object every</w:t>
       </w:r>
       <w:r>
         <w:rPr>
@@ -14283,13 +13550,8 @@
           <w:p>
             <w:r>
               <w:tab/>
-              <w:t>height:15</w:t>
+              <w:t>height:15%;</w:t>
             </w:r>
-            <w:proofErr w:type="gramStart"/>
-            <w:r>
-              <w:t>%;</w:t>
-            </w:r>
-            <w:proofErr w:type="gramEnd"/>
           </w:p>
           <w:p>
             <w:r>
@@ -14300,26 +13562,8 @@
           <w:p/>
           <w:p>
             <w:r>
-              <w:t xml:space="preserve">common for </w:t>
+              <w:t>common for leftSection  and middleSection</w:t>
             </w:r>
-            <w:proofErr w:type="spellStart"/>
-            <w:proofErr w:type="gramStart"/>
-            <w:r>
-              <w:t>leftSection</w:t>
-            </w:r>
-            <w:proofErr w:type="spellEnd"/>
-            <w:r>
-              <w:t xml:space="preserve">  and</w:t>
-            </w:r>
-            <w:proofErr w:type="gramEnd"/>
-            <w:r>
-              <w:t xml:space="preserve"> </w:t>
-            </w:r>
-            <w:proofErr w:type="spellStart"/>
-            <w:r>
-              <w:t>middleSection</w:t>
-            </w:r>
-            <w:proofErr w:type="spellEnd"/>
           </w:p>
           <w:p>
             <w:r>
@@ -14330,28 +13574,13 @@
           <w:p>
             <w:r>
               <w:tab/>
-              <w:t xml:space="preserve"> border: 2px solid </w:t>
+              <w:t xml:space="preserve"> border: 2px solid darkcyan;</w:t>
             </w:r>
-            <w:proofErr w:type="spellStart"/>
-            <w:proofErr w:type="gramStart"/>
-            <w:r>
-              <w:t>darkcyan</w:t>
-            </w:r>
-            <w:proofErr w:type="spellEnd"/>
-            <w:r>
-              <w:t>;</w:t>
-            </w:r>
-            <w:proofErr w:type="gramEnd"/>
           </w:p>
           <w:p>
             <w:r>
-              <w:t xml:space="preserve">use proper styling for spacing, height, floating or </w:t>
+              <w:t>use proper styling for spacing, height, floating or positioning,. . .</w:t>
             </w:r>
-            <w:proofErr w:type="gramStart"/>
-            <w:r>
-              <w:t>positioning,. . .</w:t>
-            </w:r>
-            <w:proofErr w:type="gramEnd"/>
           </w:p>
           <w:p/>
           <w:p/>
@@ -14361,13 +13590,8 @@
             </w:r>
             <w:r>
               <w:tab/>
-              <w:t>font-size: 1.</w:t>
+              <w:t>font-size: 1.2em;</w:t>
             </w:r>
-            <w:proofErr w:type="gramStart"/>
-            <w:r>
-              <w:t>2em;</w:t>
-            </w:r>
-            <w:proofErr w:type="gramEnd"/>
           </w:p>
           <w:p>
             <w:r>
@@ -14375,13 +13599,8 @@
             </w:r>
             <w:r>
               <w:tab/>
-              <w:t>color: #</w:t>
+              <w:t>color: #09384e;</w:t>
             </w:r>
-            <w:proofErr w:type="gramStart"/>
-            <w:r>
-              <w:t>09384e;</w:t>
-            </w:r>
-            <w:proofErr w:type="gramEnd"/>
           </w:p>
           <w:p>
             <w:r>
@@ -14389,75 +13608,26 @@
             </w:r>
             <w:r>
               <w:tab/>
-              <w:t xml:space="preserve">font-weight: </w:t>
+              <w:t>font-weight: bold;</w:t>
             </w:r>
-            <w:proofErr w:type="gramStart"/>
-            <w:r>
-              <w:t>bold;</w:t>
-            </w:r>
-            <w:proofErr w:type="gramEnd"/>
           </w:p>
           <w:p/>
           <w:p>
             <w:r>
-              <w:t xml:space="preserve">label width: </w:t>
+              <w:t>label width: 40%;</w:t>
             </w:r>
-            <w:proofErr w:type="gramStart"/>
-            <w:r>
-              <w:t>40%;</w:t>
-            </w:r>
-            <w:proofErr w:type="gramEnd"/>
           </w:p>
           <w:p>
             <w:r>
               <w:tab/>
-              <w:t xml:space="preserve">margin: </w:t>
+              <w:t>margin: 2px;</w:t>
             </w:r>
-            <w:proofErr w:type="gramStart"/>
-            <w:r>
-              <w:t>2px;</w:t>
-            </w:r>
-            <w:proofErr w:type="gramEnd"/>
           </w:p>
           <w:p/>
           <w:p/>
           <w:p>
-            <w:proofErr w:type="spellStart"/>
             <w:r>
-              <w:t>greenButton</w:t>
-            </w:r>
-            <w:proofErr w:type="spellEnd"/>
-            <w:r>
-              <w:t xml:space="preserve">, </w:t>
-            </w:r>
-            <w:proofErr w:type="spellStart"/>
-            <w:r>
-              <w:t>blueButton</w:t>
-            </w:r>
-            <w:proofErr w:type="spellEnd"/>
-            <w:r>
-              <w:t xml:space="preserve">, </w:t>
-            </w:r>
-            <w:proofErr w:type="spellStart"/>
-            <w:proofErr w:type="gramStart"/>
-            <w:r>
-              <w:t>redButton</w:t>
-            </w:r>
-            <w:proofErr w:type="spellEnd"/>
-            <w:r>
-              <w:t xml:space="preserve"> ,</w:t>
-            </w:r>
-            <w:proofErr w:type="gramEnd"/>
-            <w:r>
-              <w:t xml:space="preserve"> </w:t>
-            </w:r>
-            <w:proofErr w:type="spellStart"/>
-            <w:r>
-              <w:t>disabledButton</w:t>
-            </w:r>
-            <w:proofErr w:type="spellEnd"/>
-            <w:r>
-              <w:t>{</w:t>
+              <w:t>greenButton, blueButton, redButton , disabledButton{</w:t>
             </w:r>
           </w:p>
           <w:p>
@@ -14482,102 +13652,40 @@
           </w:tcPr>
           <w:p>
             <w:r>
-              <w:t>#</w:t>
-            </w:r>
-            <w:proofErr w:type="spellStart"/>
-            <w:proofErr w:type="gramStart"/>
-            <w:r>
-              <w:t>checkBoardId</w:t>
-            </w:r>
-            <w:proofErr w:type="spellEnd"/>
-            <w:r>
-              <w:t xml:space="preserve">  float</w:t>
-            </w:r>
-            <w:proofErr w:type="gramEnd"/>
-            <w:r>
-              <w:t>: left;</w:t>
+              <w:t>#checkBoardId  float: left;</w:t>
             </w:r>
           </w:p>
           <w:p>
             <w:r>
               <w:tab/>
-              <w:t>width: 100</w:t>
-            </w:r>
-            <w:proofErr w:type="gramStart"/>
-            <w:r>
-              <w:t>%;height</w:t>
-            </w:r>
-            <w:proofErr w:type="gramEnd"/>
-            <w:r>
-              <w:t>: 100%;</w:t>
+              <w:t>width: 100%;height: 100%;</w:t>
             </w:r>
           </w:p>
           <w:p/>
           <w:p>
-            <w:proofErr w:type="gramStart"/>
             <w:r>
-              <w:t>.</w:t>
-            </w:r>
-            <w:proofErr w:type="spellStart"/>
-            <w:r>
-              <w:t>puzzleBoard</w:t>
-            </w:r>
-            <w:proofErr w:type="spellEnd"/>
-            <w:proofErr w:type="gramEnd"/>
-            <w:r>
-              <w:t xml:space="preserve"> { </w:t>
+              <w:t xml:space="preserve">.puzzleBoard { </w:t>
             </w:r>
           </w:p>
           <w:p>
             <w:r>
-              <w:t xml:space="preserve">/* to be assigned to the inner </w:t>
-            </w:r>
-            <w:proofErr w:type="spellStart"/>
-            <w:r>
-              <w:t>tml</w:t>
-            </w:r>
-            <w:proofErr w:type="spellEnd"/>
-            <w:r>
-              <w:t xml:space="preserve"> of </w:t>
-            </w:r>
-            <w:proofErr w:type="spellStart"/>
-            <w:r>
-              <w:t>div#checkBoardId</w:t>
-            </w:r>
-            <w:proofErr w:type="spellEnd"/>
-            <w:r>
-              <w:t>*/</w:t>
+              <w:t>/* to be assigned to the inner tml of div#checkBoardId*/</w:t>
             </w:r>
           </w:p>
           <w:p>
             <w:r>
-              <w:t xml:space="preserve">margin: </w:t>
+              <w:t>margin: 1px;</w:t>
             </w:r>
-            <w:proofErr w:type="gramStart"/>
-            <w:r>
-              <w:t>1px;</w:t>
-            </w:r>
-            <w:proofErr w:type="gramEnd"/>
           </w:p>
           <w:p>
             <w:r>
-              <w:t xml:space="preserve">border: 3px solid </w:t>
+              <w:t>border: 3px solid black;</w:t>
             </w:r>
-            <w:proofErr w:type="gramStart"/>
-            <w:r>
-              <w:t>black;</w:t>
-            </w:r>
-            <w:proofErr w:type="gramEnd"/>
           </w:p>
           <w:p>
             <w:r>
-              <w:t xml:space="preserve">padding: </w:t>
+              <w:t>padding: 2px;</w:t>
             </w:r>
-            <w:proofErr w:type="gramStart"/>
-            <w:r>
-              <w:t>2px;</w:t>
-            </w:r>
-            <w:proofErr w:type="gramEnd"/>
           </w:p>
           <w:p>
             <w:r>
@@ -14592,130 +13700,63 @@
           <w:p/>
           <w:p/>
           <w:p>
-            <w:proofErr w:type="gramStart"/>
             <w:r>
-              <w:t>.</w:t>
-            </w:r>
-            <w:proofErr w:type="spellStart"/>
-            <w:r>
-              <w:t>filledTile</w:t>
-            </w:r>
-            <w:proofErr w:type="spellEnd"/>
-            <w:proofErr w:type="gramEnd"/>
-            <w:r>
-              <w:t>, .</w:t>
-            </w:r>
-            <w:proofErr w:type="spellStart"/>
-            <w:r>
-              <w:t>emptyTile</w:t>
-            </w:r>
-            <w:proofErr w:type="spellEnd"/>
-            <w:r>
-              <w:t xml:space="preserve"> {</w:t>
+              <w:t>.filledTile, .emptyTile {</w:t>
             </w:r>
           </w:p>
           <w:p>
             <w:r>
               <w:tab/>
-              <w:t>width: ??</w:t>
-            </w:r>
-            <w:proofErr w:type="gramStart"/>
-            <w:r>
-              <w:t>?;</w:t>
-            </w:r>
-            <w:proofErr w:type="gramEnd"/>
-          </w:p>
-          <w:p>
-            <w:r>
-              <w:tab/>
-              <w:t>height</w:t>
-            </w:r>
-            <w:proofErr w:type="gramStart"/>
-            <w:r>
-              <w:t>: ???</w:t>
-            </w:r>
-            <w:proofErr w:type="gramEnd"/>
-          </w:p>
-          <w:p>
-            <w:r>
-              <w:tab/>
-              <w:t xml:space="preserve">text-align: </w:t>
-            </w:r>
-            <w:proofErr w:type="gramStart"/>
-            <w:r>
-              <w:t>center;</w:t>
-            </w:r>
-            <w:proofErr w:type="gramEnd"/>
-          </w:p>
-          <w:p>
-            <w:r>
-              <w:tab/>
-              <w:t>display: table-</w:t>
-            </w:r>
-            <w:proofErr w:type="gramStart"/>
-            <w:r>
-              <w:t>cell;</w:t>
-            </w:r>
-            <w:proofErr w:type="gramEnd"/>
-          </w:p>
-          <w:p>
-            <w:r>
-              <w:tab/>
-              <w:t xml:space="preserve">vertical-align: </w:t>
-            </w:r>
-            <w:proofErr w:type="gramStart"/>
-            <w:r>
-              <w:t>middle;</w:t>
-            </w:r>
-            <w:proofErr w:type="gramEnd"/>
-          </w:p>
-          <w:p>
-            <w:r>
-              <w:tab/>
-              <w:t>background-color: #</w:t>
-            </w:r>
-            <w:proofErr w:type="gramStart"/>
-            <w:r>
-              <w:t>77B3ED;</w:t>
-            </w:r>
-            <w:proofErr w:type="gramEnd"/>
-          </w:p>
-          <w:p>
-            <w:r>
-              <w:tab/>
-              <w:t>border: 2px solid #</w:t>
-            </w:r>
-            <w:proofErr w:type="gramStart"/>
-            <w:r>
-              <w:t>404c50;</w:t>
-            </w:r>
-            <w:proofErr w:type="gramEnd"/>
-          </w:p>
-          <w:p>
-            <w:r>
-              <w:tab/>
-            </w:r>
-            <w:proofErr w:type="spellStart"/>
-            <w:proofErr w:type="gramStart"/>
-            <w:r>
-              <w:t>color:white</w:t>
-            </w:r>
-            <w:proofErr w:type="spellEnd"/>
-            <w:proofErr w:type="gramEnd"/>
-            <w:r>
-              <w:t>;</w:t>
+              <w:t>width: ???;</w:t>
             </w:r>
           </w:p>
           <w:p>
             <w:r>
               <w:tab/>
-              <w:t xml:space="preserve">font-weight: </w:t>
+              <w:t>height: ???</w:t>
             </w:r>
-            <w:proofErr w:type="gramStart"/>
+          </w:p>
+          <w:p>
             <w:r>
-              <w:t>bold;</w:t>
+              <w:tab/>
+              <w:t>text-align: center;</w:t>
             </w:r>
-            <w:proofErr w:type="gramEnd"/>
+          </w:p>
+          <w:p>
+            <w:r>
+              <w:tab/>
+              <w:t>display: table-cell;</w:t>
+            </w:r>
+          </w:p>
+          <w:p>
+            <w:r>
+              <w:tab/>
+              <w:t>vertical-align: middle;</w:t>
+            </w:r>
+          </w:p>
+          <w:p>
+            <w:r>
+              <w:tab/>
+              <w:t>background-color: #77B3ED;</w:t>
+            </w:r>
+          </w:p>
+          <w:p>
+            <w:r>
+              <w:tab/>
+              <w:t>border: 2px solid #404c50;</w:t>
+            </w:r>
+          </w:p>
+          <w:p>
+            <w:r>
+              <w:tab/>
+              <w:t>color:white;</w:t>
+            </w:r>
+          </w:p>
+          <w:p>
+            <w:r>
+              <w:tab/>
+              <w:t>font-weight: bold;</w:t>
+            </w:r>
           </w:p>
           <w:p>
             <w:r>
@@ -14729,40 +13770,20 @@
           </w:p>
           <w:p/>
           <w:p>
-            <w:proofErr w:type="gramStart"/>
             <w:r>
-              <w:t>.</w:t>
-            </w:r>
-            <w:proofErr w:type="spellStart"/>
-            <w:r>
-              <w:t>emptyTile</w:t>
-            </w:r>
-            <w:proofErr w:type="spellEnd"/>
-            <w:proofErr w:type="gramEnd"/>
-            <w:r>
-              <w:t xml:space="preserve"> {</w:t>
+              <w:t>.emptyTile {</w:t>
             </w:r>
           </w:p>
           <w:p>
             <w:r>
-              <w:t xml:space="preserve">  background-color: #</w:t>
+              <w:t xml:space="preserve">  background-color: #afd9ec;</w:t>
             </w:r>
-            <w:proofErr w:type="gramStart"/>
-            <w:r>
-              <w:t>afd9ec;</w:t>
-            </w:r>
-            <w:proofErr w:type="gramEnd"/>
           </w:p>
           <w:p>
             <w:r>
               <w:tab/>
-              <w:t>color:  #</w:t>
+              <w:t>color:  #afd9ec;</w:t>
             </w:r>
-            <w:proofErr w:type="gramStart"/>
-            <w:r>
-              <w:t>afd9ec;</w:t>
-            </w:r>
-            <w:proofErr w:type="gramEnd"/>
           </w:p>
           <w:p>
             <w:r>
@@ -14792,15 +13813,7 @@
     </w:p>
     <w:p>
       <w:r>
-        <w:t>/****</w:t>
-      </w:r>
-      <w:proofErr w:type="gramStart"/>
-      <w:r>
-        <w:t>*  tabs</w:t>
-      </w:r>
-      <w:proofErr w:type="gramEnd"/>
-      <w:r>
-        <w:t xml:space="preserve"> structure ****/</w:t>
+        <w:t>/*****  tabs structure ****/</w:t>
       </w:r>
       <w:r>
         <w:tab/>
@@ -14813,46 +13826,24 @@
       </w:r>
     </w:p>
     <w:p>
-      <w:proofErr w:type="spellStart"/>
-      <w:proofErr w:type="gramStart"/>
-      <w:r>
-        <w:t>table.tableSats</w:t>
-      </w:r>
-      <w:proofErr w:type="spellEnd"/>
-      <w:proofErr w:type="gramEnd"/>
-      <w:r>
-        <w:t xml:space="preserve"> {</w:t>
-      </w:r>
-    </w:p>
-    <w:p>
-      <w:r>
-        <w:t xml:space="preserve">  font-family: "Trebuchet MS", Arial, Helvetica, sans-</w:t>
-      </w:r>
-      <w:proofErr w:type="gramStart"/>
-      <w:r>
-        <w:t>serif;</w:t>
-      </w:r>
-      <w:proofErr w:type="gramEnd"/>
-    </w:p>
-    <w:p>
-      <w:r>
-        <w:t xml:space="preserve">  border-collapse: </w:t>
-      </w:r>
-      <w:proofErr w:type="gramStart"/>
-      <w:r>
-        <w:t>collapse;</w:t>
-      </w:r>
-      <w:proofErr w:type="gramEnd"/>
-    </w:p>
-    <w:p>
-      <w:r>
-        <w:t xml:space="preserve">  width: </w:t>
-      </w:r>
-      <w:proofErr w:type="gramStart"/>
-      <w:r>
-        <w:t>100%;</w:t>
-      </w:r>
-      <w:proofErr w:type="gramEnd"/>
+      <w:r>
+        <w:t>table.tableSats {</w:t>
+      </w:r>
+    </w:p>
+    <w:p>
+      <w:r>
+        <w:t xml:space="preserve">  font-family: "Trebuchet MS", Arial, Helvetica, sans-serif;</w:t>
+      </w:r>
+    </w:p>
+    <w:p>
+      <w:r>
+        <w:t xml:space="preserve">  border-collapse: collapse;</w:t>
+      </w:r>
+    </w:p>
+    <w:p>
+      <w:r>
+        <w:t xml:space="preserve">  width: 100%;</w:t>
+      </w:r>
     </w:p>
     <w:p>
       <w:r>
@@ -14861,35 +13852,12 @@
     </w:p>
     <w:p>
       <w:r>
-        <w:t xml:space="preserve">use proper styling for td, </w:t>
-      </w:r>
-      <w:proofErr w:type="spellStart"/>
-      <w:r>
-        <w:t>th</w:t>
-      </w:r>
-      <w:proofErr w:type="spellEnd"/>
-    </w:p>
-    <w:p>
-      <w:r>
-        <w:t xml:space="preserve">use proper styling for </w:t>
-      </w:r>
-      <w:proofErr w:type="spellStart"/>
-      <w:proofErr w:type="gramStart"/>
-      <w:r>
-        <w:t>table.tableSats</w:t>
-      </w:r>
-      <w:proofErr w:type="spellEnd"/>
-      <w:proofErr w:type="gramEnd"/>
-      <w:r>
-        <w:t xml:space="preserve"> </w:t>
-      </w:r>
-      <w:proofErr w:type="spellStart"/>
-      <w:r>
-        <w:t>tr:nth-child</w:t>
-      </w:r>
-      <w:proofErr w:type="spellEnd"/>
-      <w:r>
-        <w:t>(XYZ), hover</w:t>
+        <w:t>use proper styling for td, th</w:t>
+      </w:r>
+    </w:p>
+    <w:p>
+      <w:r>
+        <w:t>use proper styling for table.tableSats tr:nth-child(XYZ), hover</w:t>
       </w:r>
     </w:p>
     <w:p>

</xml_diff>